<commit_message>
added more detail based on feedback from Kevin Palmer
</commit_message>
<xml_diff>
--- a/mark-ott-resume.docx
+++ b/mark-ott-resume.docx
@@ -231,13 +231,7 @@
         <w:rPr>
           <w:rFonts w:ascii="Arial" w:hAnsi="Arial" w:cs="Arial"/>
         </w:rPr>
-        <w:t>C# data-driven applications</w:t>
-      </w:r>
-      <w:r>
-        <w:rPr>
-          <w:rFonts w:ascii="Arial" w:hAnsi="Arial" w:cs="Arial"/>
-        </w:rPr>
-        <w:t>,</w:t>
+        <w:t>C# data-driven applications,</w:t>
       </w:r>
       <w:r>
         <w:rPr>
@@ -273,6 +267,18 @@
           <w:rFonts w:ascii="Arial" w:hAnsi="Arial" w:cs="Arial"/>
         </w:rPr>
         <w:t>quick to learn new technologies</w:t>
+      </w:r>
+      <w:r>
+        <w:rPr>
+          <w:rFonts w:ascii="Arial" w:hAnsi="Arial" w:cs="Arial"/>
+        </w:rPr>
+        <w:t>, agile development</w:t>
+      </w:r>
+      <w:r>
+        <w:rPr>
+          <w:rFonts w:ascii="Arial" w:hAnsi="Arial" w:cs="Arial"/>
+        </w:rPr>
+        <w:t xml:space="preserve"> </w:t>
       </w:r>
     </w:p>
     <w:p>
@@ -675,39 +681,7 @@
           <w:b/>
           <w:i/>
         </w:rPr>
-        <w:t>Responsible for maintenance and development of legacy systems.  Contribute to requirements gathering, design and development of new systems.  Enhance</w:t>
-      </w:r>
-      <w:r>
-        <w:rPr>
-          <w:rFonts w:ascii="Arial" w:hAnsi="Arial" w:cs="Arial"/>
-          <w:b/>
-          <w:i/>
-        </w:rPr>
-        <w:t xml:space="preserve"> and support</w:t>
-      </w:r>
-      <w:r>
-        <w:rPr>
-          <w:rFonts w:ascii="Arial" w:hAnsi="Arial" w:cs="Arial"/>
-          <w:b/>
-          <w:i/>
-        </w:rPr>
-        <w:t xml:space="preserve"> software </w:t>
-      </w:r>
-      <w:r>
-        <w:rPr>
-          <w:rFonts w:ascii="Arial" w:hAnsi="Arial" w:cs="Arial"/>
-          <w:b/>
-          <w:i/>
-        </w:rPr>
-        <w:t>quality assurance practices.  Assist in</w:t>
-      </w:r>
-      <w:r>
-        <w:rPr>
-          <w:rFonts w:ascii="Arial" w:hAnsi="Arial" w:cs="Arial"/>
-          <w:b/>
-          <w:i/>
-        </w:rPr>
-        <w:t xml:space="preserve"> QA testing.</w:t>
+        <w:t xml:space="preserve">Responsible for maintenance and development of legacy systems.  Contribute to requirements gathering, design and development of new systems. </w:t>
       </w:r>
     </w:p>
     <w:p>
@@ -724,13 +698,217 @@
         <w:rPr>
           <w:rFonts w:ascii="Arial" w:hAnsi="Arial" w:cs="Arial"/>
         </w:rPr>
-        <w:t>Developed user interfaces for line of business web applications.</w:t>
+        <w:t>Developed user interfaces</w:t>
+      </w:r>
+      <w:r>
+        <w:rPr>
+          <w:rFonts w:ascii="Arial" w:hAnsi="Arial" w:cs="Arial"/>
+        </w:rPr>
+        <w:t xml:space="preserve"> with JavaScript/HTML/CSS</w:t>
+      </w:r>
+      <w:r>
+        <w:rPr>
+          <w:rFonts w:ascii="Arial" w:hAnsi="Arial" w:cs="Arial"/>
+        </w:rPr>
+        <w:t xml:space="preserve"> for line of business web applications.</w:t>
       </w:r>
       <w:r>
         <w:rPr>
           <w:rFonts w:ascii="Arial" w:hAnsi="Arial" w:cs="Arial"/>
         </w:rPr>
         <w:t xml:space="preserve"> </w:t>
+      </w:r>
+    </w:p>
+    <w:p>
+      <w:pPr>
+        <w:numPr>
+          <w:ilvl w:val="1"/>
+          <w:numId w:val="29"/>
+        </w:numPr>
+        <w:rPr>
+          <w:rFonts w:ascii="Arial" w:hAnsi="Arial" w:cs="Arial"/>
+        </w:rPr>
+      </w:pPr>
+      <w:r>
+        <w:rPr>
+          <w:rFonts w:ascii="Arial" w:hAnsi="Arial" w:cs="Arial"/>
+        </w:rPr>
+        <w:t>Created the Inventory Management interface</w:t>
+      </w:r>
+      <w:r>
+        <w:rPr>
+          <w:rFonts w:ascii="Arial" w:hAnsi="Arial" w:cs="Arial"/>
+        </w:rPr>
+        <w:t>, which allowed users to track samples in CTL’s possession as they moved throughout and in-between the different laboratories.</w:t>
+      </w:r>
+    </w:p>
+    <w:p>
+      <w:pPr>
+        <w:numPr>
+          <w:ilvl w:val="1"/>
+          <w:numId w:val="29"/>
+        </w:numPr>
+        <w:rPr>
+          <w:rFonts w:ascii="Arial" w:hAnsi="Arial" w:cs="Arial"/>
+        </w:rPr>
+      </w:pPr>
+      <w:r>
+        <w:rPr>
+          <w:rFonts w:ascii="Arial" w:hAnsi="Arial" w:cs="Arial"/>
+        </w:rPr>
+        <w:t>Developed the ‘interlab’ process</w:t>
+      </w:r>
+      <w:r>
+        <w:rPr>
+          <w:rFonts w:ascii="Arial" w:hAnsi="Arial" w:cs="Arial"/>
+        </w:rPr>
+        <w:t xml:space="preserve"> for the sample administration system</w:t>
+      </w:r>
+      <w:r>
+        <w:rPr>
+          <w:rFonts w:ascii="Arial" w:hAnsi="Arial" w:cs="Arial"/>
+        </w:rPr>
+        <w:t>, which allowed different laboratories to test distinct parts of the same sample, and ensure that no reports were issued until all laboratories’ tests were complete.</w:t>
+      </w:r>
+    </w:p>
+    <w:p>
+      <w:pPr>
+        <w:numPr>
+          <w:ilvl w:val="1"/>
+          <w:numId w:val="29"/>
+        </w:numPr>
+        <w:rPr>
+          <w:rFonts w:ascii="Arial" w:hAnsi="Arial" w:cs="Arial"/>
+        </w:rPr>
+      </w:pPr>
+      <w:r>
+        <w:rPr>
+          <w:rFonts w:ascii="Arial" w:hAnsi="Arial" w:cs="Arial"/>
+        </w:rPr>
+        <w:t>Developed the Accounting interface</w:t>
+      </w:r>
+      <w:r>
+        <w:rPr>
+          <w:rFonts w:ascii="Arial" w:hAnsi="Arial" w:cs="Arial"/>
+        </w:rPr>
+        <w:t xml:space="preserve"> which allowed the accounting department to view dail</w:t>
+      </w:r>
+      <w:r>
+        <w:rPr>
+          <w:rFonts w:ascii="Arial" w:hAnsi="Arial" w:cs="Arial"/>
+        </w:rPr>
+        <w:t>y invoicing totals and create monthly invoice batches in the MAS500 accounting system.</w:t>
+      </w:r>
+      <w:r>
+        <w:rPr>
+          <w:rFonts w:ascii="Arial" w:hAnsi="Arial" w:cs="Arial"/>
+        </w:rPr>
+        <w:t xml:space="preserve"> </w:t>
+      </w:r>
+    </w:p>
+    <w:p>
+      <w:pPr>
+        <w:numPr>
+          <w:ilvl w:val="1"/>
+          <w:numId w:val="29"/>
+        </w:numPr>
+        <w:rPr>
+          <w:rFonts w:ascii="Arial" w:hAnsi="Arial" w:cs="Arial"/>
+        </w:rPr>
+      </w:pPr>
+      <w:r>
+        <w:rPr>
+          <w:rFonts w:ascii="Arial" w:hAnsi="Arial" w:cs="Arial"/>
+        </w:rPr>
+        <w:t xml:space="preserve">Created </w:t>
+      </w:r>
+      <w:r>
+        <w:rPr>
+          <w:rFonts w:ascii="Arial" w:hAnsi="Arial" w:cs="Arial"/>
+        </w:rPr>
+        <w:t>a</w:t>
+      </w:r>
+      <w:r>
+        <w:rPr>
+          <w:rFonts w:ascii="Arial" w:hAnsi="Arial" w:cs="Arial"/>
+        </w:rPr>
+        <w:t xml:space="preserve"> ‘supplier business card’ JavaScript control, which allowed users to easily search for a customer’s information and enter all relevant information about a customer by selecting the correct ‘business card.’</w:t>
+      </w:r>
+    </w:p>
+    <w:p>
+      <w:pPr>
+        <w:numPr>
+          <w:ilvl w:val="1"/>
+          <w:numId w:val="29"/>
+        </w:numPr>
+        <w:rPr>
+          <w:rFonts w:ascii="Arial" w:hAnsi="Arial" w:cs="Arial"/>
+        </w:rPr>
+      </w:pPr>
+      <w:r>
+        <w:rPr>
+          <w:rFonts w:ascii="Arial" w:hAnsi="Arial" w:cs="Arial"/>
+        </w:rPr>
+        <w:t xml:space="preserve">Researched multiple ‘special character’ issues in the sample administration system, recommended a </w:t>
+      </w:r>
+      <w:r>
+        <w:rPr>
+          <w:rFonts w:ascii="Arial" w:hAnsi="Arial" w:cs="Arial"/>
+        </w:rPr>
+        <w:t xml:space="preserve">fix, and made changes to the client-side code to implement the fix.  The solution involved removing numerous instances </w:t>
+      </w:r>
+      <w:r>
+        <w:rPr>
+          <w:rFonts w:ascii="Arial" w:hAnsi="Arial" w:cs="Arial"/>
+        </w:rPr>
+        <w:t>where XML was created</w:t>
+      </w:r>
+      <w:r>
+        <w:rPr>
+          <w:rFonts w:ascii="Arial" w:hAnsi="Arial" w:cs="Arial"/>
+        </w:rPr>
+        <w:t xml:space="preserve"> manually on the client by using string concatenation, transmitting data from the client to the back end using JSON instead of XML, and giving the back end PHP code the responsibility of creating XML to send to the database.</w:t>
+      </w:r>
+    </w:p>
+    <w:p>
+      <w:pPr>
+        <w:numPr>
+          <w:ilvl w:val="1"/>
+          <w:numId w:val="29"/>
+        </w:numPr>
+        <w:rPr>
+          <w:rFonts w:ascii="Arial" w:hAnsi="Arial" w:cs="Arial"/>
+        </w:rPr>
+      </w:pPr>
+      <w:r>
+        <w:rPr>
+          <w:rFonts w:ascii="Arial" w:hAnsi="Arial" w:cs="Arial"/>
+        </w:rPr>
+        <w:t xml:space="preserve">Promoted use of asynchronous programming in JavaScript applications, providing alternatives using callbacks </w:t>
+      </w:r>
+      <w:r>
+        <w:rPr>
+          <w:rFonts w:ascii="Arial" w:hAnsi="Arial" w:cs="Arial"/>
+        </w:rPr>
+        <w:t xml:space="preserve">and closures </w:t>
+      </w:r>
+      <w:r>
+        <w:rPr>
+          <w:rFonts w:ascii="Arial" w:hAnsi="Arial" w:cs="Arial"/>
+        </w:rPr>
+        <w:t>when</w:t>
+      </w:r>
+      <w:r>
+        <w:rPr>
+          <w:rFonts w:ascii="Arial" w:hAnsi="Arial" w:cs="Arial"/>
+        </w:rPr>
+        <w:t xml:space="preserve"> the solution appeared to need synchronous XHR</w:t>
+      </w:r>
+      <w:r>
+        <w:rPr>
+          <w:rFonts w:ascii="Arial" w:hAnsi="Arial" w:cs="Arial"/>
+        </w:rPr>
+        <w:t>.</w:t>
       </w:r>
     </w:p>
     <w:p>
@@ -753,7 +931,7 @@
     <w:p>
       <w:pPr>
         <w:numPr>
-          <w:ilvl w:val="0"/>
+          <w:ilvl w:val="1"/>
           <w:numId w:val="29"/>
         </w:numPr>
         <w:rPr>
@@ -764,25 +942,136 @@
         <w:rPr>
           <w:rFonts w:ascii="Arial" w:hAnsi="Arial" w:cs="Arial"/>
         </w:rPr>
-        <w:t>Wrote</w:t>
-      </w:r>
-      <w:r>
-        <w:rPr>
-          <w:rFonts w:ascii="Arial" w:hAnsi="Arial" w:cs="Arial"/>
-        </w:rPr>
-        <w:t xml:space="preserve"> </w:t>
-      </w:r>
-      <w:r>
-        <w:rPr>
-          <w:rFonts w:ascii="Arial" w:hAnsi="Arial" w:cs="Arial"/>
-        </w:rPr>
-        <w:t>functional tests for existing and new web applications</w:t>
-      </w:r>
-      <w:r>
-        <w:rPr>
-          <w:rFonts w:ascii="Arial" w:hAnsi="Arial" w:cs="Arial"/>
-        </w:rPr>
-        <w:t>.</w:t>
+        <w:t xml:space="preserve">Excel spreadsheets are used to report detailed testing results.  The results are entered into arbitrary cell locations in the spreadsheets, the locations of the cells determined by </w:t>
+      </w:r>
+      <w:r>
+        <w:rPr>
+          <w:rFonts w:ascii="Arial" w:hAnsi="Arial" w:cs="Arial"/>
+        </w:rPr>
+        <w:t xml:space="preserve">Excel </w:t>
+      </w:r>
+      <w:r>
+        <w:rPr>
+          <w:rFonts w:ascii="Arial" w:hAnsi="Arial" w:cs="Arial"/>
+        </w:rPr>
+        <w:t>templates drawn up by Regulatory Compliance.  There are hundreds of different templates, any of which can change at any time.</w:t>
+      </w:r>
+    </w:p>
+    <w:p>
+      <w:pPr>
+        <w:numPr>
+          <w:ilvl w:val="1"/>
+          <w:numId w:val="29"/>
+        </w:numPr>
+        <w:rPr>
+          <w:rFonts w:ascii="Arial" w:hAnsi="Arial" w:cs="Arial"/>
+        </w:rPr>
+      </w:pPr>
+      <w:r>
+        <w:rPr>
+          <w:rFonts w:ascii="Arial" w:hAnsi="Arial" w:cs="Arial"/>
+        </w:rPr>
+        <w:t>Wrote two windows forms applications</w:t>
+      </w:r>
+      <w:r>
+        <w:rPr>
+          <w:rFonts w:ascii="Arial" w:hAnsi="Arial" w:cs="Arial"/>
+        </w:rPr>
+        <w:t xml:space="preserve"> for this process,</w:t>
+      </w:r>
+      <w:r>
+        <w:rPr>
+          <w:rFonts w:ascii="Arial" w:hAnsi="Arial" w:cs="Arial"/>
+        </w:rPr>
+        <w:t xml:space="preserve"> in C#</w:t>
+      </w:r>
+      <w:r>
+        <w:rPr>
+          <w:rFonts w:ascii="Arial" w:hAnsi="Arial" w:cs="Arial"/>
+        </w:rPr>
+        <w:t>.  The first one is the Excel Mining System (ExMS) w</w:t>
+      </w:r>
+      <w:r>
+        <w:rPr>
+          <w:rFonts w:ascii="Arial" w:hAnsi="Arial" w:cs="Arial"/>
+        </w:rPr>
+        <w:t>hich mines data from new worksheets as they are created and existing worksheets as needed.  The second application</w:t>
+      </w:r>
+      <w:r>
+        <w:rPr>
+          <w:rFonts w:ascii="Arial" w:hAnsi="Arial" w:cs="Arial"/>
+        </w:rPr>
+        <w:t xml:space="preserve"> (Excel Definition Editor)</w:t>
+      </w:r>
+      <w:r>
+        <w:rPr>
+          <w:rFonts w:ascii="Arial" w:hAnsi="Arial" w:cs="Arial"/>
+        </w:rPr>
+        <w:t xml:space="preserve"> allows Regulatory Compliance to define which cells hold what data in the different versions of the templates.</w:t>
+      </w:r>
+    </w:p>
+    <w:p>
+      <w:pPr>
+        <w:numPr>
+          <w:ilvl w:val="1"/>
+          <w:numId w:val="29"/>
+        </w:numPr>
+        <w:rPr>
+          <w:rFonts w:ascii="Arial" w:hAnsi="Arial" w:cs="Arial"/>
+        </w:rPr>
+      </w:pPr>
+      <w:r>
+        <w:rPr>
+          <w:rFonts w:ascii="Arial" w:hAnsi="Arial" w:cs="Arial"/>
+        </w:rPr>
+        <w:lastRenderedPageBreak/>
+        <w:t xml:space="preserve">Used </w:t>
+      </w:r>
+      <w:r>
+        <w:rPr>
+          <w:rFonts w:ascii="Arial" w:hAnsi="Arial" w:cs="Arial"/>
+        </w:rPr>
+        <w:t>ADO.NET to send results to SQL Server</w:t>
+      </w:r>
+    </w:p>
+    <w:p>
+      <w:pPr>
+        <w:numPr>
+          <w:ilvl w:val="1"/>
+          <w:numId w:val="29"/>
+        </w:numPr>
+        <w:rPr>
+          <w:rFonts w:ascii="Arial" w:hAnsi="Arial" w:cs="Arial"/>
+        </w:rPr>
+      </w:pPr>
+      <w:r>
+        <w:rPr>
+          <w:rFonts w:ascii="Arial" w:hAnsi="Arial" w:cs="Arial"/>
+        </w:rPr>
+        <w:t>Used Excel Automation</w:t>
+      </w:r>
+      <w:r>
+        <w:rPr>
+          <w:rFonts w:ascii="Arial" w:hAnsi="Arial" w:cs="Arial"/>
+        </w:rPr>
+        <w:t xml:space="preserve"> to open each individual worksheet and pull out the requested data.</w:t>
+      </w:r>
+    </w:p>
+    <w:p>
+      <w:pPr>
+        <w:numPr>
+          <w:ilvl w:val="1"/>
+          <w:numId w:val="29"/>
+        </w:numPr>
+        <w:rPr>
+          <w:rFonts w:ascii="Arial" w:hAnsi="Arial" w:cs="Arial"/>
+        </w:rPr>
+      </w:pPr>
+      <w:r>
+        <w:rPr>
+          <w:rFonts w:ascii="Arial" w:hAnsi="Arial" w:cs="Arial"/>
+        </w:rPr>
+        <w:t xml:space="preserve">Kept the template definitions in XML files and maintained those files in Subversion.  Regulatory Compliance can use the Excel Definition Editor to commit the changes, which are immediately picked up by ExMS. </w:t>
       </w:r>
     </w:p>
     <w:p>
@@ -799,7 +1088,58 @@
         <w:rPr>
           <w:rFonts w:ascii="Arial" w:hAnsi="Arial" w:cs="Arial"/>
         </w:rPr>
-        <w:t>Added change control to legacy Alpha5 database systems.</w:t>
+        <w:t>Integrated systems with MAS500 accounting system.</w:t>
+      </w:r>
+    </w:p>
+    <w:p>
+      <w:pPr>
+        <w:numPr>
+          <w:ilvl w:val="1"/>
+          <w:numId w:val="29"/>
+        </w:numPr>
+        <w:rPr>
+          <w:rFonts w:ascii="Arial" w:hAnsi="Arial" w:cs="Arial"/>
+        </w:rPr>
+      </w:pPr>
+      <w:r>
+        <w:rPr>
+          <w:rFonts w:ascii="Arial" w:hAnsi="Arial" w:cs="Arial"/>
+        </w:rPr>
+        <w:t>Created a web forms application (Alpha to MAS Reviewer, or A2M3) with VB.NET for use by accounting to review all testing charges, view summary reports, and create invoice batches in MAS500.</w:t>
+      </w:r>
+    </w:p>
+    <w:p>
+      <w:pPr>
+        <w:numPr>
+          <w:ilvl w:val="1"/>
+          <w:numId w:val="29"/>
+        </w:numPr>
+        <w:rPr>
+          <w:rFonts w:ascii="Arial" w:hAnsi="Arial" w:cs="Arial"/>
+        </w:rPr>
+      </w:pPr>
+      <w:r>
+        <w:rPr>
+          <w:rFonts w:ascii="Arial" w:hAnsi="Arial" w:cs="Arial"/>
+        </w:rPr>
+        <w:t>Built processes in databases across the globe to export testing charges and transport them to the US for import into A2M3.</w:t>
+      </w:r>
+    </w:p>
+    <w:p>
+      <w:pPr>
+        <w:numPr>
+          <w:ilvl w:val="1"/>
+          <w:numId w:val="29"/>
+        </w:numPr>
+        <w:rPr>
+          <w:rFonts w:ascii="Arial" w:hAnsi="Arial" w:cs="Arial"/>
+        </w:rPr>
+      </w:pPr>
+      <w:r>
+        <w:rPr>
+          <w:rFonts w:ascii="Arial" w:hAnsi="Arial" w:cs="Arial"/>
+        </w:rPr>
+        <w:t>Designed SQL Server 2005 database and created stored procedures and views to serve as a back end for the A2M3 web application.</w:t>
       </w:r>
     </w:p>
     <w:p>
@@ -816,7 +1156,106 @@
         <w:rPr>
           <w:rFonts w:ascii="Arial" w:hAnsi="Arial" w:cs="Arial"/>
         </w:rPr>
-        <w:t>Developed and supported software used in labs globally</w:t>
+        <w:t>Wrote</w:t>
+      </w:r>
+      <w:r>
+        <w:rPr>
+          <w:rFonts w:ascii="Arial" w:hAnsi="Arial" w:cs="Arial"/>
+        </w:rPr>
+        <w:t xml:space="preserve"> </w:t>
+      </w:r>
+      <w:r>
+        <w:rPr>
+          <w:rFonts w:ascii="Arial" w:hAnsi="Arial" w:cs="Arial"/>
+        </w:rPr>
+        <w:t>functional tests for existing and new web applications</w:t>
+      </w:r>
+      <w:r>
+        <w:rPr>
+          <w:rFonts w:ascii="Arial" w:hAnsi="Arial" w:cs="Arial"/>
+        </w:rPr>
+        <w:t>.</w:t>
+      </w:r>
+    </w:p>
+    <w:p>
+      <w:pPr>
+        <w:numPr>
+          <w:ilvl w:val="1"/>
+          <w:numId w:val="29"/>
+        </w:numPr>
+        <w:rPr>
+          <w:rFonts w:ascii="Arial" w:hAnsi="Arial" w:cs="Arial"/>
+        </w:rPr>
+      </w:pPr>
+      <w:r>
+        <w:rPr>
+          <w:rFonts w:ascii="Arial" w:hAnsi="Arial" w:cs="Arial"/>
+        </w:rPr>
+        <w:t>Extensively researched and provided a report to management of different functional testing software including Telerik Test Studio, Selenium, Watir, WatiN, QTP and Silk Test.</w:t>
+      </w:r>
+    </w:p>
+    <w:p>
+      <w:pPr>
+        <w:numPr>
+          <w:ilvl w:val="1"/>
+          <w:numId w:val="29"/>
+        </w:numPr>
+        <w:rPr>
+          <w:rFonts w:ascii="Arial" w:hAnsi="Arial" w:cs="Arial"/>
+        </w:rPr>
+      </w:pPr>
+      <w:r>
+        <w:rPr>
+          <w:rFonts w:ascii="Arial" w:hAnsi="Arial" w:cs="Arial"/>
+        </w:rPr>
+        <w:t>Created functional tests written</w:t>
+      </w:r>
+      <w:r>
+        <w:rPr>
+          <w:rFonts w:ascii="Arial" w:hAnsi="Arial" w:cs="Arial"/>
+        </w:rPr>
+        <w:t xml:space="preserve"> for Test Studio</w:t>
+      </w:r>
+      <w:r>
+        <w:rPr>
+          <w:rFonts w:ascii="Arial" w:hAnsi="Arial" w:cs="Arial"/>
+        </w:rPr>
+        <w:t xml:space="preserve"> in C# for new internal and external web applications, and tests for new functionality of existing applications.</w:t>
+      </w:r>
+    </w:p>
+    <w:p>
+      <w:pPr>
+        <w:numPr>
+          <w:ilvl w:val="1"/>
+          <w:numId w:val="29"/>
+        </w:numPr>
+        <w:rPr>
+          <w:rFonts w:ascii="Arial" w:hAnsi="Arial" w:cs="Arial"/>
+        </w:rPr>
+      </w:pPr>
+      <w:r>
+        <w:rPr>
+          <w:rFonts w:ascii="Arial" w:hAnsi="Arial" w:cs="Arial"/>
+        </w:rPr>
+        <w:t>For running tests as changes were committed to trunk, s</w:t>
+      </w:r>
+      <w:r>
+        <w:rPr>
+          <w:rFonts w:ascii="Arial" w:hAnsi="Arial" w:cs="Arial"/>
+        </w:rPr>
+        <w:t xml:space="preserve">et up a continuous integration environment running on Hyper-V Server 2012 with a Linux VM running the Jenkins CI server, and three </w:t>
+      </w:r>
+      <w:r>
+        <w:rPr>
+          <w:rFonts w:ascii="Arial" w:hAnsi="Arial" w:cs="Arial"/>
+        </w:rPr>
+        <w:t>different versions of Windows</w:t>
+      </w:r>
+      <w:r>
+        <w:rPr>
+          <w:rFonts w:ascii="Arial" w:hAnsi="Arial" w:cs="Arial"/>
+        </w:rPr>
+        <w:t xml:space="preserve"> to run tests</w:t>
       </w:r>
       <w:r>
         <w:rPr>
@@ -839,7 +1278,7 @@
         <w:rPr>
           <w:rFonts w:ascii="Arial" w:hAnsi="Arial" w:cs="Arial"/>
         </w:rPr>
-        <w:t>Continuously strove to make testing a part of the development process.</w:t>
+        <w:t>Added change control to legacy Alpha5 database systems.</w:t>
       </w:r>
     </w:p>
     <w:p>
@@ -856,211 +1295,13 @@
         <w:rPr>
           <w:rFonts w:ascii="Arial" w:hAnsi="Arial" w:cs="Arial"/>
         </w:rPr>
-        <w:t>Associate of the Year, Information Systems, 2006</w:t>
-      </w:r>
-    </w:p>
-    <w:p>
-      <w:pPr>
-        <w:rPr>
-          <w:rFonts w:ascii="Arial" w:hAnsi="Arial" w:cs="Arial"/>
-        </w:rPr>
-      </w:pPr>
-    </w:p>
-    <w:p>
-      <w:pPr>
-        <w:rPr>
-          <w:rFonts w:ascii="Arial" w:hAnsi="Arial" w:cs="Arial"/>
-        </w:rPr>
-      </w:pPr>
-      <w:r>
-        <w:rPr>
-          <w:rFonts w:ascii="Arial" w:hAnsi="Arial" w:cs="Arial"/>
-          <w:b/>
-        </w:rPr>
-        <w:t>Key Achievement:</w:t>
-      </w:r>
-      <w:r>
-        <w:rPr>
-          <w:rFonts w:ascii="Arial" w:hAnsi="Arial" w:cs="Arial"/>
-          <w:b/>
-        </w:rPr>
-        <w:t xml:space="preserve">  </w:t>
-      </w:r>
-      <w:r>
-        <w:rPr>
-          <w:rFonts w:ascii="Arial" w:hAnsi="Arial" w:cs="Arial"/>
-        </w:rPr>
-        <w:t xml:space="preserve">Developed software to </w:t>
-      </w:r>
-      <w:r>
-        <w:rPr>
-          <w:rFonts w:ascii="Arial" w:hAnsi="Arial" w:cs="Arial"/>
-        </w:rPr>
-        <w:t>integrate accounting’s processes of invoicing and collections into the laboratories’ processes of receiving samples and issuing reports which eliminated many manual tasks</w:t>
-      </w:r>
-      <w:r>
-        <w:rPr>
-          <w:rFonts w:ascii="Arial" w:hAnsi="Arial" w:cs="Arial"/>
-        </w:rPr>
-        <w:t>, reduced errors, and increased accountability.</w:t>
-      </w:r>
-    </w:p>
-    <w:p>
-      <w:pPr>
-        <w:pStyle w:val="Heading6"/>
-        <w:rPr>
-          <w:rFonts w:ascii="Arial" w:hAnsi="Arial" w:cs="Arial"/>
-          <w:sz w:val="20"/>
-          <w:szCs w:val="20"/>
-        </w:rPr>
-      </w:pPr>
-    </w:p>
-    <w:p>
-      <w:pPr>
-        <w:pStyle w:val="Heading6"/>
-        <w:rPr>
-          <w:rFonts w:ascii="Arial" w:hAnsi="Arial" w:cs="Arial"/>
-          <w:b w:val="0"/>
-          <w:sz w:val="20"/>
-          <w:szCs w:val="20"/>
-        </w:rPr>
-      </w:pPr>
-      <w:r>
-        <w:rPr>
-          <w:rFonts w:ascii="Arial" w:hAnsi="Arial" w:cs="Arial"/>
-          <w:sz w:val="20"/>
-          <w:szCs w:val="20"/>
-        </w:rPr>
-        <w:t xml:space="preserve">Environment: </w:t>
-      </w:r>
-      <w:r>
-        <w:rPr>
-          <w:rFonts w:ascii="Arial" w:hAnsi="Arial" w:cs="Arial"/>
-          <w:b w:val="0"/>
-          <w:sz w:val="20"/>
-          <w:szCs w:val="20"/>
-        </w:rPr>
-        <w:t>Windows XP, 7, 8, Linux, SQL Server 2005, PHP 5.2</w:t>
-      </w:r>
-      <w:r>
-        <w:rPr>
-          <w:rFonts w:ascii="Arial" w:hAnsi="Arial" w:cs="Arial"/>
-          <w:b w:val="0"/>
-          <w:sz w:val="20"/>
-          <w:szCs w:val="20"/>
-        </w:rPr>
-        <w:t>, Alpha5</w:t>
-      </w:r>
-    </w:p>
-    <w:p/>
-    <w:p>
-      <w:pPr>
-        <w:pStyle w:val="Heading6"/>
-        <w:rPr>
-          <w:rFonts w:ascii="Arial" w:hAnsi="Arial" w:cs="Arial"/>
-          <w:sz w:val="20"/>
-          <w:szCs w:val="20"/>
-        </w:rPr>
-      </w:pPr>
-      <w:r>
-        <w:rPr>
-          <w:rFonts w:ascii="Arial" w:hAnsi="Arial"/>
-          <w:sz w:val="20"/>
-          <w:szCs w:val="20"/>
-        </w:rPr>
-        <w:t>ROBERT HALF TECHNOLOGY</w:t>
-      </w:r>
-      <w:r>
-        <w:rPr>
-          <w:rFonts w:ascii="Arial" w:hAnsi="Arial"/>
-          <w:sz w:val="20"/>
-          <w:szCs w:val="20"/>
-        </w:rPr>
-        <w:tab/>
-      </w:r>
-      <w:r>
-        <w:rPr>
-          <w:rFonts w:ascii="Arial" w:hAnsi="Arial"/>
-          <w:sz w:val="20"/>
-          <w:szCs w:val="20"/>
-        </w:rPr>
-        <w:tab/>
-      </w:r>
-      <w:r>
-        <w:rPr>
-          <w:rFonts w:ascii="Arial" w:hAnsi="Arial"/>
-          <w:sz w:val="20"/>
-          <w:szCs w:val="20"/>
-        </w:rPr>
-        <w:tab/>
-      </w:r>
-      <w:bookmarkStart w:id="0" w:name="_GoBack"/>
-      <w:bookmarkEnd w:id="0"/>
-      <w:r>
-        <w:rPr>
-          <w:rFonts w:ascii="Arial" w:hAnsi="Arial"/>
-          <w:sz w:val="20"/>
-          <w:szCs w:val="20"/>
-        </w:rPr>
-        <w:t>BENTONVILLE, AR</w:t>
-      </w:r>
-      <w:r>
-        <w:rPr>
-          <w:rFonts w:ascii="Arial" w:hAnsi="Arial"/>
-          <w:sz w:val="20"/>
-          <w:szCs w:val="20"/>
-        </w:rPr>
-        <w:tab/>
-      </w:r>
-      <w:r>
-        <w:rPr>
-          <w:rFonts w:ascii="Arial" w:hAnsi="Arial"/>
-          <w:sz w:val="20"/>
-          <w:szCs w:val="20"/>
-        </w:rPr>
-        <w:tab/>
-      </w:r>
-      <w:r>
-        <w:rPr>
-          <w:rFonts w:ascii="Arial" w:hAnsi="Arial"/>
-          <w:sz w:val="20"/>
-          <w:szCs w:val="20"/>
-        </w:rPr>
-        <w:t>2005</w:t>
-      </w:r>
-    </w:p>
-    <w:p>
-      <w:pPr>
-        <w:rPr>
-          <w:rFonts w:ascii="Arial" w:hAnsi="Arial" w:cs="Arial"/>
-          <w:b/>
-          <w:i/>
-        </w:rPr>
-      </w:pPr>
-      <w:r>
-        <w:rPr>
-          <w:rFonts w:ascii="Arial" w:hAnsi="Arial" w:cs="Arial"/>
-          <w:b/>
-          <w:i/>
-        </w:rPr>
-        <w:t>Contract-to-hire, Consumer Testing Laboratories</w:t>
-      </w:r>
-    </w:p>
-    <w:p>
-      <w:pPr>
-        <w:rPr>
-          <w:rFonts w:ascii="Arial" w:hAnsi="Arial" w:cs="Arial"/>
-          <w:b/>
-          <w:i/>
-        </w:rPr>
-      </w:pPr>
-      <w:r>
-        <w:rPr>
-          <w:rFonts w:ascii="Arial" w:hAnsi="Arial" w:cs="Arial"/>
-          <w:b/>
-          <w:i/>
-        </w:rPr>
-        <w:t>Provided support to overseas laboratories.  Contributed to maintenance and development of legacy systems.</w:t>
+        <w:t>Developed and supported software used in labs globally</w:t>
+      </w:r>
+      <w:r>
+        <w:rPr>
+          <w:rFonts w:ascii="Arial" w:hAnsi="Arial" w:cs="Arial"/>
+        </w:rPr>
+        <w:t>.</w:t>
       </w:r>
     </w:p>
     <w:p>
@@ -1077,21 +1318,25 @@
         <w:rPr>
           <w:rFonts w:ascii="Arial" w:hAnsi="Arial" w:cs="Arial"/>
         </w:rPr>
-        <w:t>Provided troubleshooting assistance, workarounds, and emergency fixes for issues</w:t>
-      </w:r>
-      <w:r>
-        <w:rPr>
-          <w:rFonts w:ascii="Arial" w:hAnsi="Arial" w:cs="Arial"/>
-        </w:rPr>
-        <w:t xml:space="preserve"> outside normal working hours in the US.</w:t>
+        <w:t>Continuously strove to make testing a part of the development process.</w:t>
       </w:r>
     </w:p>
     <w:p>
       <w:pPr>
-        <w:rPr>
-          <w:rFonts w:ascii="Arial" w:hAnsi="Arial" w:cs="Arial"/>
-        </w:rPr>
-      </w:pPr>
+        <w:numPr>
+          <w:ilvl w:val="0"/>
+          <w:numId w:val="29"/>
+        </w:numPr>
+        <w:rPr>
+          <w:rFonts w:ascii="Arial" w:hAnsi="Arial" w:cs="Arial"/>
+        </w:rPr>
+      </w:pPr>
+      <w:r>
+        <w:rPr>
+          <w:rFonts w:ascii="Arial" w:hAnsi="Arial" w:cs="Arial"/>
+        </w:rPr>
+        <w:t>Associate of the Year, Information Systems, 2006</w:t>
+      </w:r>
     </w:p>
     <w:p>
       <w:pPr>
@@ -1099,57 +1344,588 @@
           <w:rFonts w:ascii="Arial" w:hAnsi="Arial" w:cs="Arial"/>
         </w:rPr>
       </w:pPr>
-      <w:r>
-        <w:rPr>
-          <w:rFonts w:ascii="Arial" w:hAnsi="Arial" w:cs="Arial"/>
-          <w:b/>
-        </w:rPr>
-        <w:t>Key Achievement:</w:t>
-      </w:r>
-      <w:r>
-        <w:rPr>
-          <w:rFonts w:ascii="Arial" w:hAnsi="Arial" w:cs="Arial"/>
-          <w:b/>
-        </w:rPr>
-        <w:t xml:space="preserve">  </w:t>
-      </w:r>
-      <w:r>
-        <w:rPr>
-          <w:rFonts w:ascii="Arial" w:hAnsi="Arial" w:cs="Arial"/>
-        </w:rPr>
-        <w:t>Added an inventory tracking system</w:t>
-      </w:r>
-      <w:r>
-        <w:rPr>
-          <w:rFonts w:ascii="Arial" w:hAnsi="Arial" w:cs="Arial"/>
-        </w:rPr>
-        <w:t xml:space="preserve"> to the sample administration system</w:t>
-      </w:r>
-      <w:r>
-        <w:rPr>
-          <w:rFonts w:ascii="Arial" w:hAnsi="Arial" w:cs="Arial"/>
-        </w:rPr>
-        <w:t xml:space="preserve"> which enhanced the company’s ability to hold itself accountable for properly disposing of samples after they were tested.</w:t>
-      </w:r>
     </w:p>
     <w:p>
       <w:pPr>
         <w:rPr>
           <w:rFonts w:ascii="Arial" w:hAnsi="Arial" w:cs="Arial"/>
+        </w:rPr>
+      </w:pPr>
+      <w:r>
+        <w:rPr>
+          <w:rFonts w:ascii="Arial" w:hAnsi="Arial" w:cs="Arial"/>
           <w:b/>
         </w:rPr>
-      </w:pPr>
+        <w:t>Key Achievement:</w:t>
+      </w:r>
+      <w:r>
+        <w:rPr>
+          <w:rFonts w:ascii="Arial" w:hAnsi="Arial" w:cs="Arial"/>
+          <w:b/>
+        </w:rPr>
+        <w:t xml:space="preserve">  </w:t>
+      </w:r>
+      <w:r>
+        <w:rPr>
+          <w:rFonts w:ascii="Arial" w:hAnsi="Arial" w:cs="Arial"/>
+        </w:rPr>
+        <w:t xml:space="preserve">Developed software to </w:t>
+      </w:r>
+      <w:r>
+        <w:rPr>
+          <w:rFonts w:ascii="Arial" w:hAnsi="Arial" w:cs="Arial"/>
+        </w:rPr>
+        <w:t>integrate accounting’s processes of invoicing and collections into the laboratories’ processes of receiving samples and issuing reports which eliminated many manual tasks</w:t>
+      </w:r>
+      <w:r>
+        <w:rPr>
+          <w:rFonts w:ascii="Arial" w:hAnsi="Arial" w:cs="Arial"/>
+        </w:rPr>
+        <w:t>, reduced errors, and increased accountability.</w:t>
+      </w:r>
     </w:p>
     <w:p>
       <w:pPr>
-        <w:rPr>
-          <w:rFonts w:ascii="Arial" w:hAnsi="Arial" w:cs="Arial"/>
-        </w:rPr>
-      </w:pPr>
-      <w:r>
+        <w:pStyle w:val="Heading6"/>
+        <w:rPr>
+          <w:rFonts w:ascii="Arial" w:hAnsi="Arial" w:cs="Arial"/>
+          <w:sz w:val="20"/>
+          <w:szCs w:val="20"/>
+        </w:rPr>
+      </w:pPr>
+    </w:p>
+    <w:p>
+      <w:pPr>
+        <w:pStyle w:val="Heading6"/>
+        <w:rPr>
+          <w:rFonts w:ascii="Arial" w:hAnsi="Arial" w:cs="Arial"/>
+          <w:b w:val="0"/>
+          <w:sz w:val="20"/>
+          <w:szCs w:val="20"/>
+        </w:rPr>
+      </w:pPr>
+      <w:r>
+        <w:rPr>
+          <w:rFonts w:ascii="Arial" w:hAnsi="Arial" w:cs="Arial"/>
+          <w:sz w:val="20"/>
+          <w:szCs w:val="20"/>
+        </w:rPr>
+        <w:t xml:space="preserve">Environment: </w:t>
+      </w:r>
+      <w:r>
+        <w:rPr>
+          <w:rFonts w:ascii="Arial" w:hAnsi="Arial" w:cs="Arial"/>
+          <w:b w:val="0"/>
+          <w:sz w:val="20"/>
+          <w:szCs w:val="20"/>
+        </w:rPr>
+        <w:t>Windows XP, 7, 8, Linux, SQL Server 2005</w:t>
+      </w:r>
+      <w:r>
+        <w:rPr>
+          <w:rFonts w:ascii="Arial" w:hAnsi="Arial" w:cs="Arial"/>
+          <w:b w:val="0"/>
+          <w:sz w:val="20"/>
+          <w:szCs w:val="20"/>
+        </w:rPr>
+        <w:t>,</w:t>
+      </w:r>
+      <w:r>
+        <w:rPr>
+          <w:rFonts w:ascii="Arial" w:hAnsi="Arial" w:cs="Arial"/>
+          <w:b w:val="0"/>
+          <w:sz w:val="20"/>
+          <w:szCs w:val="20"/>
+        </w:rPr>
+        <w:t xml:space="preserve"> SSMS,</w:t>
+      </w:r>
+      <w:r>
+        <w:rPr>
+          <w:rFonts w:ascii="Arial" w:hAnsi="Arial" w:cs="Arial"/>
+          <w:b w:val="0"/>
+          <w:sz w:val="20"/>
+          <w:szCs w:val="20"/>
+        </w:rPr>
+        <w:t xml:space="preserve"> SSIS</w:t>
+      </w:r>
+      <w:r>
+        <w:rPr>
+          <w:rFonts w:ascii="Arial" w:hAnsi="Arial" w:cs="Arial"/>
+          <w:b w:val="0"/>
+          <w:sz w:val="20"/>
+          <w:szCs w:val="20"/>
+        </w:rPr>
+        <w:t>, bcp, dtexec, osql</w:t>
+      </w:r>
+      <w:r>
+        <w:rPr>
+          <w:rFonts w:ascii="Arial" w:hAnsi="Arial" w:cs="Arial"/>
+          <w:b w:val="0"/>
+          <w:sz w:val="20"/>
+          <w:szCs w:val="20"/>
+        </w:rPr>
+        <w:t>, PHP 5.2</w:t>
+      </w:r>
+      <w:r>
+        <w:rPr>
+          <w:rFonts w:ascii="Arial" w:hAnsi="Arial" w:cs="Arial"/>
+          <w:b w:val="0"/>
+          <w:sz w:val="20"/>
+          <w:szCs w:val="20"/>
+        </w:rPr>
+        <w:t>, Alpha5</w:t>
+      </w:r>
+      <w:r>
+        <w:rPr>
+          <w:rFonts w:ascii="Arial" w:hAnsi="Arial" w:cs="Arial"/>
+          <w:b w:val="0"/>
+          <w:sz w:val="20"/>
+          <w:szCs w:val="20"/>
+        </w:rPr>
+        <w:t xml:space="preserve">, Hyper-V, VMWare, Jenkins CI, Eventum, Trello, Confluence, Apache, IIS, </w:t>
+      </w:r>
+      <w:r>
+        <w:rPr>
+          <w:rFonts w:ascii="Arial" w:hAnsi="Arial" w:cs="Arial"/>
+          <w:b w:val="0"/>
+          <w:sz w:val="20"/>
+          <w:szCs w:val="20"/>
+        </w:rPr>
+        <w:t xml:space="preserve">FreeTDS, ODBC, </w:t>
+      </w:r>
+      <w:r>
+        <w:rPr>
+          <w:rFonts w:ascii="Arial" w:hAnsi="Arial" w:cs="Arial"/>
+          <w:b w:val="0"/>
+          <w:sz w:val="20"/>
+          <w:szCs w:val="20"/>
+        </w:rPr>
+        <w:t>MySQL</w:t>
+      </w:r>
+      <w:r>
+        <w:rPr>
+          <w:rFonts w:ascii="Arial" w:hAnsi="Arial" w:cs="Arial"/>
+          <w:b w:val="0"/>
+          <w:sz w:val="20"/>
+          <w:szCs w:val="20"/>
+        </w:rPr>
+        <w:t>, MySQL Workbench</w:t>
+      </w:r>
+      <w:r>
+        <w:rPr>
+          <w:rFonts w:ascii="Arial" w:hAnsi="Arial" w:cs="Arial"/>
+          <w:b w:val="0"/>
+          <w:sz w:val="20"/>
+          <w:szCs w:val="20"/>
+        </w:rPr>
+        <w:t xml:space="preserve">, Visual Studio </w:t>
+      </w:r>
+      <w:r>
+        <w:rPr>
+          <w:rFonts w:ascii="Arial" w:hAnsi="Arial" w:cs="Arial"/>
+          <w:b w:val="0"/>
+          <w:sz w:val="20"/>
+          <w:szCs w:val="20"/>
+        </w:rPr>
+        <w:t>2005/</w:t>
+      </w:r>
+      <w:r>
+        <w:rPr>
+          <w:rFonts w:ascii="Arial" w:hAnsi="Arial" w:cs="Arial"/>
+          <w:b w:val="0"/>
+          <w:sz w:val="20"/>
+          <w:szCs w:val="20"/>
+        </w:rPr>
+        <w:t>2010/2012, ReSharper 7</w:t>
+      </w:r>
+      <w:r>
+        <w:rPr>
+          <w:rFonts w:ascii="Arial" w:hAnsi="Arial" w:cs="Arial"/>
+          <w:b w:val="0"/>
+          <w:sz w:val="20"/>
+          <w:szCs w:val="20"/>
+        </w:rPr>
+        <w:t>, NuGet</w:t>
+      </w:r>
+      <w:r>
+        <w:rPr>
+          <w:rFonts w:ascii="Arial" w:hAnsi="Arial" w:cs="Arial"/>
+          <w:b w:val="0"/>
+          <w:sz w:val="20"/>
+          <w:szCs w:val="20"/>
+        </w:rPr>
+        <w:t xml:space="preserve">, </w:t>
+      </w:r>
+      <w:r>
+        <w:rPr>
+          <w:rFonts w:ascii="Arial" w:hAnsi="Arial" w:cs="Arial"/>
+          <w:b w:val="0"/>
+          <w:sz w:val="20"/>
+          <w:szCs w:val="20"/>
+        </w:rPr>
+        <w:t>Zend Server, Zend Studio</w:t>
+      </w:r>
+      <w:r>
+        <w:rPr>
+          <w:rFonts w:ascii="Arial" w:hAnsi="Arial" w:cs="Arial"/>
+          <w:b w:val="0"/>
+          <w:sz w:val="20"/>
+          <w:szCs w:val="20"/>
+        </w:rPr>
+        <w:t>, PhpStorm</w:t>
+      </w:r>
+      <w:r>
+        <w:rPr>
+          <w:rFonts w:ascii="Arial" w:hAnsi="Arial" w:cs="Arial"/>
+          <w:b w:val="0"/>
+          <w:sz w:val="20"/>
+          <w:szCs w:val="20"/>
+        </w:rPr>
+        <w:t>, Test Studio</w:t>
+      </w:r>
+      <w:r>
+        <w:rPr>
+          <w:rFonts w:ascii="Arial" w:hAnsi="Arial" w:cs="Arial"/>
+          <w:b w:val="0"/>
+          <w:sz w:val="20"/>
+          <w:szCs w:val="20"/>
+        </w:rPr>
+        <w:t>, Sublime Text</w:t>
+      </w:r>
+      <w:r>
+        <w:rPr>
+          <w:rFonts w:ascii="Arial" w:hAnsi="Arial" w:cs="Arial"/>
+          <w:b w:val="0"/>
+          <w:sz w:val="20"/>
+          <w:szCs w:val="20"/>
+        </w:rPr>
+        <w:t>, Office 2003/2007</w:t>
+      </w:r>
+      <w:r>
+        <w:rPr>
+          <w:rFonts w:ascii="Arial" w:hAnsi="Arial" w:cs="Arial"/>
+          <w:b w:val="0"/>
+          <w:sz w:val="20"/>
+          <w:szCs w:val="20"/>
+        </w:rPr>
+        <w:t>,</w:t>
+      </w:r>
+      <w:r>
+        <w:rPr>
+          <w:rFonts w:ascii="Arial" w:hAnsi="Arial" w:cs="Arial"/>
+          <w:b w:val="0"/>
+          <w:sz w:val="20"/>
+          <w:szCs w:val="20"/>
+        </w:rPr>
+        <w:t xml:space="preserve"> Visio,</w:t>
+      </w:r>
+      <w:r>
+        <w:rPr>
+          <w:rFonts w:ascii="Arial" w:hAnsi="Arial" w:cs="Arial"/>
+          <w:b w:val="0"/>
+          <w:sz w:val="20"/>
+          <w:szCs w:val="20"/>
+        </w:rPr>
+        <w:t xml:space="preserve"> TortoiseSVN, AnkhSVN</w:t>
+      </w:r>
+      <w:r>
+        <w:rPr>
+          <w:rFonts w:ascii="Arial" w:hAnsi="Arial" w:cs="Arial"/>
+          <w:b w:val="0"/>
+          <w:sz w:val="20"/>
+          <w:szCs w:val="20"/>
+        </w:rPr>
+        <w:t xml:space="preserve">, Sandcastle, </w:t>
+      </w:r>
+      <w:r>
+        <w:rPr>
+          <w:rFonts w:ascii="Arial" w:hAnsi="Arial" w:cs="Arial"/>
+          <w:b w:val="0"/>
+          <w:sz w:val="20"/>
+          <w:szCs w:val="20"/>
+        </w:rPr>
+        <w:t>JSDuck, R</w:t>
+      </w:r>
+      <w:r>
+        <w:rPr>
+          <w:rFonts w:ascii="Arial" w:hAnsi="Arial" w:cs="Arial"/>
+          <w:b w:val="0"/>
+          <w:sz w:val="20"/>
+          <w:szCs w:val="20"/>
+        </w:rPr>
+        <w:t>DP, VNC</w:t>
+      </w:r>
+      <w:r>
+        <w:rPr>
+          <w:rFonts w:ascii="Arial" w:hAnsi="Arial" w:cs="Arial"/>
+          <w:b w:val="0"/>
+          <w:sz w:val="20"/>
+          <w:szCs w:val="20"/>
+        </w:rPr>
+        <w:t>, 7</w:t>
+      </w:r>
+      <w:r>
+        <w:rPr>
+          <w:rFonts w:ascii="Arial" w:hAnsi="Arial" w:cs="Arial"/>
+          <w:b w:val="0"/>
+          <w:sz w:val="20"/>
+          <w:szCs w:val="20"/>
+        </w:rPr>
+        <w:t xml:space="preserve">-Zip, Beyond Compare, Java, PowerShell, Chocolatey, </w:t>
+      </w:r>
+      <w:r>
+        <w:rPr>
+          <w:rFonts w:ascii="Arial" w:hAnsi="Arial" w:cs="Arial"/>
+          <w:b w:val="0"/>
+          <w:sz w:val="20"/>
+          <w:szCs w:val="20"/>
+        </w:rPr>
+        <w:t>NUnit, Jasmine, JSTestDriver, ssh</w:t>
+      </w:r>
+      <w:r>
+        <w:rPr>
+          <w:rFonts w:ascii="Arial" w:hAnsi="Arial" w:cs="Arial"/>
+          <w:b w:val="0"/>
+          <w:sz w:val="20"/>
+          <w:szCs w:val="20"/>
+        </w:rPr>
+        <w:t>, vim</w:t>
+      </w:r>
+      <w:r>
+        <w:rPr>
+          <w:rFonts w:ascii="Arial" w:hAnsi="Arial" w:cs="Arial"/>
+          <w:b w:val="0"/>
+          <w:sz w:val="20"/>
+          <w:szCs w:val="20"/>
+        </w:rPr>
+        <w:t>, bash</w:t>
+      </w:r>
+      <w:r>
+        <w:rPr>
+          <w:rFonts w:ascii="Arial" w:hAnsi="Arial" w:cs="Arial"/>
+          <w:b w:val="0"/>
+          <w:sz w:val="20"/>
+          <w:szCs w:val="20"/>
+        </w:rPr>
+        <w:t>, LinqToSql</w:t>
+      </w:r>
+      <w:r>
+        <w:rPr>
+          <w:rFonts w:ascii="Arial" w:hAnsi="Arial" w:cs="Arial"/>
+          <w:b w:val="0"/>
+          <w:sz w:val="20"/>
+          <w:szCs w:val="20"/>
+        </w:rPr>
+        <w:t>, FTP</w:t>
+      </w:r>
+      <w:r>
+        <w:rPr>
+          <w:rFonts w:ascii="Arial" w:hAnsi="Arial" w:cs="Arial"/>
+          <w:b w:val="0"/>
+          <w:sz w:val="20"/>
+          <w:szCs w:val="20"/>
+        </w:rPr>
+        <w:t>, SOAP, REST</w:t>
+      </w:r>
+      <w:bookmarkStart w:id="0" w:name="_GoBack"/>
+      <w:bookmarkEnd w:id="0"/>
+    </w:p>
+    <w:p/>
+    <w:p>
+      <w:pPr>
+        <w:pStyle w:val="Heading6"/>
+        <w:rPr>
+          <w:rFonts w:ascii="Arial" w:hAnsi="Arial" w:cs="Arial"/>
+          <w:sz w:val="20"/>
+          <w:szCs w:val="20"/>
+        </w:rPr>
+      </w:pPr>
+      <w:r>
+        <w:rPr>
+          <w:rFonts w:ascii="Arial" w:hAnsi="Arial"/>
+          <w:sz w:val="20"/>
+          <w:szCs w:val="20"/>
+        </w:rPr>
+        <w:t>ROBERT HALF TECHNOLOGY</w:t>
+      </w:r>
+      <w:r>
+        <w:rPr>
+          <w:rFonts w:ascii="Arial" w:hAnsi="Arial"/>
+          <w:sz w:val="20"/>
+          <w:szCs w:val="20"/>
+        </w:rPr>
+        <w:tab/>
+      </w:r>
+      <w:r>
+        <w:rPr>
+          <w:rFonts w:ascii="Arial" w:hAnsi="Arial"/>
+          <w:sz w:val="20"/>
+          <w:szCs w:val="20"/>
+        </w:rPr>
+        <w:tab/>
+      </w:r>
+      <w:r>
+        <w:rPr>
+          <w:rFonts w:ascii="Arial" w:hAnsi="Arial"/>
+          <w:sz w:val="20"/>
+          <w:szCs w:val="20"/>
+        </w:rPr>
+        <w:tab/>
+      </w:r>
+      <w:r>
+        <w:rPr>
+          <w:rFonts w:ascii="Arial" w:hAnsi="Arial"/>
+          <w:sz w:val="20"/>
+          <w:szCs w:val="20"/>
+        </w:rPr>
+        <w:t>BENTONVILLE, AR</w:t>
+      </w:r>
+      <w:r>
+        <w:rPr>
+          <w:rFonts w:ascii="Arial" w:hAnsi="Arial"/>
+          <w:sz w:val="20"/>
+          <w:szCs w:val="20"/>
+        </w:rPr>
+        <w:tab/>
+      </w:r>
+      <w:r>
+        <w:rPr>
+          <w:rFonts w:ascii="Arial" w:hAnsi="Arial"/>
+          <w:sz w:val="20"/>
+          <w:szCs w:val="20"/>
+        </w:rPr>
+        <w:tab/>
+      </w:r>
+      <w:r>
+        <w:rPr>
+          <w:rFonts w:ascii="Arial" w:hAnsi="Arial"/>
+          <w:sz w:val="20"/>
+          <w:szCs w:val="20"/>
+        </w:rPr>
+        <w:t>2005</w:t>
+      </w:r>
+    </w:p>
+    <w:p>
+      <w:pPr>
         <w:rPr>
           <w:rFonts w:ascii="Arial" w:hAnsi="Arial" w:cs="Arial"/>
           <w:b/>
+          <w:i/>
+        </w:rPr>
+      </w:pPr>
+      <w:r>
+        <w:rPr>
+          <w:rFonts w:ascii="Arial" w:hAnsi="Arial" w:cs="Arial"/>
+          <w:b/>
+          <w:i/>
+        </w:rPr>
+        <w:t>Contract-to-hire, Consumer Testing Laboratories</w:t>
+      </w:r>
+    </w:p>
+    <w:p>
+      <w:pPr>
+        <w:rPr>
+          <w:rFonts w:ascii="Arial" w:hAnsi="Arial" w:cs="Arial"/>
+          <w:b/>
+          <w:i/>
+        </w:rPr>
+      </w:pPr>
+      <w:r>
+        <w:rPr>
+          <w:rFonts w:ascii="Arial" w:hAnsi="Arial" w:cs="Arial"/>
+          <w:b/>
+          <w:i/>
+        </w:rPr>
+        <w:t>Provided support to overseas laboratories.  Contributed to maintenance and development of legacy systems.</w:t>
+      </w:r>
+    </w:p>
+    <w:p>
+      <w:pPr>
+        <w:numPr>
+          <w:ilvl w:val="0"/>
+          <w:numId w:val="29"/>
+        </w:numPr>
+        <w:rPr>
+          <w:rFonts w:ascii="Arial" w:hAnsi="Arial" w:cs="Arial"/>
+        </w:rPr>
+      </w:pPr>
+      <w:r>
+        <w:rPr>
+          <w:rFonts w:ascii="Arial" w:hAnsi="Arial" w:cs="Arial"/>
+        </w:rPr>
+        <w:t>Provided troubleshooting assistance, workarounds, and emergency fixes for issues</w:t>
+      </w:r>
+      <w:r>
+        <w:rPr>
+          <w:rFonts w:ascii="Arial" w:hAnsi="Arial" w:cs="Arial"/>
+        </w:rPr>
+        <w:t xml:space="preserve"> outside normal working hours in the US.</w:t>
+      </w:r>
+    </w:p>
+    <w:p>
+      <w:pPr>
+        <w:rPr>
+          <w:rFonts w:ascii="Arial" w:hAnsi="Arial" w:cs="Arial"/>
+        </w:rPr>
+      </w:pPr>
+    </w:p>
+    <w:p>
+      <w:pPr>
+        <w:rPr>
+          <w:rFonts w:ascii="Arial" w:hAnsi="Arial" w:cs="Arial"/>
+        </w:rPr>
+      </w:pPr>
+      <w:r>
+        <w:rPr>
+          <w:rFonts w:ascii="Arial" w:hAnsi="Arial" w:cs="Arial"/>
+          <w:b/>
+        </w:rPr>
+        <w:t>Key Achievement:</w:t>
+      </w:r>
+      <w:r>
+        <w:rPr>
+          <w:rFonts w:ascii="Arial" w:hAnsi="Arial" w:cs="Arial"/>
+          <w:b/>
+        </w:rPr>
+        <w:t xml:space="preserve">  </w:t>
+      </w:r>
+      <w:r>
+        <w:rPr>
+          <w:rFonts w:ascii="Arial" w:hAnsi="Arial" w:cs="Arial"/>
+        </w:rPr>
+        <w:t>Added an inventory tracking system</w:t>
+      </w:r>
+      <w:r>
+        <w:rPr>
+          <w:rFonts w:ascii="Arial" w:hAnsi="Arial" w:cs="Arial"/>
+        </w:rPr>
+        <w:t xml:space="preserve"> to the sample administration system</w:t>
+      </w:r>
+      <w:r>
+        <w:rPr>
+          <w:rFonts w:ascii="Arial" w:hAnsi="Arial" w:cs="Arial"/>
+        </w:rPr>
+        <w:t xml:space="preserve"> which enhanced the company’s ability to hold itself accountable for properly disposing of samples after they were tested.</w:t>
+      </w:r>
+    </w:p>
+    <w:p>
+      <w:pPr>
+        <w:rPr>
+          <w:rFonts w:ascii="Arial" w:hAnsi="Arial" w:cs="Arial"/>
+          <w:b/>
+        </w:rPr>
+      </w:pPr>
+    </w:p>
+    <w:p>
+      <w:pPr>
+        <w:rPr>
+          <w:rFonts w:ascii="Arial" w:hAnsi="Arial" w:cs="Arial"/>
+        </w:rPr>
+      </w:pPr>
+      <w:r>
+        <w:rPr>
+          <w:rFonts w:ascii="Arial" w:hAnsi="Arial" w:cs="Arial"/>
+          <w:b/>
         </w:rPr>
         <w:t>Environment:</w:t>
       </w:r>
@@ -1164,6 +1940,24 @@
           <w:rFonts w:ascii="Arial" w:hAnsi="Arial" w:cs="Arial"/>
         </w:rPr>
         <w:t>Windows XP, Alpha5</w:t>
+      </w:r>
+      <w:r>
+        <w:rPr>
+          <w:rFonts w:ascii="Arial" w:hAnsi="Arial" w:cs="Arial"/>
+        </w:rPr>
+        <w:t>, RDP, VNC,</w:t>
+      </w:r>
+      <w:r>
+        <w:rPr>
+          <w:rFonts w:ascii="Arial" w:hAnsi="Arial" w:cs="Arial"/>
+        </w:rPr>
+        <w:t xml:space="preserve"> Office 2003,</w:t>
+      </w:r>
+      <w:r>
+        <w:rPr>
+          <w:rFonts w:ascii="Arial" w:hAnsi="Arial" w:cs="Arial"/>
+        </w:rPr>
+        <w:t xml:space="preserve"> Access</w:t>
       </w:r>
     </w:p>
     <w:p>
@@ -1749,7 +2543,7 @@
         <w:rFonts w:ascii="Symbol" w:hAnsi="Symbol" w:hint="default"/>
       </w:rPr>
     </w:lvl>
-    <w:lvl w:ilvl="1" w:tplc="04090003" w:tentative="1">
+    <w:lvl w:ilvl="1" w:tplc="04090003">
       <w:start w:val="1"/>
       <w:numFmt w:val="bullet"/>
       <w:lvlText w:val="o"/>

</xml_diff>

<commit_message>
updated resume with Pearson work experience
</commit_message>
<xml_diff>
--- a/mark-ott-resume.docx
+++ b/mark-ott-resume.docx
@@ -1,6 +1,6 @@
 
 <file path=word/document.xml><?xml version="1.0" encoding="utf-8"?>
-<w:document xmlns:wpc="http://schemas.microsoft.com/office/word/2010/wordprocessingCanvas" xmlns:mc="http://schemas.openxmlformats.org/markup-compatibility/2006" xmlns:o="urn:schemas-microsoft-com:office:office" xmlns:r="http://schemas.openxmlformats.org/officeDocument/2006/relationships" xmlns:m="http://schemas.openxmlformats.org/officeDocument/2006/math" xmlns:v="urn:schemas-microsoft-com:vml" xmlns:wp14="http://schemas.microsoft.com/office/word/2010/wordprocessingDrawing" xmlns:wp="http://schemas.openxmlformats.org/drawingml/2006/wordprocessingDrawing" xmlns:w10="urn:schemas-microsoft-com:office:word" xmlns:w="http://schemas.openxmlformats.org/wordprocessingml/2006/main" xmlns:w14="http://schemas.microsoft.com/office/word/2010/wordml" xmlns:w15="http://schemas.microsoft.com/office/word/2012/wordml" xmlns:wpg="http://schemas.microsoft.com/office/word/2010/wordprocessingGroup" xmlns:wpi="http://schemas.microsoft.com/office/word/2010/wordprocessingInk" xmlns:wne="http://schemas.microsoft.com/office/word/2006/wordml" xmlns:wps="http://schemas.microsoft.com/office/word/2010/wordprocessingShape" mc:Ignorable="w14 w15 wp14">
+<w:document xmlns:wpc="http://schemas.microsoft.com/office/word/2010/wordprocessingCanvas" xmlns:mc="http://schemas.openxmlformats.org/markup-compatibility/2006" xmlns:o="urn:schemas-microsoft-com:office:office" xmlns:r="http://schemas.openxmlformats.org/officeDocument/2006/relationships" xmlns:m="http://schemas.openxmlformats.org/officeDocument/2006/math" xmlns:v="urn:schemas-microsoft-com:vml" xmlns:wp14="http://schemas.microsoft.com/office/word/2010/wordprocessingDrawing" xmlns:wp="http://schemas.openxmlformats.org/drawingml/2006/wordprocessingDrawing" xmlns:w10="urn:schemas-microsoft-com:office:word" xmlns:w="http://schemas.openxmlformats.org/wordprocessingml/2006/main" xmlns:w14="http://schemas.microsoft.com/office/word/2010/wordml" xmlns:wpg="http://schemas.microsoft.com/office/word/2010/wordprocessingGroup" xmlns:wpi="http://schemas.microsoft.com/office/word/2010/wordprocessingInk" xmlns:wne="http://schemas.microsoft.com/office/word/2006/wordml" xmlns:wps="http://schemas.microsoft.com/office/word/2010/wordprocessingShape" mc:Ignorable="w14 wp14">
   <w:body>
     <w:p>
       <w:pPr>
@@ -40,7 +40,7 @@
         </w:rPr>
         <w:t xml:space="preserve"> </w:t>
       </w:r>
-      <w:hyperlink r:id="rId7" w:history="1">
+      <w:hyperlink r:id="rId8" w:history="1">
         <w:r>
           <w:rPr>
             <w:rStyle w:val="Hyperlink"/>
@@ -80,7 +80,34 @@
           <w:sz w:val="18"/>
           <w:szCs w:val="18"/>
         </w:rPr>
-        <w:t>5005 SW Fieldstone Blvd. #1, Bentonville, AR 72712 (</w:t>
+        <w:t>12370 Alameda Trace Circle #935,</w:t>
+      </w:r>
+      <w:r>
+        <w:rPr>
+          <w:rFonts w:ascii="Arial" w:hAnsi="Arial" w:cs="Arial"/>
+          <w:b w:val="0"/>
+          <w:sz w:val="18"/>
+          <w:szCs w:val="18"/>
+        </w:rPr>
+        <w:t xml:space="preserve"> </w:t>
+      </w:r>
+      <w:r>
+        <w:rPr>
+          <w:rFonts w:ascii="Arial" w:hAnsi="Arial" w:cs="Arial"/>
+          <w:b w:val="0"/>
+          <w:sz w:val="18"/>
+          <w:szCs w:val="18"/>
+        </w:rPr>
+        <w:t xml:space="preserve"> Austin, TX 78727</w:t>
+      </w:r>
+      <w:r>
+        <w:rPr>
+          <w:rFonts w:ascii="Arial" w:hAnsi="Arial" w:cs="Arial"/>
+          <w:b w:val="0"/>
+          <w:sz w:val="18"/>
+          <w:szCs w:val="18"/>
+        </w:rPr>
+        <w:t xml:space="preserve"> (</w:t>
       </w:r>
       <w:r>
         <w:rPr>
@@ -149,13 +176,13 @@
         <w:rPr>
           <w:rFonts w:ascii="Arial" w:hAnsi="Arial" w:cs="Arial"/>
         </w:rPr>
-        <w:t>8</w:t>
-      </w:r>
-      <w:r>
-        <w:rPr>
-          <w:rFonts w:ascii="Arial" w:hAnsi="Arial" w:cs="Arial"/>
-        </w:rPr>
-        <w:t>+ years</w:t>
+        <w:t>9</w:t>
+      </w:r>
+      <w:r>
+        <w:rPr>
+          <w:rFonts w:ascii="Arial" w:hAnsi="Arial" w:cs="Arial"/>
+        </w:rPr>
+        <w:t xml:space="preserve"> years</w:t>
       </w:r>
       <w:r>
         <w:rPr>
@@ -379,19 +406,18 @@
           <w:rFonts w:ascii="Arial" w:hAnsi="Arial" w:cs="Arial"/>
         </w:rPr>
         <w:tab/>
-        <w:t>Visual Studio 2010/2012</w:t>
-      </w:r>
-      <w:r>
-        <w:rPr>
-          <w:rFonts w:ascii="Arial" w:hAnsi="Arial" w:cs="Arial"/>
-        </w:rPr>
-        <w:t xml:space="preserve"> w/ ReSharper</w:t>
-      </w:r>
-      <w:r>
-        <w:rPr>
-          <w:rFonts w:ascii="Arial" w:hAnsi="Arial" w:cs="Arial"/>
-        </w:rPr>
-        <w:t>, PhpStorm</w:t>
+      </w:r>
+      <w:r>
+        <w:rPr>
+          <w:rFonts w:ascii="Arial" w:hAnsi="Arial" w:cs="Arial"/>
+        </w:rPr>
+        <w:t xml:space="preserve">IntelliJ Idea, MySQL Workbench, </w:t>
+      </w:r>
+      <w:r>
+        <w:rPr>
+          <w:rFonts w:ascii="Arial" w:hAnsi="Arial" w:cs="Arial"/>
+        </w:rPr>
+        <w:t>Visual Studio</w:t>
       </w:r>
       <w:r>
         <w:rPr>
@@ -431,7 +457,31 @@
           <w:rFonts w:ascii="Arial" w:hAnsi="Arial" w:cs="Arial"/>
         </w:rPr>
         <w:tab/>
-        <w:t>JavaScript/HTML/CSS, C#, PHP, T-SQL</w:t>
+        <w:t>JavaScript/HTML/CSS</w:t>
+      </w:r>
+      <w:r>
+        <w:rPr>
+          <w:rFonts w:ascii="Arial" w:hAnsi="Arial" w:cs="Arial"/>
+        </w:rPr>
+        <w:t>, Java</w:t>
+      </w:r>
+      <w:r>
+        <w:rPr>
+          <w:rFonts w:ascii="Arial" w:hAnsi="Arial" w:cs="Arial"/>
+        </w:rPr>
+        <w:t>, C#</w:t>
+      </w:r>
+      <w:r>
+        <w:rPr>
+          <w:rFonts w:ascii="Arial" w:hAnsi="Arial" w:cs="Arial"/>
+        </w:rPr>
+        <w:t xml:space="preserve">, </w:t>
+      </w:r>
+      <w:r>
+        <w:rPr>
+          <w:rFonts w:ascii="Arial" w:hAnsi="Arial" w:cs="Arial"/>
+        </w:rPr>
+        <w:t>PHP, T-SQL</w:t>
       </w:r>
       <w:r>
         <w:rPr>
@@ -463,19 +513,30 @@
           <w:rFonts w:ascii="Arial" w:hAnsi="Arial" w:cs="Arial"/>
         </w:rPr>
         <w:tab/>
+      </w:r>
+      <w:r>
+        <w:rPr>
+          <w:rFonts w:ascii="Arial" w:hAnsi="Arial" w:cs="Arial"/>
+        </w:rPr>
+        <w:t xml:space="preserve">JQuery, </w:t>
+      </w:r>
+      <w:r>
+        <w:rPr>
+          <w:rFonts w:ascii="Arial" w:hAnsi="Arial" w:cs="Arial"/>
+        </w:rPr>
+        <w:t xml:space="preserve">Backbone, Bootstrap, </w:t>
+      </w:r>
+      <w:r>
+        <w:rPr>
+          <w:rFonts w:ascii="Arial" w:hAnsi="Arial" w:cs="Arial"/>
+        </w:rPr>
+        <w:t xml:space="preserve">Underscore, </w:t>
+      </w:r>
+      <w:r>
+        <w:rPr>
+          <w:rFonts w:ascii="Arial" w:hAnsi="Arial" w:cs="Arial"/>
+        </w:rPr>
         <w:t>ExtJS</w:t>
-      </w:r>
-      <w:r>
-        <w:rPr>
-          <w:rFonts w:ascii="Arial" w:hAnsi="Arial" w:cs="Arial"/>
-        </w:rPr>
-        <w:t>, JQuery</w:t>
-      </w:r>
-      <w:r>
-        <w:rPr>
-          <w:rFonts w:ascii="Arial" w:hAnsi="Arial" w:cs="Arial"/>
-        </w:rPr>
-        <w:t>, Underscore</w:t>
       </w:r>
     </w:p>
     <w:p>
@@ -507,7 +568,12 @@
           <w:rFonts w:ascii="Arial" w:hAnsi="Arial" w:cs="Arial"/>
         </w:rPr>
         <w:tab/>
-        <w:t>Subversion, Git</w:t>
+      </w:r>
+      <w:r>
+        <w:rPr>
+          <w:rFonts w:ascii="Arial" w:hAnsi="Arial" w:cs="Arial"/>
+        </w:rPr>
+        <w:t>Git, Subversion</w:t>
       </w:r>
     </w:p>
     <w:p>
@@ -540,7 +606,30 @@
           <w:rFonts w:ascii="Arial" w:hAnsi="Arial" w:cs="Arial"/>
         </w:rPr>
         <w:tab/>
-        <w:t>Jasmine, Mocha, NUnit, Test Studio</w:t>
+      </w:r>
+      <w:r>
+        <w:rPr>
+          <w:rFonts w:ascii="Arial" w:hAnsi="Arial" w:cs="Arial"/>
+        </w:rPr>
+        <w:t xml:space="preserve">Mocha, JUnit, </w:t>
+      </w:r>
+      <w:r>
+        <w:rPr>
+          <w:rFonts w:ascii="Arial" w:hAnsi="Arial" w:cs="Arial"/>
+        </w:rPr>
+        <w:t>Jasmine, NUnit,</w:t>
+      </w:r>
+      <w:r>
+        <w:rPr>
+          <w:rFonts w:ascii="Arial" w:hAnsi="Arial" w:cs="Arial"/>
+        </w:rPr>
+        <w:t xml:space="preserve"> </w:t>
+      </w:r>
+      <w:r>
+        <w:rPr>
+          <w:rFonts w:ascii="Arial" w:hAnsi="Arial" w:cs="Arial"/>
+        </w:rPr>
+        <w:t>Test Studio</w:t>
       </w:r>
     </w:p>
     <w:p>
@@ -577,6 +666,943 @@
         <w:t xml:space="preserve">Professional Experience </w:t>
       </w:r>
     </w:p>
+    <w:p/>
+    <w:p>
+      <w:pPr>
+        <w:rPr>
+          <w:rFonts w:ascii="Arial" w:hAnsi="Arial" w:cs="Arial"/>
+          <w:b/>
+        </w:rPr>
+      </w:pPr>
+      <w:r>
+        <w:rPr>
+          <w:rFonts w:ascii="Arial" w:hAnsi="Arial" w:cs="Arial"/>
+          <w:b/>
+        </w:rPr>
+        <w:t>PEARSON</w:t>
+      </w:r>
+      <w:r>
+        <w:rPr>
+          <w:rFonts w:ascii="Arial" w:hAnsi="Arial" w:cs="Arial"/>
+          <w:b/>
+        </w:rPr>
+        <w:tab/>
+      </w:r>
+      <w:r>
+        <w:rPr>
+          <w:rFonts w:ascii="Arial" w:hAnsi="Arial" w:cs="Arial"/>
+          <w:b/>
+        </w:rPr>
+        <w:tab/>
+      </w:r>
+      <w:r>
+        <w:rPr>
+          <w:rFonts w:ascii="Arial" w:hAnsi="Arial" w:cs="Arial"/>
+          <w:b/>
+        </w:rPr>
+        <w:tab/>
+      </w:r>
+      <w:r>
+        <w:rPr>
+          <w:rFonts w:ascii="Arial" w:hAnsi="Arial" w:cs="Arial"/>
+          <w:b/>
+        </w:rPr>
+        <w:tab/>
+      </w:r>
+      <w:r>
+        <w:rPr>
+          <w:rFonts w:ascii="Arial" w:hAnsi="Arial" w:cs="Arial"/>
+          <w:b/>
+        </w:rPr>
+        <w:tab/>
+      </w:r>
+      <w:r>
+        <w:rPr>
+          <w:rFonts w:ascii="Arial" w:hAnsi="Arial" w:cs="Arial"/>
+          <w:b/>
+        </w:rPr>
+        <w:t>AUSTIN, TX</w:t>
+      </w:r>
+      <w:r>
+        <w:rPr>
+          <w:rFonts w:ascii="Arial" w:hAnsi="Arial" w:cs="Arial"/>
+          <w:b/>
+        </w:rPr>
+        <w:tab/>
+      </w:r>
+      <w:r>
+        <w:rPr>
+          <w:rFonts w:ascii="Arial" w:hAnsi="Arial" w:cs="Arial"/>
+          <w:b/>
+        </w:rPr>
+        <w:tab/>
+      </w:r>
+      <w:r>
+        <w:rPr>
+          <w:rFonts w:ascii="Arial" w:hAnsi="Arial" w:cs="Arial"/>
+          <w:b/>
+        </w:rPr>
+        <w:tab/>
+        <w:t xml:space="preserve">Sep 2013 -- </w:t>
+      </w:r>
+      <w:r>
+        <w:rPr>
+          <w:rFonts w:ascii="Arial" w:hAnsi="Arial" w:cs="Arial"/>
+          <w:b/>
+        </w:rPr>
+        <w:t>present</w:t>
+      </w:r>
+    </w:p>
+    <w:p>
+      <w:pPr>
+        <w:rPr>
+          <w:rFonts w:ascii="Arial" w:hAnsi="Arial" w:cs="Arial"/>
+          <w:b/>
+          <w:i/>
+        </w:rPr>
+      </w:pPr>
+      <w:r>
+        <w:rPr>
+          <w:rFonts w:ascii="Arial" w:hAnsi="Arial" w:cs="Arial"/>
+          <w:b/>
+          <w:i/>
+        </w:rPr>
+        <w:t>Contractor</w:t>
+      </w:r>
+      <w:r>
+        <w:rPr>
+          <w:rFonts w:ascii="Arial" w:hAnsi="Arial" w:cs="Arial"/>
+          <w:b/>
+          <w:i/>
+        </w:rPr>
+        <w:t xml:space="preserve"> through KForce</w:t>
+      </w:r>
+    </w:p>
+    <w:p>
+      <w:pPr>
+        <w:rPr>
+          <w:rFonts w:ascii="Arial" w:hAnsi="Arial" w:cs="Arial"/>
+          <w:b/>
+          <w:i/>
+        </w:rPr>
+      </w:pPr>
+      <w:r>
+        <w:rPr>
+          <w:rFonts w:ascii="Arial" w:hAnsi="Arial" w:cs="Arial"/>
+          <w:b/>
+          <w:i/>
+        </w:rPr>
+        <w:t>Server-side and Client-side development of</w:t>
+      </w:r>
+      <w:r>
+        <w:rPr>
+          <w:rFonts w:ascii="Arial" w:hAnsi="Arial" w:cs="Arial"/>
+          <w:b/>
+          <w:i/>
+        </w:rPr>
+        <w:t xml:space="preserve"> Backbone and Play Framework</w:t>
+      </w:r>
+      <w:r>
+        <w:rPr>
+          <w:rFonts w:ascii="Arial" w:hAnsi="Arial" w:cs="Arial"/>
+          <w:b/>
+          <w:i/>
+        </w:rPr>
+        <w:t xml:space="preserve"> single-page application (ABBI) </w:t>
+      </w:r>
+    </w:p>
+    <w:p>
+      <w:pPr>
+        <w:pStyle w:val="ListParagraph"/>
+        <w:numPr>
+          <w:ilvl w:val="0"/>
+          <w:numId w:val="43"/>
+        </w:numPr>
+        <w:rPr>
+          <w:rFonts w:ascii="Arial" w:hAnsi="Arial" w:cs="Arial"/>
+          <w:b/>
+          <w:i/>
+        </w:rPr>
+      </w:pPr>
+      <w:r>
+        <w:rPr>
+          <w:rFonts w:ascii="Arial" w:hAnsi="Arial" w:cs="Arial"/>
+        </w:rPr>
+        <w:t>Server-side development of ABBI</w:t>
+      </w:r>
+    </w:p>
+    <w:p>
+      <w:pPr>
+        <w:pStyle w:val="ListParagraph"/>
+        <w:numPr>
+          <w:ilvl w:val="1"/>
+          <w:numId w:val="43"/>
+        </w:numPr>
+        <w:rPr>
+          <w:rFonts w:ascii="Arial" w:hAnsi="Arial" w:cs="Arial"/>
+          <w:b/>
+          <w:i/>
+        </w:rPr>
+      </w:pPr>
+      <w:r>
+        <w:rPr>
+          <w:rFonts w:ascii="Arial" w:hAnsi="Arial" w:cs="Arial"/>
+          <w:i/>
+        </w:rPr>
+        <w:t>Created Play Framework 2.2 application</w:t>
+      </w:r>
+      <w:r>
+        <w:rPr>
+          <w:rFonts w:ascii="Arial" w:hAnsi="Arial" w:cs="Arial"/>
+          <w:i/>
+        </w:rPr>
+        <w:t xml:space="preserve"> for serving ABBI’s main web page and implemented the API layer</w:t>
+      </w:r>
+    </w:p>
+    <w:p>
+      <w:pPr>
+        <w:pStyle w:val="ListParagraph"/>
+        <w:numPr>
+          <w:ilvl w:val="1"/>
+          <w:numId w:val="43"/>
+        </w:numPr>
+        <w:rPr>
+          <w:rFonts w:ascii="Arial" w:hAnsi="Arial" w:cs="Arial"/>
+          <w:b/>
+          <w:i/>
+        </w:rPr>
+      </w:pPr>
+      <w:r>
+        <w:rPr>
+          <w:rFonts w:ascii="Arial" w:hAnsi="Arial" w:cs="Arial"/>
+          <w:i/>
+        </w:rPr>
+        <w:t>Took responsibility for documenting and designing much of the REST API</w:t>
+      </w:r>
+      <w:r>
+        <w:rPr>
+          <w:rFonts w:ascii="Arial" w:hAnsi="Arial" w:cs="Arial"/>
+          <w:i/>
+        </w:rPr>
+        <w:t xml:space="preserve"> as well as integrating the API with the banking layer of the software</w:t>
+      </w:r>
+    </w:p>
+    <w:p>
+      <w:pPr>
+        <w:pStyle w:val="ListParagraph"/>
+        <w:numPr>
+          <w:ilvl w:val="1"/>
+          <w:numId w:val="43"/>
+        </w:numPr>
+        <w:rPr>
+          <w:rFonts w:ascii="Arial" w:hAnsi="Arial" w:cs="Arial"/>
+          <w:b/>
+          <w:i/>
+        </w:rPr>
+      </w:pPr>
+      <w:r>
+        <w:rPr>
+          <w:rFonts w:ascii="Arial" w:hAnsi="Arial" w:cs="Arial"/>
+          <w:i/>
+        </w:rPr>
+        <w:t>Developed ‘middleware’ layer responsible for reading and writing JSON that is consumed by the cli</w:t>
+      </w:r>
+      <w:r>
+        <w:rPr>
+          <w:rFonts w:ascii="Arial" w:hAnsi="Arial" w:cs="Arial"/>
+          <w:i/>
+        </w:rPr>
+        <w:t>ent and converting</w:t>
+      </w:r>
+      <w:r>
+        <w:rPr>
+          <w:rFonts w:ascii="Arial" w:hAnsi="Arial" w:cs="Arial"/>
+          <w:i/>
+        </w:rPr>
+        <w:t xml:space="preserve"> the JSON</w:t>
+      </w:r>
+      <w:r>
+        <w:rPr>
+          <w:rFonts w:ascii="Arial" w:hAnsi="Arial" w:cs="Arial"/>
+          <w:i/>
+        </w:rPr>
+        <w:t xml:space="preserve"> to and from </w:t>
+      </w:r>
+      <w:r>
+        <w:rPr>
+          <w:rFonts w:ascii="Arial" w:hAnsi="Arial" w:cs="Arial"/>
+          <w:i/>
+        </w:rPr>
+        <w:t xml:space="preserve">valid </w:t>
+      </w:r>
+      <w:r>
+        <w:rPr>
+          <w:rFonts w:ascii="Arial" w:hAnsi="Arial" w:cs="Arial"/>
+          <w:i/>
+        </w:rPr>
+        <w:t xml:space="preserve">QTI </w:t>
+      </w:r>
+      <w:r>
+        <w:rPr>
+          <w:rFonts w:ascii="Arial" w:hAnsi="Arial" w:cs="Arial"/>
+          <w:i/>
+        </w:rPr>
+        <w:t>XML</w:t>
+      </w:r>
+    </w:p>
+    <w:p>
+      <w:pPr>
+        <w:pStyle w:val="ListParagraph"/>
+        <w:numPr>
+          <w:ilvl w:val="1"/>
+          <w:numId w:val="43"/>
+        </w:numPr>
+        <w:rPr>
+          <w:rFonts w:ascii="Arial" w:hAnsi="Arial" w:cs="Arial"/>
+          <w:b/>
+          <w:i/>
+        </w:rPr>
+      </w:pPr>
+      <w:r>
+        <w:rPr>
+          <w:rFonts w:ascii="Arial" w:hAnsi="Arial" w:cs="Arial"/>
+          <w:i/>
+        </w:rPr>
+        <w:t xml:space="preserve">Developed </w:t>
+      </w:r>
+      <w:r>
+        <w:rPr>
+          <w:rFonts w:ascii="Arial" w:hAnsi="Arial" w:cs="Arial"/>
+          <w:i/>
+        </w:rPr>
+        <w:t xml:space="preserve">the Maven </w:t>
+      </w:r>
+      <w:r>
+        <w:rPr>
+          <w:rFonts w:ascii="Arial" w:hAnsi="Arial" w:cs="Arial"/>
+          <w:i/>
+        </w:rPr>
+        <w:t>build process</w:t>
+      </w:r>
+      <w:r>
+        <w:rPr>
+          <w:rFonts w:ascii="Arial" w:hAnsi="Arial" w:cs="Arial"/>
+          <w:i/>
+        </w:rPr>
+        <w:t xml:space="preserve">, </w:t>
+      </w:r>
+      <w:r>
+        <w:rPr>
+          <w:rFonts w:ascii="Arial" w:hAnsi="Arial" w:cs="Arial"/>
+          <w:i/>
+        </w:rPr>
+        <w:t xml:space="preserve">set up the </w:t>
+      </w:r>
+      <w:r>
+        <w:rPr>
+          <w:rFonts w:ascii="Arial" w:hAnsi="Arial" w:cs="Arial"/>
+          <w:i/>
+        </w:rPr>
+        <w:t>Jenkins build</w:t>
+      </w:r>
+      <w:r>
+        <w:rPr>
+          <w:rFonts w:ascii="Arial" w:hAnsi="Arial" w:cs="Arial"/>
+          <w:i/>
+        </w:rPr>
+        <w:t xml:space="preserve"> and created an automated deployment process</w:t>
+      </w:r>
+      <w:r>
+        <w:rPr>
+          <w:rFonts w:ascii="Arial" w:hAnsi="Arial" w:cs="Arial"/>
+          <w:i/>
+        </w:rPr>
+        <w:t xml:space="preserve"> for ABBI</w:t>
+      </w:r>
+    </w:p>
+    <w:p>
+      <w:pPr>
+        <w:pStyle w:val="ListParagraph"/>
+        <w:numPr>
+          <w:ilvl w:val="1"/>
+          <w:numId w:val="43"/>
+        </w:numPr>
+        <w:rPr>
+          <w:rFonts w:ascii="Arial" w:hAnsi="Arial" w:cs="Arial"/>
+          <w:b/>
+          <w:i/>
+        </w:rPr>
+      </w:pPr>
+      <w:r>
+        <w:rPr>
+          <w:rFonts w:ascii="Arial" w:hAnsi="Arial" w:cs="Arial"/>
+          <w:i/>
+        </w:rPr>
+        <w:t>Provided help and mentoring on development with Java and Play Framework</w:t>
+      </w:r>
+    </w:p>
+    <w:p>
+      <w:pPr>
+        <w:pStyle w:val="ListParagraph"/>
+        <w:numPr>
+          <w:ilvl w:val="0"/>
+          <w:numId w:val="43"/>
+        </w:numPr>
+        <w:rPr>
+          <w:rFonts w:ascii="Arial" w:hAnsi="Arial" w:cs="Arial"/>
+          <w:b/>
+          <w:i/>
+        </w:rPr>
+      </w:pPr>
+      <w:r>
+        <w:rPr>
+          <w:rFonts w:ascii="Arial" w:hAnsi="Arial" w:cs="Arial"/>
+          <w:i/>
+        </w:rPr>
+        <w:t>Client-side development of ABBI</w:t>
+      </w:r>
+    </w:p>
+    <w:p>
+      <w:pPr>
+        <w:pStyle w:val="ListParagraph"/>
+        <w:numPr>
+          <w:ilvl w:val="1"/>
+          <w:numId w:val="43"/>
+        </w:numPr>
+        <w:rPr>
+          <w:rFonts w:ascii="Arial" w:hAnsi="Arial" w:cs="Arial"/>
+          <w:b/>
+          <w:i/>
+        </w:rPr>
+      </w:pPr>
+      <w:r>
+        <w:rPr>
+          <w:rFonts w:ascii="Arial" w:hAnsi="Arial" w:cs="Arial"/>
+          <w:i/>
+        </w:rPr>
+        <w:t>Created the ‘Expert Mode’ editor to allow direct editing of QTI xml</w:t>
+      </w:r>
+    </w:p>
+    <w:p>
+      <w:pPr>
+        <w:pStyle w:val="ListParagraph"/>
+        <w:numPr>
+          <w:ilvl w:val="1"/>
+          <w:numId w:val="43"/>
+        </w:numPr>
+        <w:rPr>
+          <w:rFonts w:ascii="Arial" w:hAnsi="Arial" w:cs="Arial"/>
+          <w:b/>
+          <w:i/>
+        </w:rPr>
+      </w:pPr>
+      <w:r>
+        <w:rPr>
+          <w:rFonts w:ascii="Arial" w:hAnsi="Arial" w:cs="Arial"/>
+          <w:i/>
+        </w:rPr>
+        <w:t>Worked on many parts of the user interface’s JavaScript/HTML/CSS codebase</w:t>
+      </w:r>
+    </w:p>
+    <w:p>
+      <w:pPr>
+        <w:pStyle w:val="ListParagraph"/>
+        <w:numPr>
+          <w:ilvl w:val="1"/>
+          <w:numId w:val="43"/>
+        </w:numPr>
+        <w:rPr>
+          <w:rFonts w:ascii="Arial" w:hAnsi="Arial" w:cs="Arial"/>
+          <w:b/>
+          <w:i/>
+        </w:rPr>
+      </w:pPr>
+      <w:r>
+        <w:rPr>
+          <w:rFonts w:ascii="Arial" w:hAnsi="Arial" w:cs="Arial"/>
+          <w:i/>
+        </w:rPr>
+        <w:t>Integrated much of the client with the server-side REST API using AJAX</w:t>
+      </w:r>
+    </w:p>
+    <w:p>
+      <w:pPr>
+        <w:pStyle w:val="ListParagraph"/>
+        <w:numPr>
+          <w:ilvl w:val="1"/>
+          <w:numId w:val="43"/>
+        </w:numPr>
+        <w:rPr>
+          <w:rFonts w:ascii="Arial" w:hAnsi="Arial" w:cs="Arial"/>
+          <w:b/>
+          <w:i/>
+        </w:rPr>
+      </w:pPr>
+      <w:r>
+        <w:rPr>
+          <w:rFonts w:ascii="Arial" w:hAnsi="Arial" w:cs="Arial"/>
+          <w:i/>
+        </w:rPr>
+        <w:t>Maintained the Grunt build process for client-side code</w:t>
+      </w:r>
+    </w:p>
+    <w:p>
+      <w:pPr>
+        <w:pStyle w:val="ListParagraph"/>
+        <w:numPr>
+          <w:ilvl w:val="0"/>
+          <w:numId w:val="43"/>
+        </w:numPr>
+        <w:rPr>
+          <w:rFonts w:ascii="Arial" w:hAnsi="Arial" w:cs="Arial"/>
+          <w:b/>
+          <w:i/>
+        </w:rPr>
+      </w:pPr>
+      <w:r>
+        <w:rPr>
+          <w:rFonts w:ascii="Arial" w:hAnsi="Arial" w:cs="Arial"/>
+          <w:i/>
+        </w:rPr>
+        <w:t>Provi</w:t>
+      </w:r>
+      <w:r>
+        <w:rPr>
+          <w:rFonts w:ascii="Arial" w:hAnsi="Arial" w:cs="Arial"/>
+          <w:i/>
+        </w:rPr>
+        <w:t xml:space="preserve">ded troubleshooting assistance, </w:t>
+      </w:r>
+      <w:r>
+        <w:rPr>
+          <w:rFonts w:ascii="Arial" w:hAnsi="Arial" w:cs="Arial"/>
+          <w:i/>
+        </w:rPr>
+        <w:t xml:space="preserve">help in designing data structures and efficient algorithms, </w:t>
+      </w:r>
+      <w:r>
+        <w:rPr>
+          <w:rFonts w:ascii="Arial" w:hAnsi="Arial" w:cs="Arial"/>
+          <w:i/>
+        </w:rPr>
+        <w:t xml:space="preserve">and </w:t>
+      </w:r>
+      <w:r>
+        <w:rPr>
+          <w:rFonts w:ascii="Arial" w:hAnsi="Arial" w:cs="Arial"/>
+          <w:i/>
+        </w:rPr>
+        <w:t>encouraged object oriented design patterns</w:t>
+      </w:r>
+    </w:p>
+    <w:p>
+      <w:pPr>
+        <w:pStyle w:val="ListParagraph"/>
+        <w:numPr>
+          <w:ilvl w:val="0"/>
+          <w:numId w:val="43"/>
+        </w:numPr>
+        <w:rPr>
+          <w:rFonts w:ascii="Arial" w:hAnsi="Arial" w:cs="Arial"/>
+          <w:b/>
+          <w:i/>
+        </w:rPr>
+      </w:pPr>
+      <w:r>
+        <w:rPr>
+          <w:rFonts w:ascii="Arial" w:hAnsi="Arial" w:cs="Arial"/>
+          <w:i/>
+        </w:rPr>
+        <w:t>Collaborated with team members both locally and remotely to plan</w:t>
+      </w:r>
+      <w:r>
+        <w:rPr>
+          <w:rFonts w:ascii="Arial" w:hAnsi="Arial" w:cs="Arial"/>
+          <w:i/>
+        </w:rPr>
+        <w:t>, document</w:t>
+      </w:r>
+      <w:r>
+        <w:rPr>
+          <w:rFonts w:ascii="Arial" w:hAnsi="Arial" w:cs="Arial"/>
+          <w:i/>
+        </w:rPr>
+        <w:t xml:space="preserve"> and implement solutions</w:t>
+      </w:r>
+      <w:r>
+        <w:rPr>
+          <w:rFonts w:ascii="Arial" w:hAnsi="Arial" w:cs="Arial"/>
+          <w:i/>
+        </w:rPr>
+        <w:t>.  Worked to integrate solutions developed remotely with local development efforts.</w:t>
+      </w:r>
+    </w:p>
+    <w:p>
+      <w:pPr>
+        <w:pStyle w:val="ListParagraph"/>
+        <w:numPr>
+          <w:ilvl w:val="0"/>
+          <w:numId w:val="43"/>
+        </w:numPr>
+        <w:rPr>
+          <w:rFonts w:ascii="Arial" w:hAnsi="Arial" w:cs="Arial"/>
+          <w:b/>
+          <w:i/>
+        </w:rPr>
+      </w:pPr>
+      <w:r>
+        <w:rPr>
+          <w:rFonts w:ascii="Arial" w:hAnsi="Arial" w:cs="Arial"/>
+          <w:i/>
+        </w:rPr>
+        <w:t>Participated in daily standup</w:t>
+      </w:r>
+      <w:r>
+        <w:rPr>
+          <w:rFonts w:ascii="Arial" w:hAnsi="Arial" w:cs="Arial"/>
+          <w:i/>
+        </w:rPr>
+        <w:t>s</w:t>
+      </w:r>
+      <w:r>
+        <w:rPr>
+          <w:rFonts w:ascii="Arial" w:hAnsi="Arial" w:cs="Arial"/>
+          <w:i/>
+        </w:rPr>
+        <w:t xml:space="preserve"> and S</w:t>
+      </w:r>
+      <w:r>
+        <w:rPr>
+          <w:rFonts w:ascii="Arial" w:hAnsi="Arial" w:cs="Arial"/>
+          <w:i/>
+        </w:rPr>
+        <w:t xml:space="preserve">crums, managed workflow in Rally making sure stories and defects were kept </w:t>
+      </w:r>
+      <w:r>
+        <w:rPr>
+          <w:rFonts w:ascii="Arial" w:hAnsi="Arial" w:cs="Arial"/>
+          <w:i/>
+        </w:rPr>
+        <w:t>up-to-date</w:t>
+      </w:r>
+      <w:r>
+        <w:rPr>
+          <w:rFonts w:ascii="Arial" w:hAnsi="Arial" w:cs="Arial"/>
+          <w:i/>
+        </w:rPr>
+        <w:t xml:space="preserve"> </w:t>
+      </w:r>
+      <w:bookmarkStart w:id="0" w:name="_GoBack"/>
+      <w:bookmarkEnd w:id="0"/>
+      <w:r>
+        <w:rPr>
+          <w:rFonts w:ascii="Arial" w:hAnsi="Arial" w:cs="Arial"/>
+          <w:i/>
+        </w:rPr>
+        <w:t xml:space="preserve">and well documented. </w:t>
+      </w:r>
+    </w:p>
+    <w:p>
+      <w:pPr>
+        <w:rPr>
+          <w:rFonts w:ascii="Arial" w:hAnsi="Arial" w:cs="Arial"/>
+          <w:b/>
+          <w:i/>
+        </w:rPr>
+      </w:pPr>
+    </w:p>
+    <w:p>
+      <w:pPr>
+        <w:rPr>
+          <w:rFonts w:ascii="Arial" w:hAnsi="Arial" w:cs="Arial"/>
+        </w:rPr>
+      </w:pPr>
+      <w:r>
+        <w:rPr>
+          <w:rFonts w:ascii="Arial" w:hAnsi="Arial" w:cs="Arial"/>
+          <w:b/>
+        </w:rPr>
+        <w:t>Key Achievement:</w:t>
+      </w:r>
+      <w:r>
+        <w:rPr>
+          <w:rFonts w:ascii="Arial" w:hAnsi="Arial" w:cs="Arial"/>
+          <w:b/>
+        </w:rPr>
+        <w:t xml:space="preserve">  </w:t>
+      </w:r>
+      <w:r>
+        <w:rPr>
+          <w:rFonts w:ascii="Arial" w:hAnsi="Arial" w:cs="Arial"/>
+        </w:rPr>
+        <w:t xml:space="preserve">Developed the JSON to QTI middleware layer for ABBI using the JQTI, Jackson, and SAX Java libraries for insuring valid QTI </w:t>
+      </w:r>
+      <w:r>
+        <w:rPr>
+          <w:rFonts w:ascii="Arial" w:hAnsi="Arial" w:cs="Arial"/>
+        </w:rPr>
+        <w:t>creation and editing</w:t>
+      </w:r>
+      <w:r>
+        <w:rPr>
+          <w:rFonts w:ascii="Arial" w:hAnsi="Arial" w:cs="Arial"/>
+        </w:rPr>
+        <w:t>.</w:t>
+      </w:r>
+    </w:p>
+    <w:p>
+      <w:pPr>
+        <w:pStyle w:val="Heading6"/>
+        <w:rPr>
+          <w:rFonts w:ascii="Arial" w:hAnsi="Arial" w:cs="Arial"/>
+          <w:sz w:val="20"/>
+          <w:szCs w:val="20"/>
+        </w:rPr>
+      </w:pPr>
+    </w:p>
+    <w:p>
+      <w:pPr>
+        <w:pStyle w:val="Heading6"/>
+        <w:rPr>
+          <w:rFonts w:ascii="Arial" w:hAnsi="Arial" w:cs="Arial"/>
+          <w:b w:val="0"/>
+          <w:sz w:val="20"/>
+          <w:szCs w:val="20"/>
+        </w:rPr>
+      </w:pPr>
+      <w:r>
+        <w:rPr>
+          <w:rFonts w:ascii="Arial" w:hAnsi="Arial" w:cs="Arial"/>
+          <w:sz w:val="20"/>
+          <w:szCs w:val="20"/>
+        </w:rPr>
+        <w:t xml:space="preserve">Environment: </w:t>
+      </w:r>
+      <w:r>
+        <w:rPr>
+          <w:rFonts w:ascii="Arial" w:hAnsi="Arial" w:cs="Arial"/>
+          <w:b w:val="0"/>
+          <w:sz w:val="20"/>
+          <w:szCs w:val="20"/>
+        </w:rPr>
+        <w:t>Java,</w:t>
+      </w:r>
+      <w:r>
+        <w:rPr>
+          <w:rFonts w:ascii="Arial" w:hAnsi="Arial" w:cs="Arial"/>
+          <w:b w:val="0"/>
+          <w:sz w:val="20"/>
+          <w:szCs w:val="20"/>
+        </w:rPr>
+        <w:t xml:space="preserve"> Play Framework 2, </w:t>
+      </w:r>
+      <w:r>
+        <w:rPr>
+          <w:rFonts w:ascii="Arial" w:hAnsi="Arial" w:cs="Arial"/>
+          <w:b w:val="0"/>
+          <w:sz w:val="20"/>
+          <w:szCs w:val="20"/>
+        </w:rPr>
+        <w:t xml:space="preserve">JavaScript, </w:t>
+      </w:r>
+      <w:r>
+        <w:rPr>
+          <w:rFonts w:ascii="Arial" w:hAnsi="Arial" w:cs="Arial"/>
+          <w:b w:val="0"/>
+          <w:sz w:val="20"/>
+          <w:szCs w:val="20"/>
+        </w:rPr>
+        <w:t xml:space="preserve">Backbone, Bootstrap, HTML, CSS, JQTI, QTI, XML, XSLT, JSON, Maven, NodeJS, Grunt, Bower, Yeoman, </w:t>
+      </w:r>
+      <w:r>
+        <w:rPr>
+          <w:rFonts w:ascii="Arial" w:hAnsi="Arial" w:cs="Arial"/>
+          <w:b w:val="0"/>
+          <w:sz w:val="20"/>
+          <w:szCs w:val="20"/>
+        </w:rPr>
+        <w:t xml:space="preserve">Rally, </w:t>
+      </w:r>
+      <w:r>
+        <w:rPr>
+          <w:rFonts w:ascii="Arial" w:hAnsi="Arial" w:cs="Arial"/>
+          <w:b w:val="0"/>
+          <w:sz w:val="20"/>
+          <w:szCs w:val="20"/>
+        </w:rPr>
+        <w:t xml:space="preserve">REST, </w:t>
+      </w:r>
+      <w:r>
+        <w:rPr>
+          <w:rFonts w:ascii="Arial" w:hAnsi="Arial" w:cs="Arial"/>
+          <w:b w:val="0"/>
+          <w:sz w:val="20"/>
+          <w:szCs w:val="20"/>
+        </w:rPr>
+        <w:t xml:space="preserve">Confluence, </w:t>
+      </w:r>
+      <w:r>
+        <w:rPr>
+          <w:rFonts w:ascii="Arial" w:hAnsi="Arial" w:cs="Arial"/>
+          <w:b w:val="0"/>
+          <w:sz w:val="20"/>
+          <w:szCs w:val="20"/>
+        </w:rPr>
+        <w:t xml:space="preserve">Windows </w:t>
+      </w:r>
+      <w:r>
+        <w:rPr>
+          <w:rFonts w:ascii="Arial" w:hAnsi="Arial" w:cs="Arial"/>
+          <w:b w:val="0"/>
+          <w:sz w:val="20"/>
+          <w:szCs w:val="20"/>
+        </w:rPr>
+        <w:t>7</w:t>
+      </w:r>
+      <w:r>
+        <w:rPr>
+          <w:rFonts w:ascii="Arial" w:hAnsi="Arial" w:cs="Arial"/>
+          <w:b w:val="0"/>
+          <w:sz w:val="20"/>
+          <w:szCs w:val="20"/>
+        </w:rPr>
+        <w:t xml:space="preserve">, </w:t>
+      </w:r>
+      <w:r>
+        <w:rPr>
+          <w:rFonts w:ascii="Arial" w:hAnsi="Arial" w:cs="Arial"/>
+          <w:b w:val="0"/>
+          <w:sz w:val="20"/>
+          <w:szCs w:val="20"/>
+        </w:rPr>
+        <w:t>L</w:t>
+      </w:r>
+      <w:r>
+        <w:rPr>
+          <w:rFonts w:ascii="Arial" w:hAnsi="Arial" w:cs="Arial"/>
+          <w:b w:val="0"/>
+          <w:sz w:val="20"/>
+          <w:szCs w:val="20"/>
+        </w:rPr>
+        <w:t>inux</w:t>
+      </w:r>
+      <w:r>
+        <w:rPr>
+          <w:rFonts w:ascii="Arial" w:hAnsi="Arial" w:cs="Arial"/>
+          <w:b w:val="0"/>
+          <w:sz w:val="20"/>
+          <w:szCs w:val="20"/>
+        </w:rPr>
+        <w:t>,</w:t>
+      </w:r>
+      <w:r>
+        <w:rPr>
+          <w:rFonts w:ascii="Arial" w:hAnsi="Arial" w:cs="Arial"/>
+          <w:b w:val="0"/>
+          <w:sz w:val="20"/>
+          <w:szCs w:val="20"/>
+        </w:rPr>
+        <w:t xml:space="preserve"> bash, ssh, scp,</w:t>
+      </w:r>
+      <w:r>
+        <w:rPr>
+          <w:rFonts w:ascii="Arial" w:hAnsi="Arial" w:cs="Arial"/>
+          <w:b w:val="0"/>
+          <w:sz w:val="20"/>
+          <w:szCs w:val="20"/>
+        </w:rPr>
+        <w:t xml:space="preserve"> </w:t>
+      </w:r>
+      <w:r>
+        <w:rPr>
+          <w:rFonts w:ascii="Arial" w:hAnsi="Arial" w:cs="Arial"/>
+          <w:b w:val="0"/>
+          <w:sz w:val="20"/>
+          <w:szCs w:val="20"/>
+        </w:rPr>
+        <w:t xml:space="preserve">vim, </w:t>
+      </w:r>
+      <w:r>
+        <w:rPr>
+          <w:rFonts w:ascii="Arial" w:hAnsi="Arial" w:cs="Arial"/>
+          <w:b w:val="0"/>
+          <w:sz w:val="20"/>
+          <w:szCs w:val="20"/>
+        </w:rPr>
+        <w:t xml:space="preserve">Jenkins CI, </w:t>
+      </w:r>
+      <w:r>
+        <w:rPr>
+          <w:rFonts w:ascii="Arial" w:hAnsi="Arial" w:cs="Arial"/>
+          <w:b w:val="0"/>
+          <w:sz w:val="20"/>
+          <w:szCs w:val="20"/>
+        </w:rPr>
+        <w:t xml:space="preserve">VMWare, </w:t>
+      </w:r>
+      <w:r>
+        <w:rPr>
+          <w:rFonts w:ascii="Arial" w:hAnsi="Arial" w:cs="Arial"/>
+          <w:b w:val="0"/>
+          <w:sz w:val="20"/>
+          <w:szCs w:val="20"/>
+        </w:rPr>
+        <w:t>MySQL, MySQL Workbench, Sublime Text, Office 200</w:t>
+      </w:r>
+      <w:r>
+        <w:rPr>
+          <w:rFonts w:ascii="Arial" w:hAnsi="Arial" w:cs="Arial"/>
+          <w:b w:val="0"/>
+          <w:sz w:val="20"/>
+          <w:szCs w:val="20"/>
+        </w:rPr>
+        <w:t>10</w:t>
+      </w:r>
+      <w:r>
+        <w:rPr>
+          <w:rFonts w:ascii="Arial" w:hAnsi="Arial" w:cs="Arial"/>
+          <w:b w:val="0"/>
+          <w:sz w:val="20"/>
+          <w:szCs w:val="20"/>
+        </w:rPr>
+        <w:t xml:space="preserve">, VNC, 7-Zip, Beyond Compare, </w:t>
+      </w:r>
+      <w:r>
+        <w:rPr>
+          <w:rFonts w:ascii="Arial" w:hAnsi="Arial" w:cs="Arial"/>
+          <w:b w:val="0"/>
+          <w:sz w:val="20"/>
+          <w:szCs w:val="20"/>
+        </w:rPr>
+        <w:t>PowerShell</w:t>
+      </w:r>
+      <w:r>
+        <w:rPr>
+          <w:rFonts w:ascii="Arial" w:hAnsi="Arial" w:cs="Arial"/>
+          <w:b w:val="0"/>
+          <w:sz w:val="20"/>
+          <w:szCs w:val="20"/>
+        </w:rPr>
+        <w:t>, Skype, Google Hangouts</w:t>
+      </w:r>
+      <w:r>
+        <w:rPr>
+          <w:rFonts w:ascii="Arial" w:hAnsi="Arial" w:cs="Arial"/>
+          <w:b w:val="0"/>
+          <w:sz w:val="20"/>
+          <w:szCs w:val="20"/>
+        </w:rPr>
+        <w:t>, WebEx</w:t>
+      </w:r>
+    </w:p>
+    <w:p>
+      <w:pPr>
+        <w:rPr>
+          <w:rFonts w:ascii="Arial" w:hAnsi="Arial" w:cs="Arial"/>
+          <w:b/>
+        </w:rPr>
+      </w:pPr>
+    </w:p>
     <w:p>
       <w:pPr>
         <w:rPr>
@@ -599,6 +1625,7 @@
           <w:sz w:val="20"/>
           <w:szCs w:val="20"/>
         </w:rPr>
+        <w:lastRenderedPageBreak/>
         <w:t>CONSUMER TESTING LABORATORIES</w:t>
       </w:r>
       <w:r>
@@ -615,7 +1642,7 @@
           <w:sz w:val="20"/>
           <w:szCs w:val="20"/>
         </w:rPr>
-        <w:tab/>
+        <w:t>BENTONVILLE, AR</w:t>
       </w:r>
       <w:r>
         <w:rPr>
@@ -623,7 +1650,7 @@
           <w:sz w:val="20"/>
           <w:szCs w:val="20"/>
         </w:rPr>
-        <w:t>BENTONVILLE, AR</w:t>
+        <w:tab/>
       </w:r>
       <w:r>
         <w:rPr>
@@ -639,15 +1666,7 @@
           <w:sz w:val="20"/>
           <w:szCs w:val="20"/>
         </w:rPr>
-        <w:tab/>
-      </w:r>
-      <w:r>
-        <w:rPr>
-          <w:rFonts w:ascii="Arial" w:hAnsi="Arial"/>
-          <w:sz w:val="20"/>
-          <w:szCs w:val="20"/>
-        </w:rPr>
-        <w:t>2005-present</w:t>
+        <w:t>2005 – Aug 2013</w:t>
       </w:r>
     </w:p>
     <w:p>
@@ -1024,7 +2043,6 @@
         <w:rPr>
           <w:rFonts w:ascii="Arial" w:hAnsi="Arial" w:cs="Arial"/>
         </w:rPr>
-        <w:lastRenderedPageBreak/>
         <w:t xml:space="preserve">Used </w:t>
       </w:r>
       <w:r>
@@ -1237,6 +2255,7 @@
         <w:rPr>
           <w:rFonts w:ascii="Arial" w:hAnsi="Arial" w:cs="Arial"/>
         </w:rPr>
+        <w:lastRenderedPageBreak/>
         <w:t>For running tests as changes were committed to trunk, s</w:t>
       </w:r>
       <w:r>
@@ -1727,8 +2746,6 @@
         </w:rPr>
         <w:t>, SOAP, REST</w:t>
       </w:r>
-      <w:bookmarkStart w:id="0" w:name="_GoBack"/>
-      <w:bookmarkEnd w:id="0"/>
     </w:p>
     <w:p/>
     <w:p>
@@ -2053,8 +3070,8 @@
       </w:r>
     </w:p>
     <w:sectPr>
-      <w:footerReference w:type="even" r:id="rId8"/>
-      <w:footerReference w:type="default" r:id="rId9"/>
+      <w:footerReference w:type="even" r:id="rId9"/>
+      <w:footerReference w:type="default" r:id="rId10"/>
       <w:pgSz w:w="12240" w:h="15840"/>
       <w:pgMar w:top="1224" w:right="1440" w:bottom="1224" w:left="1440" w:header="720" w:footer="720" w:gutter="0"/>
       <w:cols w:space="720"/>
@@ -2065,7 +3082,7 @@
 </file>
 
 <file path=word/endnotes.xml><?xml version="1.0" encoding="utf-8"?>
-<w:endnotes xmlns:wpc="http://schemas.microsoft.com/office/word/2010/wordprocessingCanvas" xmlns:mc="http://schemas.openxmlformats.org/markup-compatibility/2006" xmlns:o="urn:schemas-microsoft-com:office:office" xmlns:r="http://schemas.openxmlformats.org/officeDocument/2006/relationships" xmlns:m="http://schemas.openxmlformats.org/officeDocument/2006/math" xmlns:v="urn:schemas-microsoft-com:vml" xmlns:wp14="http://schemas.microsoft.com/office/word/2010/wordprocessingDrawing" xmlns:wp="http://schemas.openxmlformats.org/drawingml/2006/wordprocessingDrawing" xmlns:w10="urn:schemas-microsoft-com:office:word" xmlns:w="http://schemas.openxmlformats.org/wordprocessingml/2006/main" xmlns:w14="http://schemas.microsoft.com/office/word/2010/wordml" xmlns:w15="http://schemas.microsoft.com/office/word/2012/wordml" xmlns:wpg="http://schemas.microsoft.com/office/word/2010/wordprocessingGroup" xmlns:wpi="http://schemas.microsoft.com/office/word/2010/wordprocessingInk" xmlns:wne="http://schemas.microsoft.com/office/word/2006/wordml" xmlns:wps="http://schemas.microsoft.com/office/word/2010/wordprocessingShape" mc:Ignorable="w14 w15 wp14">
+<w:endnotes xmlns:wpc="http://schemas.microsoft.com/office/word/2010/wordprocessingCanvas" xmlns:mc="http://schemas.openxmlformats.org/markup-compatibility/2006" xmlns:o="urn:schemas-microsoft-com:office:office" xmlns:r="http://schemas.openxmlformats.org/officeDocument/2006/relationships" xmlns:m="http://schemas.openxmlformats.org/officeDocument/2006/math" xmlns:v="urn:schemas-microsoft-com:vml" xmlns:wp14="http://schemas.microsoft.com/office/word/2010/wordprocessingDrawing" xmlns:wp="http://schemas.openxmlformats.org/drawingml/2006/wordprocessingDrawing" xmlns:w10="urn:schemas-microsoft-com:office:word" xmlns:w="http://schemas.openxmlformats.org/wordprocessingml/2006/main" xmlns:w14="http://schemas.microsoft.com/office/word/2010/wordml" xmlns:wpg="http://schemas.microsoft.com/office/word/2010/wordprocessingGroup" xmlns:wpi="http://schemas.microsoft.com/office/word/2010/wordprocessingInk" xmlns:wne="http://schemas.microsoft.com/office/word/2006/wordml" xmlns:wps="http://schemas.microsoft.com/office/word/2010/wordprocessingShape" mc:Ignorable="w14 wp14">
   <w:endnote w:type="separator" w:id="-1">
     <w:p>
       <w:r>
@@ -2084,7 +3101,7 @@
 </file>
 
 <file path=word/footer1.xml><?xml version="1.0" encoding="utf-8"?>
-<w:ftr xmlns:wpc="http://schemas.microsoft.com/office/word/2010/wordprocessingCanvas" xmlns:mc="http://schemas.openxmlformats.org/markup-compatibility/2006" xmlns:o="urn:schemas-microsoft-com:office:office" xmlns:r="http://schemas.openxmlformats.org/officeDocument/2006/relationships" xmlns:m="http://schemas.openxmlformats.org/officeDocument/2006/math" xmlns:v="urn:schemas-microsoft-com:vml" xmlns:wp14="http://schemas.microsoft.com/office/word/2010/wordprocessingDrawing" xmlns:wp="http://schemas.openxmlformats.org/drawingml/2006/wordprocessingDrawing" xmlns:w10="urn:schemas-microsoft-com:office:word" xmlns:w="http://schemas.openxmlformats.org/wordprocessingml/2006/main" xmlns:w14="http://schemas.microsoft.com/office/word/2010/wordml" xmlns:w15="http://schemas.microsoft.com/office/word/2012/wordml" xmlns:wpg="http://schemas.microsoft.com/office/word/2010/wordprocessingGroup" xmlns:wpi="http://schemas.microsoft.com/office/word/2010/wordprocessingInk" xmlns:wne="http://schemas.microsoft.com/office/word/2006/wordml" xmlns:wps="http://schemas.microsoft.com/office/word/2010/wordprocessingShape" mc:Ignorable="w14 w15 wp14">
+<w:ftr xmlns:wpc="http://schemas.microsoft.com/office/word/2010/wordprocessingCanvas" xmlns:mc="http://schemas.openxmlformats.org/markup-compatibility/2006" xmlns:o="urn:schemas-microsoft-com:office:office" xmlns:r="http://schemas.openxmlformats.org/officeDocument/2006/relationships" xmlns:m="http://schemas.openxmlformats.org/officeDocument/2006/math" xmlns:v="urn:schemas-microsoft-com:vml" xmlns:wp14="http://schemas.microsoft.com/office/word/2010/wordprocessingDrawing" xmlns:wp="http://schemas.openxmlformats.org/drawingml/2006/wordprocessingDrawing" xmlns:w10="urn:schemas-microsoft-com:office:word" xmlns:w="http://schemas.openxmlformats.org/wordprocessingml/2006/main" xmlns:w14="http://schemas.microsoft.com/office/word/2010/wordml" xmlns:wpg="http://schemas.microsoft.com/office/word/2010/wordprocessingGroup" xmlns:wpi="http://schemas.microsoft.com/office/word/2010/wordprocessingInk" xmlns:wne="http://schemas.microsoft.com/office/word/2006/wordml" xmlns:wps="http://schemas.microsoft.com/office/word/2010/wordprocessingShape" mc:Ignorable="w14 wp14">
   <w:p>
     <w:pPr>
       <w:pStyle w:val="Footer"/>
@@ -2122,7 +3139,7 @@
 </file>
 
 <file path=word/footer2.xml><?xml version="1.0" encoding="utf-8"?>
-<w:ftr xmlns:wpc="http://schemas.microsoft.com/office/word/2010/wordprocessingCanvas" xmlns:mc="http://schemas.openxmlformats.org/markup-compatibility/2006" xmlns:o="urn:schemas-microsoft-com:office:office" xmlns:r="http://schemas.openxmlformats.org/officeDocument/2006/relationships" xmlns:m="http://schemas.openxmlformats.org/officeDocument/2006/math" xmlns:v="urn:schemas-microsoft-com:vml" xmlns:wp14="http://schemas.microsoft.com/office/word/2010/wordprocessingDrawing" xmlns:wp="http://schemas.openxmlformats.org/drawingml/2006/wordprocessingDrawing" xmlns:w10="urn:schemas-microsoft-com:office:word" xmlns:w="http://schemas.openxmlformats.org/wordprocessingml/2006/main" xmlns:w14="http://schemas.microsoft.com/office/word/2010/wordml" xmlns:w15="http://schemas.microsoft.com/office/word/2012/wordml" xmlns:wpg="http://schemas.microsoft.com/office/word/2010/wordprocessingGroup" xmlns:wpi="http://schemas.microsoft.com/office/word/2010/wordprocessingInk" xmlns:wne="http://schemas.microsoft.com/office/word/2006/wordml" xmlns:wps="http://schemas.microsoft.com/office/word/2010/wordprocessingShape" mc:Ignorable="w14 w15 wp14">
+<w:ftr xmlns:wpc="http://schemas.microsoft.com/office/word/2010/wordprocessingCanvas" xmlns:mc="http://schemas.openxmlformats.org/markup-compatibility/2006" xmlns:o="urn:schemas-microsoft-com:office:office" xmlns:r="http://schemas.openxmlformats.org/officeDocument/2006/relationships" xmlns:m="http://schemas.openxmlformats.org/officeDocument/2006/math" xmlns:v="urn:schemas-microsoft-com:vml" xmlns:wp14="http://schemas.microsoft.com/office/word/2010/wordprocessingDrawing" xmlns:wp="http://schemas.openxmlformats.org/drawingml/2006/wordprocessingDrawing" xmlns:w10="urn:schemas-microsoft-com:office:word" xmlns:w="http://schemas.openxmlformats.org/wordprocessingml/2006/main" xmlns:w14="http://schemas.microsoft.com/office/word/2010/wordml" xmlns:wpg="http://schemas.microsoft.com/office/word/2010/wordprocessingGroup" xmlns:wpi="http://schemas.microsoft.com/office/word/2010/wordprocessingInk" xmlns:wne="http://schemas.microsoft.com/office/word/2006/wordml" xmlns:wps="http://schemas.microsoft.com/office/word/2010/wordprocessingShape" mc:Ignorable="w14 wp14">
   <w:p>
     <w:pPr>
       <w:pStyle w:val="Footer"/>
@@ -2154,7 +3171,7 @@
         <w:rStyle w:val="PageNumber"/>
         <w:noProof/>
       </w:rPr>
-      <w:t>2</w:t>
+      <w:t>3</w:t>
     </w:r>
     <w:r>
       <w:rPr>
@@ -2173,7 +3190,7 @@
 </file>
 
 <file path=word/footnotes.xml><?xml version="1.0" encoding="utf-8"?>
-<w:footnotes xmlns:wpc="http://schemas.microsoft.com/office/word/2010/wordprocessingCanvas" xmlns:mc="http://schemas.openxmlformats.org/markup-compatibility/2006" xmlns:o="urn:schemas-microsoft-com:office:office" xmlns:r="http://schemas.openxmlformats.org/officeDocument/2006/relationships" xmlns:m="http://schemas.openxmlformats.org/officeDocument/2006/math" xmlns:v="urn:schemas-microsoft-com:vml" xmlns:wp14="http://schemas.microsoft.com/office/word/2010/wordprocessingDrawing" xmlns:wp="http://schemas.openxmlformats.org/drawingml/2006/wordprocessingDrawing" xmlns:w10="urn:schemas-microsoft-com:office:word" xmlns:w="http://schemas.openxmlformats.org/wordprocessingml/2006/main" xmlns:w14="http://schemas.microsoft.com/office/word/2010/wordml" xmlns:w15="http://schemas.microsoft.com/office/word/2012/wordml" xmlns:wpg="http://schemas.microsoft.com/office/word/2010/wordprocessingGroup" xmlns:wpi="http://schemas.microsoft.com/office/word/2010/wordprocessingInk" xmlns:wne="http://schemas.microsoft.com/office/word/2006/wordml" xmlns:wps="http://schemas.microsoft.com/office/word/2010/wordprocessingShape" mc:Ignorable="w14 w15 wp14">
+<w:footnotes xmlns:wpc="http://schemas.microsoft.com/office/word/2010/wordprocessingCanvas" xmlns:mc="http://schemas.openxmlformats.org/markup-compatibility/2006" xmlns:o="urn:schemas-microsoft-com:office:office" xmlns:r="http://schemas.openxmlformats.org/officeDocument/2006/relationships" xmlns:m="http://schemas.openxmlformats.org/officeDocument/2006/math" xmlns:v="urn:schemas-microsoft-com:vml" xmlns:wp14="http://schemas.microsoft.com/office/word/2010/wordprocessingDrawing" xmlns:wp="http://schemas.openxmlformats.org/drawingml/2006/wordprocessingDrawing" xmlns:w10="urn:schemas-microsoft-com:office:word" xmlns:w="http://schemas.openxmlformats.org/wordprocessingml/2006/main" xmlns:w14="http://schemas.microsoft.com/office/word/2010/wordml" xmlns:wpg="http://schemas.microsoft.com/office/word/2010/wordprocessingGroup" xmlns:wpi="http://schemas.microsoft.com/office/word/2010/wordprocessingInk" xmlns:wne="http://schemas.microsoft.com/office/word/2006/wordml" xmlns:wps="http://schemas.microsoft.com/office/word/2010/wordprocessingShape" mc:Ignorable="w14 wp14">
   <w:footnote w:type="separator" w:id="-1">
     <w:p>
       <w:r>
@@ -2192,7 +3209,7 @@
 </file>
 
 <file path=word/numbering.xml><?xml version="1.0" encoding="utf-8"?>
-<w:numbering xmlns:wpc="http://schemas.microsoft.com/office/word/2010/wordprocessingCanvas" xmlns:mc="http://schemas.openxmlformats.org/markup-compatibility/2006" xmlns:o="urn:schemas-microsoft-com:office:office" xmlns:r="http://schemas.openxmlformats.org/officeDocument/2006/relationships" xmlns:m="http://schemas.openxmlformats.org/officeDocument/2006/math" xmlns:v="urn:schemas-microsoft-com:vml" xmlns:wp14="http://schemas.microsoft.com/office/word/2010/wordprocessingDrawing" xmlns:wp="http://schemas.openxmlformats.org/drawingml/2006/wordprocessingDrawing" xmlns:w10="urn:schemas-microsoft-com:office:word" xmlns:w="http://schemas.openxmlformats.org/wordprocessingml/2006/main" xmlns:w14="http://schemas.microsoft.com/office/word/2010/wordml" xmlns:w15="http://schemas.microsoft.com/office/word/2012/wordml" xmlns:wpg="http://schemas.microsoft.com/office/word/2010/wordprocessingGroup" xmlns:wpi="http://schemas.microsoft.com/office/word/2010/wordprocessingInk" xmlns:wne="http://schemas.microsoft.com/office/word/2006/wordml" xmlns:wps="http://schemas.microsoft.com/office/word/2010/wordprocessingShape" mc:Ignorable="w14 w15 wp14">
+<w:numbering xmlns:wpc="http://schemas.microsoft.com/office/word/2010/wordprocessingCanvas" xmlns:mc="http://schemas.openxmlformats.org/markup-compatibility/2006" xmlns:o="urn:schemas-microsoft-com:office:office" xmlns:r="http://schemas.openxmlformats.org/officeDocument/2006/relationships" xmlns:m="http://schemas.openxmlformats.org/officeDocument/2006/math" xmlns:v="urn:schemas-microsoft-com:vml" xmlns:wp14="http://schemas.microsoft.com/office/word/2010/wordprocessingDrawing" xmlns:wp="http://schemas.openxmlformats.org/drawingml/2006/wordprocessingDrawing" xmlns:w10="urn:schemas-microsoft-com:office:word" xmlns:w="http://schemas.openxmlformats.org/wordprocessingml/2006/main" xmlns:w14="http://schemas.microsoft.com/office/word/2010/wordml" xmlns:wpg="http://schemas.microsoft.com/office/word/2010/wordprocessingGroup" xmlns:wpi="http://schemas.microsoft.com/office/word/2010/wordprocessingInk" xmlns:wne="http://schemas.microsoft.com/office/word/2006/wordml" xmlns:wps="http://schemas.microsoft.com/office/word/2010/wordprocessingShape" mc:Ignorable="w14 wp14">
   <w:abstractNum w:abstractNumId="0">
     <w:nsid w:val="FFFFFF89"/>
     <w:multiLevelType w:val="singleLevel"/>
@@ -5338,6 +6355,119 @@
     </w:lvl>
   </w:abstractNum>
   <w:abstractNum w:abstractNumId="27">
+    <w:nsid w:val="5138108C"/>
+    <w:multiLevelType w:val="hybridMultilevel"/>
+    <w:tmpl w:val="FB185144"/>
+    <w:lvl w:ilvl="0" w:tplc="04090001">
+      <w:start w:val="1"/>
+      <w:numFmt w:val="bullet"/>
+      <w:lvlText w:val=""/>
+      <w:lvlJc w:val="left"/>
+      <w:pPr>
+        <w:ind w:left="720" w:hanging="360"/>
+      </w:pPr>
+      <w:rPr>
+        <w:rFonts w:ascii="Symbol" w:hAnsi="Symbol" w:hint="default"/>
+      </w:rPr>
+    </w:lvl>
+    <w:lvl w:ilvl="1" w:tplc="04090003">
+      <w:start w:val="1"/>
+      <w:numFmt w:val="bullet"/>
+      <w:lvlText w:val="o"/>
+      <w:lvlJc w:val="left"/>
+      <w:pPr>
+        <w:ind w:left="1440" w:hanging="360"/>
+      </w:pPr>
+      <w:rPr>
+        <w:rFonts w:ascii="Courier New" w:hAnsi="Courier New" w:cs="Courier New" w:hint="default"/>
+      </w:rPr>
+    </w:lvl>
+    <w:lvl w:ilvl="2" w:tplc="04090005" w:tentative="1">
+      <w:start w:val="1"/>
+      <w:numFmt w:val="bullet"/>
+      <w:lvlText w:val=""/>
+      <w:lvlJc w:val="left"/>
+      <w:pPr>
+        <w:ind w:left="2160" w:hanging="360"/>
+      </w:pPr>
+      <w:rPr>
+        <w:rFonts w:ascii="Wingdings" w:hAnsi="Wingdings" w:hint="default"/>
+      </w:rPr>
+    </w:lvl>
+    <w:lvl w:ilvl="3" w:tplc="04090001" w:tentative="1">
+      <w:start w:val="1"/>
+      <w:numFmt w:val="bullet"/>
+      <w:lvlText w:val=""/>
+      <w:lvlJc w:val="left"/>
+      <w:pPr>
+        <w:ind w:left="2880" w:hanging="360"/>
+      </w:pPr>
+      <w:rPr>
+        <w:rFonts w:ascii="Symbol" w:hAnsi="Symbol" w:hint="default"/>
+      </w:rPr>
+    </w:lvl>
+    <w:lvl w:ilvl="4" w:tplc="04090003" w:tentative="1">
+      <w:start w:val="1"/>
+      <w:numFmt w:val="bullet"/>
+      <w:lvlText w:val="o"/>
+      <w:lvlJc w:val="left"/>
+      <w:pPr>
+        <w:ind w:left="3600" w:hanging="360"/>
+      </w:pPr>
+      <w:rPr>
+        <w:rFonts w:ascii="Courier New" w:hAnsi="Courier New" w:cs="Courier New" w:hint="default"/>
+      </w:rPr>
+    </w:lvl>
+    <w:lvl w:ilvl="5" w:tplc="04090005" w:tentative="1">
+      <w:start w:val="1"/>
+      <w:numFmt w:val="bullet"/>
+      <w:lvlText w:val=""/>
+      <w:lvlJc w:val="left"/>
+      <w:pPr>
+        <w:ind w:left="4320" w:hanging="360"/>
+      </w:pPr>
+      <w:rPr>
+        <w:rFonts w:ascii="Wingdings" w:hAnsi="Wingdings" w:hint="default"/>
+      </w:rPr>
+    </w:lvl>
+    <w:lvl w:ilvl="6" w:tplc="04090001" w:tentative="1">
+      <w:start w:val="1"/>
+      <w:numFmt w:val="bullet"/>
+      <w:lvlText w:val=""/>
+      <w:lvlJc w:val="left"/>
+      <w:pPr>
+        <w:ind w:left="5040" w:hanging="360"/>
+      </w:pPr>
+      <w:rPr>
+        <w:rFonts w:ascii="Symbol" w:hAnsi="Symbol" w:hint="default"/>
+      </w:rPr>
+    </w:lvl>
+    <w:lvl w:ilvl="7" w:tplc="04090003" w:tentative="1">
+      <w:start w:val="1"/>
+      <w:numFmt w:val="bullet"/>
+      <w:lvlText w:val="o"/>
+      <w:lvlJc w:val="left"/>
+      <w:pPr>
+        <w:ind w:left="5760" w:hanging="360"/>
+      </w:pPr>
+      <w:rPr>
+        <w:rFonts w:ascii="Courier New" w:hAnsi="Courier New" w:cs="Courier New" w:hint="default"/>
+      </w:rPr>
+    </w:lvl>
+    <w:lvl w:ilvl="8" w:tplc="04090005" w:tentative="1">
+      <w:start w:val="1"/>
+      <w:numFmt w:val="bullet"/>
+      <w:lvlText w:val=""/>
+      <w:lvlJc w:val="left"/>
+      <w:pPr>
+        <w:ind w:left="6480" w:hanging="360"/>
+      </w:pPr>
+      <w:rPr>
+        <w:rFonts w:ascii="Wingdings" w:hAnsi="Wingdings" w:hint="default"/>
+      </w:rPr>
+    </w:lvl>
+  </w:abstractNum>
+  <w:abstractNum w:abstractNumId="28">
     <w:nsid w:val="572F669D"/>
     <w:multiLevelType w:val="hybridMultilevel"/>
     <w:tmpl w:val="D1E28B80"/>
@@ -5477,7 +6607,7 @@
       </w:rPr>
     </w:lvl>
   </w:abstractNum>
-  <w:abstractNum w:abstractNumId="28">
+  <w:abstractNum w:abstractNumId="29">
     <w:nsid w:val="59857BDF"/>
     <w:multiLevelType w:val="singleLevel"/>
     <w:tmpl w:val="5AE8CC84"/>
@@ -5497,7 +6627,7 @@
       </w:rPr>
     </w:lvl>
   </w:abstractNum>
-  <w:abstractNum w:abstractNumId="29">
+  <w:abstractNum w:abstractNumId="30">
     <w:nsid w:val="5B38444A"/>
     <w:multiLevelType w:val="hybridMultilevel"/>
     <w:tmpl w:val="3ED6F1D4"/>
@@ -5637,7 +6767,7 @@
       </w:rPr>
     </w:lvl>
   </w:abstractNum>
-  <w:abstractNum w:abstractNumId="30">
+  <w:abstractNum w:abstractNumId="31">
     <w:nsid w:val="5D7E080A"/>
     <w:multiLevelType w:val="singleLevel"/>
     <w:tmpl w:val="5AE8CC84"/>
@@ -5657,7 +6787,7 @@
       </w:rPr>
     </w:lvl>
   </w:abstractNum>
-  <w:abstractNum w:abstractNumId="31">
+  <w:abstractNum w:abstractNumId="32">
     <w:nsid w:val="60210F9D"/>
     <w:multiLevelType w:val="hybridMultilevel"/>
     <w:tmpl w:val="54D01528"/>
@@ -5797,7 +6927,7 @@
       </w:rPr>
     </w:lvl>
   </w:abstractNum>
-  <w:abstractNum w:abstractNumId="32">
+  <w:abstractNum w:abstractNumId="33">
     <w:nsid w:val="60723EC2"/>
     <w:multiLevelType w:val="hybridMultilevel"/>
     <w:tmpl w:val="D56C11DE"/>
@@ -5937,7 +7067,7 @@
       </w:rPr>
     </w:lvl>
   </w:abstractNum>
-  <w:abstractNum w:abstractNumId="33">
+  <w:abstractNum w:abstractNumId="34">
     <w:nsid w:val="656D650F"/>
     <w:multiLevelType w:val="singleLevel"/>
     <w:tmpl w:val="5AE8CC84"/>
@@ -5957,7 +7087,7 @@
       </w:rPr>
     </w:lvl>
   </w:abstractNum>
-  <w:abstractNum w:abstractNumId="34">
+  <w:abstractNum w:abstractNumId="35">
     <w:nsid w:val="74EE16C0"/>
     <w:multiLevelType w:val="hybridMultilevel"/>
     <w:tmpl w:val="CC28C3D0"/>
@@ -6097,7 +7227,7 @@
       </w:rPr>
     </w:lvl>
   </w:abstractNum>
-  <w:abstractNum w:abstractNumId="35">
+  <w:abstractNum w:abstractNumId="36">
     <w:nsid w:val="78A77342"/>
     <w:multiLevelType w:val="hybridMultilevel"/>
     <w:tmpl w:val="13D66A24"/>
@@ -6237,7 +7367,7 @@
       </w:rPr>
     </w:lvl>
   </w:abstractNum>
-  <w:abstractNum w:abstractNumId="36">
+  <w:abstractNum w:abstractNumId="37">
     <w:nsid w:val="79086A53"/>
     <w:multiLevelType w:val="singleLevel"/>
     <w:tmpl w:val="EBBC44FA"/>
@@ -6258,7 +7388,7 @@
       </w:rPr>
     </w:lvl>
   </w:abstractNum>
-  <w:abstractNum w:abstractNumId="37">
+  <w:abstractNum w:abstractNumId="38">
     <w:nsid w:val="796D1BAE"/>
     <w:multiLevelType w:val="hybridMultilevel"/>
     <w:tmpl w:val="4D66B41C"/>
@@ -6398,7 +7528,7 @@
       </w:rPr>
     </w:lvl>
   </w:abstractNum>
-  <w:abstractNum w:abstractNumId="38">
+  <w:abstractNum w:abstractNumId="39">
     <w:nsid w:val="7A6414F0"/>
     <w:multiLevelType w:val="hybridMultilevel"/>
     <w:tmpl w:val="D69A5BCC"/>
@@ -6538,7 +7668,7 @@
       </w:rPr>
     </w:lvl>
   </w:abstractNum>
-  <w:abstractNum w:abstractNumId="39">
+  <w:abstractNum w:abstractNumId="40">
     <w:nsid w:val="7B0B3A7A"/>
     <w:multiLevelType w:val="hybridMultilevel"/>
     <w:tmpl w:val="2D50CF54"/>
@@ -6651,7 +7781,7 @@
       </w:pPr>
     </w:lvl>
   </w:abstractNum>
-  <w:abstractNum w:abstractNumId="40">
+  <w:abstractNum w:abstractNumId="41">
     <w:nsid w:val="7C400392"/>
     <w:multiLevelType w:val="hybridMultilevel"/>
     <w:tmpl w:val="30BE6FB8"/>
@@ -6791,7 +7921,7 @@
       </w:rPr>
     </w:lvl>
   </w:abstractNum>
-  <w:abstractNum w:abstractNumId="41">
+  <w:abstractNum w:abstractNumId="42">
     <w:nsid w:val="7C645C33"/>
     <w:multiLevelType w:val="hybridMultilevel"/>
     <w:tmpl w:val="C05C0F9C"/>
@@ -6935,16 +8065,16 @@
     <w:abstractNumId w:val="23"/>
   </w:num>
   <w:num w:numId="2">
-    <w:abstractNumId w:val="33"/>
+    <w:abstractNumId w:val="34"/>
   </w:num>
   <w:num w:numId="3">
     <w:abstractNumId w:val="19"/>
   </w:num>
   <w:num w:numId="4">
-    <w:abstractNumId w:val="28"/>
+    <w:abstractNumId w:val="29"/>
   </w:num>
   <w:num w:numId="5">
-    <w:abstractNumId w:val="30"/>
+    <w:abstractNumId w:val="31"/>
   </w:num>
   <w:num w:numId="6">
     <w:abstractNumId w:val="18"/>
@@ -6959,7 +8089,7 @@
     <w:abstractNumId w:val="2"/>
   </w:num>
   <w:num w:numId="10">
-    <w:abstractNumId w:val="41"/>
+    <w:abstractNumId w:val="42"/>
   </w:num>
   <w:num w:numId="11">
     <w:abstractNumId w:val="7"/>
@@ -6989,28 +8119,28 @@
     <w:abstractNumId w:val="13"/>
   </w:num>
   <w:num w:numId="15">
-    <w:abstractNumId w:val="32"/>
+    <w:abstractNumId w:val="33"/>
   </w:num>
   <w:num w:numId="16">
     <w:abstractNumId w:val="21"/>
   </w:num>
   <w:num w:numId="17">
-    <w:abstractNumId w:val="37"/>
+    <w:abstractNumId w:val="38"/>
   </w:num>
   <w:num w:numId="18">
     <w:abstractNumId w:val="4"/>
   </w:num>
   <w:num w:numId="19">
-    <w:abstractNumId w:val="36"/>
+    <w:abstractNumId w:val="37"/>
   </w:num>
   <w:num w:numId="20">
+    <w:abstractNumId w:val="40"/>
+  </w:num>
+  <w:num w:numId="21">
     <w:abstractNumId w:val="39"/>
   </w:num>
-  <w:num w:numId="21">
-    <w:abstractNumId w:val="38"/>
-  </w:num>
   <w:num w:numId="22">
-    <w:abstractNumId w:val="29"/>
+    <w:abstractNumId w:val="30"/>
   </w:num>
   <w:num w:numId="23">
     <w:abstractNumId w:val="3"/>
@@ -7019,7 +8149,7 @@
     <w:abstractNumId w:val="16"/>
   </w:num>
   <w:num w:numId="25">
-    <w:abstractNumId w:val="35"/>
+    <w:abstractNumId w:val="36"/>
   </w:num>
   <w:num w:numId="26">
     <w:abstractNumId w:val="11"/>
@@ -7034,7 +8164,7 @@
     <w:abstractNumId w:val="5"/>
   </w:num>
   <w:num w:numId="30">
-    <w:abstractNumId w:val="31"/>
+    <w:abstractNumId w:val="32"/>
   </w:num>
   <w:num w:numId="31">
     <w:abstractNumId w:val="22"/>
@@ -7055,28 +8185,31 @@
     <w:abstractNumId w:val="8"/>
   </w:num>
   <w:num w:numId="37">
-    <w:abstractNumId w:val="40"/>
+    <w:abstractNumId w:val="41"/>
   </w:num>
   <w:num w:numId="38">
     <w:abstractNumId w:val="12"/>
   </w:num>
   <w:num w:numId="39">
-    <w:abstractNumId w:val="27"/>
+    <w:abstractNumId w:val="28"/>
   </w:num>
   <w:num w:numId="40">
     <w:abstractNumId w:val="6"/>
   </w:num>
   <w:num w:numId="41">
-    <w:abstractNumId w:val="34"/>
+    <w:abstractNumId w:val="35"/>
   </w:num>
   <w:num w:numId="42">
     <w:abstractNumId w:val="0"/>
+  </w:num>
+  <w:num w:numId="43">
+    <w:abstractNumId w:val="27"/>
   </w:num>
 </w:numbering>
 </file>
 
 <file path=word/styles.xml><?xml version="1.0" encoding="utf-8"?>
-<w:styles xmlns:mc="http://schemas.openxmlformats.org/markup-compatibility/2006" xmlns:r="http://schemas.openxmlformats.org/officeDocument/2006/relationships" xmlns:w="http://schemas.openxmlformats.org/wordprocessingml/2006/main" xmlns:w14="http://schemas.microsoft.com/office/word/2010/wordml" xmlns:w15="http://schemas.microsoft.com/office/word/2012/wordml" mc:Ignorable="w14 w15">
+<w:styles xmlns:mc="http://schemas.openxmlformats.org/markup-compatibility/2006" xmlns:r="http://schemas.openxmlformats.org/officeDocument/2006/relationships" xmlns:w="http://schemas.openxmlformats.org/wordprocessingml/2006/main" xmlns:w14="http://schemas.microsoft.com/office/word/2010/wordml" mc:Ignorable="w14">
   <w:docDefaults>
     <w:rPrDefault>
       <w:rPr>
@@ -7086,378 +8219,144 @@
     </w:rPrDefault>
     <w:pPrDefault/>
   </w:docDefaults>
-  <w:latentStyles w:defLockedState="0" w:defUIPriority="99" w:defSemiHidden="0" w:defUnhideWhenUsed="0" w:defQFormat="0" w:count="371">
-    <w:lsdException w:name="Normal" w:uiPriority="0" w:qFormat="1"/>
-    <w:lsdException w:name="heading 1" w:uiPriority="9" w:qFormat="1"/>
-    <w:lsdException w:name="heading 2" w:uiPriority="9" w:qFormat="1"/>
-    <w:lsdException w:name="heading 3" w:uiPriority="9" w:qFormat="1"/>
-    <w:lsdException w:name="heading 4" w:uiPriority="9" w:qFormat="1"/>
-    <w:lsdException w:name="heading 5" w:uiPriority="9" w:qFormat="1"/>
-    <w:lsdException w:name="heading 6" w:uiPriority="9" w:qFormat="1"/>
-    <w:lsdException w:name="heading 7" w:uiPriority="9" w:qFormat="1"/>
-    <w:lsdException w:name="heading 8" w:uiPriority="9" w:qFormat="1"/>
-    <w:lsdException w:name="heading 9" w:uiPriority="9" w:qFormat="1"/>
-    <w:lsdException w:name="index 1" w:semiHidden="1" w:unhideWhenUsed="1"/>
-    <w:lsdException w:name="index 2" w:semiHidden="1" w:unhideWhenUsed="1"/>
-    <w:lsdException w:name="index 3" w:semiHidden="1" w:unhideWhenUsed="1"/>
-    <w:lsdException w:name="index 4" w:semiHidden="1" w:unhideWhenUsed="1"/>
-    <w:lsdException w:name="index 5" w:semiHidden="1" w:unhideWhenUsed="1"/>
-    <w:lsdException w:name="index 6" w:semiHidden="1" w:unhideWhenUsed="1"/>
-    <w:lsdException w:name="index 7" w:semiHidden="1" w:unhideWhenUsed="1"/>
-    <w:lsdException w:name="index 8" w:semiHidden="1" w:unhideWhenUsed="1"/>
-    <w:lsdException w:name="index 9" w:semiHidden="1" w:unhideWhenUsed="1"/>
-    <w:lsdException w:name="toc 1" w:semiHidden="1" w:uiPriority="39" w:unhideWhenUsed="1"/>
-    <w:lsdException w:name="toc 2" w:semiHidden="1" w:uiPriority="39" w:unhideWhenUsed="1"/>
-    <w:lsdException w:name="toc 3" w:semiHidden="1" w:uiPriority="39" w:unhideWhenUsed="1"/>
-    <w:lsdException w:name="toc 4" w:semiHidden="1" w:uiPriority="39" w:unhideWhenUsed="1"/>
-    <w:lsdException w:name="toc 5" w:semiHidden="1" w:uiPriority="39" w:unhideWhenUsed="1"/>
-    <w:lsdException w:name="toc 6" w:semiHidden="1" w:uiPriority="39" w:unhideWhenUsed="1"/>
-    <w:lsdException w:name="toc 7" w:semiHidden="1" w:uiPriority="39" w:unhideWhenUsed="1"/>
-    <w:lsdException w:name="toc 8" w:semiHidden="1" w:uiPriority="39" w:unhideWhenUsed="1"/>
-    <w:lsdException w:name="toc 9" w:semiHidden="1" w:uiPriority="39" w:unhideWhenUsed="1"/>
-    <w:lsdException w:name="Normal Indent" w:semiHidden="1" w:unhideWhenUsed="1"/>
-    <w:lsdException w:name="footnote text" w:semiHidden="1" w:unhideWhenUsed="1"/>
-    <w:lsdException w:name="annotation text" w:semiHidden="1" w:unhideWhenUsed="1"/>
-    <w:lsdException w:name="header" w:semiHidden="1" w:unhideWhenUsed="1"/>
-    <w:lsdException w:name="footer" w:semiHidden="1" w:unhideWhenUsed="1"/>
-    <w:lsdException w:name="index heading" w:semiHidden="1" w:unhideWhenUsed="1"/>
-    <w:lsdException w:name="caption" w:semiHidden="1" w:uiPriority="35" w:unhideWhenUsed="1" w:qFormat="1"/>
-    <w:lsdException w:name="table of figures" w:semiHidden="1" w:unhideWhenUsed="1"/>
-    <w:lsdException w:name="envelope address" w:semiHidden="1" w:unhideWhenUsed="1"/>
-    <w:lsdException w:name="envelope return" w:semiHidden="1" w:unhideWhenUsed="1"/>
-    <w:lsdException w:name="footnote reference" w:semiHidden="1" w:unhideWhenUsed="1"/>
-    <w:lsdException w:name="annotation reference" w:semiHidden="1" w:unhideWhenUsed="1"/>
-    <w:lsdException w:name="line number" w:semiHidden="1" w:unhideWhenUsed="1"/>
-    <w:lsdException w:name="page number" w:semiHidden="1" w:unhideWhenUsed="1"/>
-    <w:lsdException w:name="endnote reference" w:semiHidden="1" w:unhideWhenUsed="1"/>
-    <w:lsdException w:name="endnote text" w:semiHidden="1" w:unhideWhenUsed="1"/>
-    <w:lsdException w:name="table of authorities" w:semiHidden="1" w:unhideWhenUsed="1"/>
-    <w:lsdException w:name="macro" w:semiHidden="1" w:unhideWhenUsed="1"/>
-    <w:lsdException w:name="toa heading" w:semiHidden="1" w:unhideWhenUsed="1"/>
-    <w:lsdException w:name="List" w:semiHidden="1" w:unhideWhenUsed="1"/>
-    <w:lsdException w:name="List Bullet" w:semiHidden="1" w:unhideWhenUsed="1"/>
-    <w:lsdException w:name="List Number" w:semiHidden="1" w:unhideWhenUsed="1"/>
-    <w:lsdException w:name="List 2" w:semiHidden="1" w:unhideWhenUsed="1"/>
-    <w:lsdException w:name="List 3" w:semiHidden="1" w:unhideWhenUsed="1"/>
-    <w:lsdException w:name="List 4" w:semiHidden="1" w:unhideWhenUsed="1"/>
-    <w:lsdException w:name="List 5" w:semiHidden="1" w:unhideWhenUsed="1"/>
-    <w:lsdException w:name="List Bullet 2" w:semiHidden="1" w:unhideWhenUsed="1"/>
-    <w:lsdException w:name="List Bullet 3" w:semiHidden="1" w:unhideWhenUsed="1"/>
-    <w:lsdException w:name="List Bullet 4" w:semiHidden="1" w:unhideWhenUsed="1"/>
-    <w:lsdException w:name="List Bullet 5" w:semiHidden="1" w:unhideWhenUsed="1"/>
-    <w:lsdException w:name="List Number 2" w:semiHidden="1" w:unhideWhenUsed="1"/>
-    <w:lsdException w:name="List Number 3" w:semiHidden="1" w:unhideWhenUsed="1"/>
-    <w:lsdException w:name="List Number 4" w:semiHidden="1" w:unhideWhenUsed="1"/>
-    <w:lsdException w:name="List Number 5" w:semiHidden="1" w:unhideWhenUsed="1"/>
-    <w:lsdException w:name="Title" w:uiPriority="10" w:qFormat="1"/>
-    <w:lsdException w:name="Closing" w:semiHidden="1" w:unhideWhenUsed="1"/>
-    <w:lsdException w:name="Signature" w:semiHidden="1" w:unhideWhenUsed="1"/>
-    <w:lsdException w:name="Default Paragraph Font" w:semiHidden="1" w:uiPriority="1" w:unhideWhenUsed="1"/>
-    <w:lsdException w:name="Body Text" w:semiHidden="1" w:unhideWhenUsed="1"/>
-    <w:lsdException w:name="Body Text Indent" w:semiHidden="1" w:unhideWhenUsed="1"/>
-    <w:lsdException w:name="List Continue" w:semiHidden="1" w:unhideWhenUsed="1"/>
-    <w:lsdException w:name="List Continue 2" w:semiHidden="1" w:unhideWhenUsed="1"/>
-    <w:lsdException w:name="List Continue 3" w:semiHidden="1" w:unhideWhenUsed="1"/>
-    <w:lsdException w:name="List Continue 4" w:semiHidden="1" w:unhideWhenUsed="1"/>
-    <w:lsdException w:name="List Continue 5" w:semiHidden="1" w:unhideWhenUsed="1"/>
-    <w:lsdException w:name="Message Header" w:semiHidden="1" w:unhideWhenUsed="1"/>
-    <w:lsdException w:name="Subtitle" w:uiPriority="11" w:qFormat="1"/>
-    <w:lsdException w:name="Salutation" w:semiHidden="1" w:unhideWhenUsed="1"/>
-    <w:lsdException w:name="Date" w:semiHidden="1" w:unhideWhenUsed="1"/>
-    <w:lsdException w:name="Body Text First Indent" w:semiHidden="1" w:unhideWhenUsed="1"/>
-    <w:lsdException w:name="Body Text First Indent 2" w:semiHidden="1" w:unhideWhenUsed="1"/>
-    <w:lsdException w:name="Note Heading" w:semiHidden="1" w:unhideWhenUsed="1"/>
-    <w:lsdException w:name="Body Text 2" w:semiHidden="1" w:unhideWhenUsed="1"/>
-    <w:lsdException w:name="Body Text 3" w:semiHidden="1" w:unhideWhenUsed="1"/>
-    <w:lsdException w:name="Body Text Indent 2" w:semiHidden="1" w:unhideWhenUsed="1"/>
-    <w:lsdException w:name="Body Text Indent 3" w:semiHidden="1" w:unhideWhenUsed="1"/>
-    <w:lsdException w:name="Block Text" w:semiHidden="1" w:unhideWhenUsed="1"/>
-    <w:lsdException w:name="Hyperlink" w:semiHidden="1" w:unhideWhenUsed="1"/>
-    <w:lsdException w:name="FollowedHyperlink" w:semiHidden="1" w:unhideWhenUsed="1"/>
-    <w:lsdException w:name="Strong" w:uiPriority="22" w:qFormat="1"/>
-    <w:lsdException w:name="Emphasis" w:uiPriority="20" w:qFormat="1"/>
-    <w:lsdException w:name="Document Map" w:semiHidden="1" w:unhideWhenUsed="1"/>
-    <w:lsdException w:name="Plain Text" w:semiHidden="1" w:unhideWhenUsed="1"/>
-    <w:lsdException w:name="E-mail Signature" w:semiHidden="1" w:unhideWhenUsed="1"/>
-    <w:lsdException w:name="HTML Top of Form" w:semiHidden="1" w:unhideWhenUsed="1"/>
-    <w:lsdException w:name="HTML Bottom of Form" w:semiHidden="1" w:unhideWhenUsed="1"/>
-    <w:lsdException w:name="Normal (Web)" w:semiHidden="1" w:unhideWhenUsed="1"/>
-    <w:lsdException w:name="HTML Acronym" w:semiHidden="1" w:unhideWhenUsed="1"/>
-    <w:lsdException w:name="HTML Address" w:semiHidden="1" w:unhideWhenUsed="1"/>
-    <w:lsdException w:name="HTML Cite" w:semiHidden="1" w:unhideWhenUsed="1"/>
-    <w:lsdException w:name="HTML Code" w:semiHidden="1" w:unhideWhenUsed="1"/>
-    <w:lsdException w:name="HTML Definition" w:semiHidden="1" w:unhideWhenUsed="1"/>
-    <w:lsdException w:name="HTML Keyboard" w:semiHidden="1" w:unhideWhenUsed="1"/>
-    <w:lsdException w:name="HTML Preformatted" w:semiHidden="1" w:unhideWhenUsed="1"/>
-    <w:lsdException w:name="HTML Sample" w:semiHidden="1" w:unhideWhenUsed="1"/>
-    <w:lsdException w:name="HTML Typewriter" w:semiHidden="1" w:unhideWhenUsed="1"/>
-    <w:lsdException w:name="HTML Variable" w:semiHidden="1" w:unhideWhenUsed="1"/>
-    <w:lsdException w:name="Normal Table" w:semiHidden="1" w:unhideWhenUsed="1"/>
-    <w:lsdException w:name="annotation subject" w:semiHidden="1" w:unhideWhenUsed="1"/>
-    <w:lsdException w:name="No List" w:semiHidden="1" w:unhideWhenUsed="1"/>
-    <w:lsdException w:name="Outline List 1" w:semiHidden="1" w:unhideWhenUsed="1"/>
-    <w:lsdException w:name="Outline List 2" w:semiHidden="1" w:unhideWhenUsed="1"/>
-    <w:lsdException w:name="Outline List 3" w:semiHidden="1" w:unhideWhenUsed="1"/>
-    <w:lsdException w:name="Table Simple 1" w:semiHidden="1" w:unhideWhenUsed="1"/>
-    <w:lsdException w:name="Table Simple 2" w:semiHidden="1" w:unhideWhenUsed="1"/>
-    <w:lsdException w:name="Table Simple 3" w:semiHidden="1" w:unhideWhenUsed="1"/>
-    <w:lsdException w:name="Table Classic 1" w:semiHidden="1" w:unhideWhenUsed="1"/>
-    <w:lsdException w:name="Table Classic 2" w:semiHidden="1" w:unhideWhenUsed="1"/>
-    <w:lsdException w:name="Table Classic 3" w:semiHidden="1" w:unhideWhenUsed="1"/>
-    <w:lsdException w:name="Table Classic 4" w:semiHidden="1" w:unhideWhenUsed="1"/>
-    <w:lsdException w:name="Table Colorful 1" w:semiHidden="1" w:unhideWhenUsed="1"/>
-    <w:lsdException w:name="Table Colorful 2" w:semiHidden="1" w:unhideWhenUsed="1"/>
-    <w:lsdException w:name="Table Colorful 3" w:semiHidden="1" w:unhideWhenUsed="1"/>
-    <w:lsdException w:name="Table Columns 1" w:semiHidden="1" w:unhideWhenUsed="1"/>
-    <w:lsdException w:name="Table Columns 2" w:semiHidden="1" w:unhideWhenUsed="1"/>
-    <w:lsdException w:name="Table Columns 3" w:semiHidden="1" w:unhideWhenUsed="1"/>
-    <w:lsdException w:name="Table Columns 4" w:semiHidden="1" w:unhideWhenUsed="1"/>
-    <w:lsdException w:name="Table Columns 5" w:semiHidden="1" w:unhideWhenUsed="1"/>
-    <w:lsdException w:name="Table Grid 1" w:semiHidden="1" w:unhideWhenUsed="1"/>
-    <w:lsdException w:name="Table Grid 2" w:semiHidden="1" w:unhideWhenUsed="1"/>
-    <w:lsdException w:name="Table Grid 3" w:semiHidden="1" w:unhideWhenUsed="1"/>
-    <w:lsdException w:name="Table Grid 4" w:semiHidden="1" w:unhideWhenUsed="1"/>
-    <w:lsdException w:name="Table Grid 5" w:semiHidden="1" w:unhideWhenUsed="1"/>
-    <w:lsdException w:name="Table Grid 6" w:semiHidden="1" w:unhideWhenUsed="1"/>
-    <w:lsdException w:name="Table Grid 7" w:semiHidden="1" w:unhideWhenUsed="1"/>
-    <w:lsdException w:name="Table Grid 8" w:semiHidden="1" w:unhideWhenUsed="1"/>
-    <w:lsdException w:name="Table List 1" w:semiHidden="1" w:unhideWhenUsed="1"/>
-    <w:lsdException w:name="Table List 2" w:semiHidden="1" w:unhideWhenUsed="1"/>
-    <w:lsdException w:name="Table List 3" w:semiHidden="1" w:unhideWhenUsed="1"/>
-    <w:lsdException w:name="Table List 4" w:semiHidden="1" w:unhideWhenUsed="1"/>
-    <w:lsdException w:name="Table List 5" w:semiHidden="1" w:unhideWhenUsed="1"/>
-    <w:lsdException w:name="Table List 6" w:semiHidden="1" w:unhideWhenUsed="1"/>
-    <w:lsdException w:name="Table List 7" w:semiHidden="1" w:unhideWhenUsed="1"/>
-    <w:lsdException w:name="Table List 8" w:semiHidden="1" w:unhideWhenUsed="1"/>
-    <w:lsdException w:name="Table 3D effects 1" w:semiHidden="1" w:unhideWhenUsed="1"/>
-    <w:lsdException w:name="Table 3D effects 2" w:semiHidden="1" w:unhideWhenUsed="1"/>
-    <w:lsdException w:name="Table 3D effects 3" w:semiHidden="1" w:unhideWhenUsed="1"/>
-    <w:lsdException w:name="Table Contemporary" w:semiHidden="1" w:unhideWhenUsed="1"/>
-    <w:lsdException w:name="Table Elegant" w:semiHidden="1" w:unhideWhenUsed="1"/>
-    <w:lsdException w:name="Table Professional" w:semiHidden="1" w:unhideWhenUsed="1"/>
-    <w:lsdException w:name="Table Subtle 1" w:semiHidden="1" w:unhideWhenUsed="1"/>
-    <w:lsdException w:name="Table Subtle 2" w:semiHidden="1" w:unhideWhenUsed="1"/>
-    <w:lsdException w:name="Table Web 1" w:semiHidden="1" w:unhideWhenUsed="1"/>
-    <w:lsdException w:name="Table Web 2" w:semiHidden="1" w:unhideWhenUsed="1"/>
-    <w:lsdException w:name="Table Web 3" w:semiHidden="1" w:unhideWhenUsed="1"/>
-    <w:lsdException w:name="Balloon Text" w:semiHidden="1" w:unhideWhenUsed="1"/>
-    <w:lsdException w:name="Table Grid" w:uiPriority="59"/>
-    <w:lsdException w:name="Table Theme" w:semiHidden="1" w:unhideWhenUsed="1"/>
-    <w:lsdException w:name="Placeholder Text" w:semiHidden="1"/>
-    <w:lsdException w:name="No Spacing" w:uiPriority="1" w:qFormat="1"/>
-    <w:lsdException w:name="Light Shading" w:uiPriority="60"/>
-    <w:lsdException w:name="Light List" w:uiPriority="61"/>
-    <w:lsdException w:name="Light Grid" w:uiPriority="62"/>
-    <w:lsdException w:name="Medium Shading 1" w:uiPriority="63"/>
-    <w:lsdException w:name="Medium Shading 2" w:uiPriority="64"/>
-    <w:lsdException w:name="Medium List 1" w:uiPriority="65"/>
-    <w:lsdException w:name="Medium List 2" w:uiPriority="66"/>
-    <w:lsdException w:name="Medium Grid 1" w:uiPriority="67"/>
-    <w:lsdException w:name="Medium Grid 2" w:uiPriority="68"/>
-    <w:lsdException w:name="Medium Grid 3" w:uiPriority="69"/>
-    <w:lsdException w:name="Dark List" w:uiPriority="70"/>
-    <w:lsdException w:name="Colorful Shading" w:uiPriority="71"/>
-    <w:lsdException w:name="Colorful List" w:uiPriority="72"/>
-    <w:lsdException w:name="Colorful Grid" w:uiPriority="73"/>
-    <w:lsdException w:name="Light Shading Accent 1" w:uiPriority="60"/>
-    <w:lsdException w:name="Light List Accent 1" w:uiPriority="61"/>
-    <w:lsdException w:name="Light Grid Accent 1" w:uiPriority="62"/>
-    <w:lsdException w:name="Medium Shading 1 Accent 1" w:uiPriority="63"/>
-    <w:lsdException w:name="Medium Shading 2 Accent 1" w:uiPriority="64"/>
-    <w:lsdException w:name="Medium List 1 Accent 1" w:uiPriority="65"/>
-    <w:lsdException w:name="Revision" w:semiHidden="1"/>
-    <w:lsdException w:name="List Paragraph" w:uiPriority="34" w:qFormat="1"/>
-    <w:lsdException w:name="Quote" w:uiPriority="29" w:qFormat="1"/>
-    <w:lsdException w:name="Intense Quote" w:uiPriority="30" w:qFormat="1"/>
-    <w:lsdException w:name="Medium List 2 Accent 1" w:uiPriority="66"/>
-    <w:lsdException w:name="Medium Grid 1 Accent 1" w:uiPriority="67"/>
-    <w:lsdException w:name="Medium Grid 2 Accent 1" w:uiPriority="68"/>
-    <w:lsdException w:name="Medium Grid 3 Accent 1" w:uiPriority="69"/>
-    <w:lsdException w:name="Dark List Accent 1" w:uiPriority="70"/>
-    <w:lsdException w:name="Colorful Shading Accent 1" w:uiPriority="71"/>
-    <w:lsdException w:name="Colorful List Accent 1" w:uiPriority="72"/>
-    <w:lsdException w:name="Colorful Grid Accent 1" w:uiPriority="73"/>
-    <w:lsdException w:name="Light Shading Accent 2" w:uiPriority="60"/>
-    <w:lsdException w:name="Light List Accent 2" w:uiPriority="61"/>
-    <w:lsdException w:name="Light Grid Accent 2" w:uiPriority="62"/>
-    <w:lsdException w:name="Medium Shading 1 Accent 2" w:uiPriority="63"/>
-    <w:lsdException w:name="Medium Shading 2 Accent 2" w:uiPriority="64"/>
-    <w:lsdException w:name="Medium List 1 Accent 2" w:uiPriority="65"/>
-    <w:lsdException w:name="Medium List 2 Accent 2" w:uiPriority="66"/>
-    <w:lsdException w:name="Medium Grid 1 Accent 2" w:uiPriority="67"/>
-    <w:lsdException w:name="Medium Grid 2 Accent 2" w:uiPriority="68"/>
-    <w:lsdException w:name="Medium Grid 3 Accent 2" w:uiPriority="69"/>
-    <w:lsdException w:name="Dark List Accent 2" w:uiPriority="70"/>
-    <w:lsdException w:name="Colorful Shading Accent 2" w:uiPriority="71"/>
-    <w:lsdException w:name="Colorful List Accent 2" w:uiPriority="72"/>
-    <w:lsdException w:name="Colorful Grid Accent 2" w:uiPriority="73"/>
-    <w:lsdException w:name="Light Shading Accent 3" w:uiPriority="60"/>
-    <w:lsdException w:name="Light List Accent 3" w:uiPriority="61"/>
-    <w:lsdException w:name="Light Grid Accent 3" w:uiPriority="62"/>
-    <w:lsdException w:name="Medium Shading 1 Accent 3" w:uiPriority="63"/>
-    <w:lsdException w:name="Medium Shading 2 Accent 3" w:uiPriority="64"/>
-    <w:lsdException w:name="Medium List 1 Accent 3" w:uiPriority="65"/>
-    <w:lsdException w:name="Medium List 2 Accent 3" w:uiPriority="66"/>
-    <w:lsdException w:name="Medium Grid 1 Accent 3" w:uiPriority="67"/>
-    <w:lsdException w:name="Medium Grid 2 Accent 3" w:uiPriority="68"/>
-    <w:lsdException w:name="Medium Grid 3 Accent 3" w:uiPriority="69"/>
-    <w:lsdException w:name="Dark List Accent 3" w:uiPriority="70"/>
-    <w:lsdException w:name="Colorful Shading Accent 3" w:uiPriority="71"/>
-    <w:lsdException w:name="Colorful List Accent 3" w:uiPriority="72"/>
-    <w:lsdException w:name="Colorful Grid Accent 3" w:uiPriority="73"/>
-    <w:lsdException w:name="Light Shading Accent 4" w:uiPriority="60"/>
-    <w:lsdException w:name="Light List Accent 4" w:uiPriority="61"/>
-    <w:lsdException w:name="Light Grid Accent 4" w:uiPriority="62"/>
-    <w:lsdException w:name="Medium Shading 1 Accent 4" w:uiPriority="63"/>
-    <w:lsdException w:name="Medium Shading 2 Accent 4" w:uiPriority="64"/>
-    <w:lsdException w:name="Medium List 1 Accent 4" w:uiPriority="65"/>
-    <w:lsdException w:name="Medium List 2 Accent 4" w:uiPriority="66"/>
-    <w:lsdException w:name="Medium Grid 1 Accent 4" w:uiPriority="67"/>
-    <w:lsdException w:name="Medium Grid 2 Accent 4" w:uiPriority="68"/>
-    <w:lsdException w:name="Medium Grid 3 Accent 4" w:uiPriority="69"/>
-    <w:lsdException w:name="Dark List Accent 4" w:uiPriority="70"/>
-    <w:lsdException w:name="Colorful Shading Accent 4" w:uiPriority="71"/>
-    <w:lsdException w:name="Colorful List Accent 4" w:uiPriority="72"/>
-    <w:lsdException w:name="Colorful Grid Accent 4" w:uiPriority="73"/>
-    <w:lsdException w:name="Light Shading Accent 5" w:uiPriority="60"/>
-    <w:lsdException w:name="Light List Accent 5" w:uiPriority="61"/>
-    <w:lsdException w:name="Light Grid Accent 5" w:uiPriority="62"/>
-    <w:lsdException w:name="Medium Shading 1 Accent 5" w:uiPriority="63"/>
-    <w:lsdException w:name="Medium Shading 2 Accent 5" w:uiPriority="64"/>
-    <w:lsdException w:name="Medium List 1 Accent 5" w:uiPriority="65"/>
-    <w:lsdException w:name="Medium List 2 Accent 5" w:uiPriority="66"/>
-    <w:lsdException w:name="Medium Grid 1 Accent 5" w:uiPriority="67"/>
-    <w:lsdException w:name="Medium Grid 2 Accent 5" w:uiPriority="68"/>
-    <w:lsdException w:name="Medium Grid 3 Accent 5" w:uiPriority="69"/>
-    <w:lsdException w:name="Dark List Accent 5" w:uiPriority="70"/>
-    <w:lsdException w:name="Colorful Shading Accent 5" w:uiPriority="71"/>
-    <w:lsdException w:name="Colorful List Accent 5" w:uiPriority="72"/>
-    <w:lsdException w:name="Colorful Grid Accent 5" w:uiPriority="73"/>
-    <w:lsdException w:name="Light Shading Accent 6" w:uiPriority="60"/>
-    <w:lsdException w:name="Light List Accent 6" w:uiPriority="61"/>
-    <w:lsdException w:name="Light Grid Accent 6" w:uiPriority="62"/>
-    <w:lsdException w:name="Medium Shading 1 Accent 6" w:uiPriority="63"/>
-    <w:lsdException w:name="Medium Shading 2 Accent 6" w:uiPriority="64"/>
-    <w:lsdException w:name="Medium List 1 Accent 6" w:uiPriority="65"/>
-    <w:lsdException w:name="Medium List 2 Accent 6" w:uiPriority="66"/>
-    <w:lsdException w:name="Medium Grid 1 Accent 6" w:uiPriority="67"/>
-    <w:lsdException w:name="Medium Grid 2 Accent 6" w:uiPriority="68"/>
-    <w:lsdException w:name="Medium Grid 3 Accent 6" w:uiPriority="69"/>
-    <w:lsdException w:name="Dark List Accent 6" w:uiPriority="70"/>
-    <w:lsdException w:name="Colorful Shading Accent 6" w:uiPriority="71"/>
-    <w:lsdException w:name="Colorful List Accent 6" w:uiPriority="72"/>
-    <w:lsdException w:name="Colorful Grid Accent 6" w:uiPriority="73"/>
-    <w:lsdException w:name="Subtle Emphasis" w:uiPriority="19" w:qFormat="1"/>
-    <w:lsdException w:name="Intense Emphasis" w:uiPriority="21" w:qFormat="1"/>
-    <w:lsdException w:name="Subtle Reference" w:uiPriority="31" w:qFormat="1"/>
-    <w:lsdException w:name="Intense Reference" w:uiPriority="32" w:qFormat="1"/>
-    <w:lsdException w:name="Book Title" w:uiPriority="33" w:qFormat="1"/>
-    <w:lsdException w:name="Bibliography" w:semiHidden="1" w:uiPriority="37" w:unhideWhenUsed="1"/>
-    <w:lsdException w:name="TOC Heading" w:semiHidden="1" w:uiPriority="39" w:unhideWhenUsed="1" w:qFormat="1"/>
-    <w:lsdException w:name="Plain Table 1" w:uiPriority="41"/>
-    <w:lsdException w:name="Plain Table 2" w:uiPriority="42"/>
-    <w:lsdException w:name="Plain Table 3" w:uiPriority="43"/>
-    <w:lsdException w:name="Plain Table 4" w:uiPriority="44"/>
-    <w:lsdException w:name="Plain Table 5" w:uiPriority="45"/>
-    <w:lsdException w:name="Grid Table Light" w:uiPriority="40"/>
-    <w:lsdException w:name="Grid Table 1 Light" w:uiPriority="46"/>
-    <w:lsdException w:name="Grid Table 2" w:uiPriority="47"/>
-    <w:lsdException w:name="Grid Table 3" w:uiPriority="48"/>
-    <w:lsdException w:name="Grid Table 4" w:uiPriority="49"/>
-    <w:lsdException w:name="Grid Table 5 Dark" w:uiPriority="50"/>
-    <w:lsdException w:name="Grid Table 6 Colorful" w:uiPriority="51"/>
-    <w:lsdException w:name="Grid Table 7 Colorful" w:uiPriority="52"/>
-    <w:lsdException w:name="Grid Table 1 Light Accent 1" w:uiPriority="46"/>
-    <w:lsdException w:name="Grid Table 2 Accent 1" w:uiPriority="47"/>
-    <w:lsdException w:name="Grid Table 3 Accent 1" w:uiPriority="48"/>
-    <w:lsdException w:name="Grid Table 4 Accent 1" w:uiPriority="49"/>
-    <w:lsdException w:name="Grid Table 5 Dark Accent 1" w:uiPriority="50"/>
-    <w:lsdException w:name="Grid Table 6 Colorful Accent 1" w:uiPriority="51"/>
-    <w:lsdException w:name="Grid Table 7 Colorful Accent 1" w:uiPriority="52"/>
-    <w:lsdException w:name="Grid Table 1 Light Accent 2" w:uiPriority="46"/>
-    <w:lsdException w:name="Grid Table 2 Accent 2" w:uiPriority="47"/>
-    <w:lsdException w:name="Grid Table 3 Accent 2" w:uiPriority="48"/>
-    <w:lsdException w:name="Grid Table 4 Accent 2" w:uiPriority="49"/>
-    <w:lsdException w:name="Grid Table 5 Dark Accent 2" w:uiPriority="50"/>
-    <w:lsdException w:name="Grid Table 6 Colorful Accent 2" w:uiPriority="51"/>
-    <w:lsdException w:name="Grid Table 7 Colorful Accent 2" w:uiPriority="52"/>
-    <w:lsdException w:name="Grid Table 1 Light Accent 3" w:uiPriority="46"/>
-    <w:lsdException w:name="Grid Table 2 Accent 3" w:uiPriority="47"/>
-    <w:lsdException w:name="Grid Table 3 Accent 3" w:uiPriority="48"/>
-    <w:lsdException w:name="Grid Table 4 Accent 3" w:uiPriority="49"/>
-    <w:lsdException w:name="Grid Table 5 Dark Accent 3" w:uiPriority="50"/>
-    <w:lsdException w:name="Grid Table 6 Colorful Accent 3" w:uiPriority="51"/>
-    <w:lsdException w:name="Grid Table 7 Colorful Accent 3" w:uiPriority="52"/>
-    <w:lsdException w:name="Grid Table 1 Light Accent 4" w:uiPriority="46"/>
-    <w:lsdException w:name="Grid Table 2 Accent 4" w:uiPriority="47"/>
-    <w:lsdException w:name="Grid Table 3 Accent 4" w:uiPriority="48"/>
-    <w:lsdException w:name="Grid Table 4 Accent 4" w:uiPriority="49"/>
-    <w:lsdException w:name="Grid Table 5 Dark Accent 4" w:uiPriority="50"/>
-    <w:lsdException w:name="Grid Table 6 Colorful Accent 4" w:uiPriority="51"/>
-    <w:lsdException w:name="Grid Table 7 Colorful Accent 4" w:uiPriority="52"/>
-    <w:lsdException w:name="Grid Table 1 Light Accent 5" w:uiPriority="46"/>
-    <w:lsdException w:name="Grid Table 2 Accent 5" w:uiPriority="47"/>
-    <w:lsdException w:name="Grid Table 3 Accent 5" w:uiPriority="48"/>
-    <w:lsdException w:name="Grid Table 4 Accent 5" w:uiPriority="49"/>
-    <w:lsdException w:name="Grid Table 5 Dark Accent 5" w:uiPriority="50"/>
-    <w:lsdException w:name="Grid Table 6 Colorful Accent 5" w:uiPriority="51"/>
-    <w:lsdException w:name="Grid Table 7 Colorful Accent 5" w:uiPriority="52"/>
-    <w:lsdException w:name="Grid Table 1 Light Accent 6" w:uiPriority="46"/>
-    <w:lsdException w:name="Grid Table 2 Accent 6" w:uiPriority="47"/>
-    <w:lsdException w:name="Grid Table 3 Accent 6" w:uiPriority="48"/>
-    <w:lsdException w:name="Grid Table 4 Accent 6" w:uiPriority="49"/>
-    <w:lsdException w:name="Grid Table 5 Dark Accent 6" w:uiPriority="50"/>
-    <w:lsdException w:name="Grid Table 6 Colorful Accent 6" w:uiPriority="51"/>
-    <w:lsdException w:name="Grid Table 7 Colorful Accent 6" w:uiPriority="52"/>
-    <w:lsdException w:name="List Table 1 Light" w:uiPriority="46"/>
-    <w:lsdException w:name="List Table 2" w:uiPriority="47"/>
-    <w:lsdException w:name="List Table 3" w:uiPriority="48"/>
-    <w:lsdException w:name="List Table 4" w:uiPriority="49"/>
-    <w:lsdException w:name="List Table 5 Dark" w:uiPriority="50"/>
-    <w:lsdException w:name="List Table 6 Colorful" w:uiPriority="51"/>
-    <w:lsdException w:name="List Table 7 Colorful" w:uiPriority="52"/>
-    <w:lsdException w:name="List Table 1 Light Accent 1" w:uiPriority="46"/>
-    <w:lsdException w:name="List Table 2 Accent 1" w:uiPriority="47"/>
-    <w:lsdException w:name="List Table 3 Accent 1" w:uiPriority="48"/>
-    <w:lsdException w:name="List Table 4 Accent 1" w:uiPriority="49"/>
-    <w:lsdException w:name="List Table 5 Dark Accent 1" w:uiPriority="50"/>
-    <w:lsdException w:name="List Table 6 Colorful Accent 1" w:uiPriority="51"/>
-    <w:lsdException w:name="List Table 7 Colorful Accent 1" w:uiPriority="52"/>
-    <w:lsdException w:name="List Table 1 Light Accent 2" w:uiPriority="46"/>
-    <w:lsdException w:name="List Table 2 Accent 2" w:uiPriority="47"/>
-    <w:lsdException w:name="List Table 3 Accent 2" w:uiPriority="48"/>
-    <w:lsdException w:name="List Table 4 Accent 2" w:uiPriority="49"/>
-    <w:lsdException w:name="List Table 5 Dark Accent 2" w:uiPriority="50"/>
-    <w:lsdException w:name="List Table 6 Colorful Accent 2" w:uiPriority="51"/>
-    <w:lsdException w:name="List Table 7 Colorful Accent 2" w:uiPriority="52"/>
-    <w:lsdException w:name="List Table 1 Light Accent 3" w:uiPriority="46"/>
-    <w:lsdException w:name="List Table 2 Accent 3" w:uiPriority="47"/>
-    <w:lsdException w:name="List Table 3 Accent 3" w:uiPriority="48"/>
-    <w:lsdException w:name="List Table 4 Accent 3" w:uiPriority="49"/>
-    <w:lsdException w:name="List Table 5 Dark Accent 3" w:uiPriority="50"/>
-    <w:lsdException w:name="List Table 6 Colorful Accent 3" w:uiPriority="51"/>
-    <w:lsdException w:name="List Table 7 Colorful Accent 3" w:uiPriority="52"/>
-    <w:lsdException w:name="List Table 1 Light Accent 4" w:uiPriority="46"/>
-    <w:lsdException w:name="List Table 2 Accent 4" w:uiPriority="47"/>
-    <w:lsdException w:name="List Table 3 Accent 4" w:uiPriority="48"/>
-    <w:lsdException w:name="List Table 4 Accent 4" w:uiPriority="49"/>
-    <w:lsdException w:name="List Table 5 Dark Accent 4" w:uiPriority="50"/>
-    <w:lsdException w:name="List Table 6 Colorful Accent 4" w:uiPriority="51"/>
-    <w:lsdException w:name="List Table 7 Colorful Accent 4" w:uiPriority="52"/>
-    <w:lsdException w:name="List Table 1 Light Accent 5" w:uiPriority="46"/>
-    <w:lsdException w:name="List Table 2 Accent 5" w:uiPriority="47"/>
-    <w:lsdException w:name="List Table 3 Accent 5" w:uiPriority="48"/>
-    <w:lsdException w:name="List Table 4 Accent 5" w:uiPriority="49"/>
-    <w:lsdException w:name="List Table 5 Dark Accent 5" w:uiPriority="50"/>
-    <w:lsdException w:name="List Table 6 Colorful Accent 5" w:uiPriority="51"/>
-    <w:lsdException w:name="List Table 7 Colorful Accent 5" w:uiPriority="52"/>
-    <w:lsdException w:name="List Table 1 Light Accent 6" w:uiPriority="46"/>
-    <w:lsdException w:name="List Table 2 Accent 6" w:uiPriority="47"/>
-    <w:lsdException w:name="List Table 3 Accent 6" w:uiPriority="48"/>
-    <w:lsdException w:name="List Table 4 Accent 6" w:uiPriority="49"/>
-    <w:lsdException w:name="List Table 5 Dark Accent 6" w:uiPriority="50"/>
-    <w:lsdException w:name="List Table 6 Colorful Accent 6" w:uiPriority="51"/>
-    <w:lsdException w:name="List Table 7 Colorful Accent 6" w:uiPriority="52"/>
+  <w:latentStyles w:defLockedState="0" w:defUIPriority="99" w:defSemiHidden="1" w:defUnhideWhenUsed="1" w:defQFormat="0" w:count="267">
+    <w:lsdException w:name="Normal" w:semiHidden="0" w:uiPriority="0" w:unhideWhenUsed="0" w:qFormat="1"/>
+    <w:lsdException w:name="heading 1" w:semiHidden="0" w:uiPriority="9" w:unhideWhenUsed="0" w:qFormat="1"/>
+    <w:lsdException w:name="heading 2" w:semiHidden="0" w:uiPriority="9" w:unhideWhenUsed="0" w:qFormat="1"/>
+    <w:lsdException w:name="heading 3" w:semiHidden="0" w:uiPriority="9" w:unhideWhenUsed="0" w:qFormat="1"/>
+    <w:lsdException w:name="heading 4" w:semiHidden="0" w:uiPriority="9" w:unhideWhenUsed="0" w:qFormat="1"/>
+    <w:lsdException w:name="heading 5" w:semiHidden="0" w:uiPriority="9" w:unhideWhenUsed="0" w:qFormat="1"/>
+    <w:lsdException w:name="heading 6" w:semiHidden="0" w:uiPriority="9" w:unhideWhenUsed="0" w:qFormat="1"/>
+    <w:lsdException w:name="heading 7" w:semiHidden="0" w:uiPriority="9" w:unhideWhenUsed="0" w:qFormat="1"/>
+    <w:lsdException w:name="heading 8" w:semiHidden="0" w:uiPriority="9" w:unhideWhenUsed="0" w:qFormat="1"/>
+    <w:lsdException w:name="heading 9" w:semiHidden="0" w:uiPriority="9" w:unhideWhenUsed="0" w:qFormat="1"/>
+    <w:lsdException w:name="toc 1" w:uiPriority="39"/>
+    <w:lsdException w:name="toc 2" w:uiPriority="39"/>
+    <w:lsdException w:name="toc 3" w:uiPriority="39"/>
+    <w:lsdException w:name="toc 4" w:uiPriority="39"/>
+    <w:lsdException w:name="toc 5" w:uiPriority="39"/>
+    <w:lsdException w:name="toc 6" w:uiPriority="39"/>
+    <w:lsdException w:name="toc 7" w:uiPriority="39"/>
+    <w:lsdException w:name="toc 8" w:uiPriority="39"/>
+    <w:lsdException w:name="toc 9" w:uiPriority="39"/>
+    <w:lsdException w:name="caption" w:uiPriority="35" w:qFormat="1"/>
+    <w:lsdException w:name="Title" w:semiHidden="0" w:uiPriority="10" w:unhideWhenUsed="0" w:qFormat="1"/>
+    <w:lsdException w:name="Default Paragraph Font" w:uiPriority="1"/>
+    <w:lsdException w:name="Subtitle" w:semiHidden="0" w:uiPriority="11" w:unhideWhenUsed="0" w:qFormat="1"/>
+    <w:lsdException w:name="Strong" w:semiHidden="0" w:uiPriority="22" w:unhideWhenUsed="0" w:qFormat="1"/>
+    <w:lsdException w:name="Emphasis" w:semiHidden="0" w:uiPriority="20" w:unhideWhenUsed="0" w:qFormat="1"/>
+    <w:lsdException w:name="Table Grid" w:semiHidden="0" w:uiPriority="59" w:unhideWhenUsed="0"/>
+    <w:lsdException w:name="Placeholder Text" w:unhideWhenUsed="0"/>
+    <w:lsdException w:name="No Spacing" w:semiHidden="0" w:uiPriority="1" w:unhideWhenUsed="0" w:qFormat="1"/>
+    <w:lsdException w:name="Light Shading" w:semiHidden="0" w:uiPriority="60" w:unhideWhenUsed="0"/>
+    <w:lsdException w:name="Light List" w:semiHidden="0" w:uiPriority="61" w:unhideWhenUsed="0"/>
+    <w:lsdException w:name="Light Grid" w:semiHidden="0" w:uiPriority="62" w:unhideWhenUsed="0"/>
+    <w:lsdException w:name="Medium Shading 1" w:semiHidden="0" w:uiPriority="63" w:unhideWhenUsed="0"/>
+    <w:lsdException w:name="Medium Shading 2" w:semiHidden="0" w:uiPriority="64" w:unhideWhenUsed="0"/>
+    <w:lsdException w:name="Medium List 1" w:semiHidden="0" w:uiPriority="65" w:unhideWhenUsed="0"/>
+    <w:lsdException w:name="Medium List 2" w:semiHidden="0" w:uiPriority="66" w:unhideWhenUsed="0"/>
+    <w:lsdException w:name="Medium Grid 1" w:semiHidden="0" w:uiPriority="67" w:unhideWhenUsed="0"/>
+    <w:lsdException w:name="Medium Grid 2" w:semiHidden="0" w:uiPriority="68" w:unhideWhenUsed="0"/>
+    <w:lsdException w:name="Medium Grid 3" w:semiHidden="0" w:uiPriority="69" w:unhideWhenUsed="0"/>
+    <w:lsdException w:name="Dark List" w:semiHidden="0" w:uiPriority="70" w:unhideWhenUsed="0"/>
+    <w:lsdException w:name="Colorful Shading" w:semiHidden="0" w:uiPriority="71" w:unhideWhenUsed="0"/>
+    <w:lsdException w:name="Colorful List" w:semiHidden="0" w:uiPriority="72" w:unhideWhenUsed="0"/>
+    <w:lsdException w:name="Colorful Grid" w:semiHidden="0" w:uiPriority="73" w:unhideWhenUsed="0"/>
+    <w:lsdException w:name="Light Shading Accent 1" w:semiHidden="0" w:uiPriority="60" w:unhideWhenUsed="0"/>
+    <w:lsdException w:name="Light List Accent 1" w:semiHidden="0" w:uiPriority="61" w:unhideWhenUsed="0"/>
+    <w:lsdException w:name="Light Grid Accent 1" w:semiHidden="0" w:uiPriority="62" w:unhideWhenUsed="0"/>
+    <w:lsdException w:name="Medium Shading 1 Accent 1" w:semiHidden="0" w:uiPriority="63" w:unhideWhenUsed="0"/>
+    <w:lsdException w:name="Medium Shading 2 Accent 1" w:semiHidden="0" w:uiPriority="64" w:unhideWhenUsed="0"/>
+    <w:lsdException w:name="Medium List 1 Accent 1" w:semiHidden="0" w:uiPriority="65" w:unhideWhenUsed="0"/>
+    <w:lsdException w:name="Revision" w:unhideWhenUsed="0"/>
+    <w:lsdException w:name="List Paragraph" w:semiHidden="0" w:uiPriority="34" w:unhideWhenUsed="0" w:qFormat="1"/>
+    <w:lsdException w:name="Quote" w:semiHidden="0" w:uiPriority="29" w:unhideWhenUsed="0" w:qFormat="1"/>
+    <w:lsdException w:name="Intense Quote" w:semiHidden="0" w:uiPriority="30" w:unhideWhenUsed="0" w:qFormat="1"/>
+    <w:lsdException w:name="Medium List 2 Accent 1" w:semiHidden="0" w:uiPriority="66" w:unhideWhenUsed="0"/>
+    <w:lsdException w:name="Medium Grid 1 Accent 1" w:semiHidden="0" w:uiPriority="67" w:unhideWhenUsed="0"/>
+    <w:lsdException w:name="Medium Grid 2 Accent 1" w:semiHidden="0" w:uiPriority="68" w:unhideWhenUsed="0"/>
+    <w:lsdException w:name="Medium Grid 3 Accent 1" w:semiHidden="0" w:uiPriority="69" w:unhideWhenUsed="0"/>
+    <w:lsdException w:name="Dark List Accent 1" w:semiHidden="0" w:uiPriority="70" w:unhideWhenUsed="0"/>
+    <w:lsdException w:name="Colorful Shading Accent 1" w:semiHidden="0" w:uiPriority="71" w:unhideWhenUsed="0"/>
+    <w:lsdException w:name="Colorful List Accent 1" w:semiHidden="0" w:uiPriority="72" w:unhideWhenUsed="0"/>
+    <w:lsdException w:name="Colorful Grid Accent 1" w:semiHidden="0" w:uiPriority="73" w:unhideWhenUsed="0"/>
+    <w:lsdException w:name="Light Shading Accent 2" w:semiHidden="0" w:uiPriority="60" w:unhideWhenUsed="0"/>
+    <w:lsdException w:name="Light List Accent 2" w:semiHidden="0" w:uiPriority="61" w:unhideWhenUsed="0"/>
+    <w:lsdException w:name="Light Grid Accent 2" w:semiHidden="0" w:uiPriority="62" w:unhideWhenUsed="0"/>
+    <w:lsdException w:name="Medium Shading 1 Accent 2" w:semiHidden="0" w:uiPriority="63" w:unhideWhenUsed="0"/>
+    <w:lsdException w:name="Medium Shading 2 Accent 2" w:semiHidden="0" w:uiPriority="64" w:unhideWhenUsed="0"/>
+    <w:lsdException w:name="Medium List 1 Accent 2" w:semiHidden="0" w:uiPriority="65" w:unhideWhenUsed="0"/>
+    <w:lsdException w:name="Medium List 2 Accent 2" w:semiHidden="0" w:uiPriority="66" w:unhideWhenUsed="0"/>
+    <w:lsdException w:name="Medium Grid 1 Accent 2" w:semiHidden="0" w:uiPriority="67" w:unhideWhenUsed="0"/>
+    <w:lsdException w:name="Medium Grid 2 Accent 2" w:semiHidden="0" w:uiPriority="68" w:unhideWhenUsed="0"/>
+    <w:lsdException w:name="Medium Grid 3 Accent 2" w:semiHidden="0" w:uiPriority="69" w:unhideWhenUsed="0"/>
+    <w:lsdException w:name="Dark List Accent 2" w:semiHidden="0" w:uiPriority="70" w:unhideWhenUsed="0"/>
+    <w:lsdException w:name="Colorful Shading Accent 2" w:semiHidden="0" w:uiPriority="71" w:unhideWhenUsed="0"/>
+    <w:lsdException w:name="Colorful List Accent 2" w:semiHidden="0" w:uiPriority="72" w:unhideWhenUsed="0"/>
+    <w:lsdException w:name="Colorful Grid Accent 2" w:semiHidden="0" w:uiPriority="73" w:unhideWhenUsed="0"/>
+    <w:lsdException w:name="Light Shading Accent 3" w:semiHidden="0" w:uiPriority="60" w:unhideWhenUsed="0"/>
+    <w:lsdException w:name="Light List Accent 3" w:semiHidden="0" w:uiPriority="61" w:unhideWhenUsed="0"/>
+    <w:lsdException w:name="Light Grid Accent 3" w:semiHidden="0" w:uiPriority="62" w:unhideWhenUsed="0"/>
+    <w:lsdException w:name="Medium Shading 1 Accent 3" w:semiHidden="0" w:uiPriority="63" w:unhideWhenUsed="0"/>
+    <w:lsdException w:name="Medium Shading 2 Accent 3" w:semiHidden="0" w:uiPriority="64" w:unhideWhenUsed="0"/>
+    <w:lsdException w:name="Medium List 1 Accent 3" w:semiHidden="0" w:uiPriority="65" w:unhideWhenUsed="0"/>
+    <w:lsdException w:name="Medium List 2 Accent 3" w:semiHidden="0" w:uiPriority="66" w:unhideWhenUsed="0"/>
+    <w:lsdException w:name="Medium Grid 1 Accent 3" w:semiHidden="0" w:uiPriority="67" w:unhideWhenUsed="0"/>
+    <w:lsdException w:name="Medium Grid 2 Accent 3" w:semiHidden="0" w:uiPriority="68" w:unhideWhenUsed="0"/>
+    <w:lsdException w:name="Medium Grid 3 Accent 3" w:semiHidden="0" w:uiPriority="69" w:unhideWhenUsed="0"/>
+    <w:lsdException w:name="Dark List Accent 3" w:semiHidden="0" w:uiPriority="70" w:unhideWhenUsed="0"/>
+    <w:lsdException w:name="Colorful Shading Accent 3" w:semiHidden="0" w:uiPriority="71" w:unhideWhenUsed="0"/>
+    <w:lsdException w:name="Colorful List Accent 3" w:semiHidden="0" w:uiPriority="72" w:unhideWhenUsed="0"/>
+    <w:lsdException w:name="Colorful Grid Accent 3" w:semiHidden="0" w:uiPriority="73" w:unhideWhenUsed="0"/>
+    <w:lsdException w:name="Light Shading Accent 4" w:semiHidden="0" w:uiPriority="60" w:unhideWhenUsed="0"/>
+    <w:lsdException w:name="Light List Accent 4" w:semiHidden="0" w:uiPriority="61" w:unhideWhenUsed="0"/>
+    <w:lsdException w:name="Light Grid Accent 4" w:semiHidden="0" w:uiPriority="62" w:unhideWhenUsed="0"/>
+    <w:lsdException w:name="Medium Shading 1 Accent 4" w:semiHidden="0" w:uiPriority="63" w:unhideWhenUsed="0"/>
+    <w:lsdException w:name="Medium Shading 2 Accent 4" w:semiHidden="0" w:uiPriority="64" w:unhideWhenUsed="0"/>
+    <w:lsdException w:name="Medium List 1 Accent 4" w:semiHidden="0" w:uiPriority="65" w:unhideWhenUsed="0"/>
+    <w:lsdException w:name="Medium List 2 Accent 4" w:semiHidden="0" w:uiPriority="66" w:unhideWhenUsed="0"/>
+    <w:lsdException w:name="Medium Grid 1 Accent 4" w:semiHidden="0" w:uiPriority="67" w:unhideWhenUsed="0"/>
+    <w:lsdException w:name="Medium Grid 2 Accent 4" w:semiHidden="0" w:uiPriority="68" w:unhideWhenUsed="0"/>
+    <w:lsdException w:name="Medium Grid 3 Accent 4" w:semiHidden="0" w:uiPriority="69" w:unhideWhenUsed="0"/>
+    <w:lsdException w:name="Dark List Accent 4" w:semiHidden="0" w:uiPriority="70" w:unhideWhenUsed="0"/>
+    <w:lsdException w:name="Colorful Shading Accent 4" w:semiHidden="0" w:uiPriority="71" w:unhideWhenUsed="0"/>
+    <w:lsdException w:name="Colorful List Accent 4" w:semiHidden="0" w:uiPriority="72" w:unhideWhenUsed="0"/>
+    <w:lsdException w:name="Colorful Grid Accent 4" w:semiHidden="0" w:uiPriority="73" w:unhideWhenUsed="0"/>
+    <w:lsdException w:name="Light Shading Accent 5" w:semiHidden="0" w:uiPriority="60" w:unhideWhenUsed="0"/>
+    <w:lsdException w:name="Light List Accent 5" w:semiHidden="0" w:uiPriority="61" w:unhideWhenUsed="0"/>
+    <w:lsdException w:name="Light Grid Accent 5" w:semiHidden="0" w:uiPriority="62" w:unhideWhenUsed="0"/>
+    <w:lsdException w:name="Medium Shading 1 Accent 5" w:semiHidden="0" w:uiPriority="63" w:unhideWhenUsed="0"/>
+    <w:lsdException w:name="Medium Shading 2 Accent 5" w:semiHidden="0" w:uiPriority="64" w:unhideWhenUsed="0"/>
+    <w:lsdException w:name="Medium List 1 Accent 5" w:semiHidden="0" w:uiPriority="65" w:unhideWhenUsed="0"/>
+    <w:lsdException w:name="Medium List 2 Accent 5" w:semiHidden="0" w:uiPriority="66" w:unhideWhenUsed="0"/>
+    <w:lsdException w:name="Medium Grid 1 Accent 5" w:semiHidden="0" w:uiPriority="67" w:unhideWhenUsed="0"/>
+    <w:lsdException w:name="Medium Grid 2 Accent 5" w:semiHidden="0" w:uiPriority="68" w:unhideWhenUsed="0"/>
+    <w:lsdException w:name="Medium Grid 3 Accent 5" w:semiHidden="0" w:uiPriority="69" w:unhideWhenUsed="0"/>
+    <w:lsdException w:name="Dark List Accent 5" w:semiHidden="0" w:uiPriority="70" w:unhideWhenUsed="0"/>
+    <w:lsdException w:name="Colorful Shading Accent 5" w:semiHidden="0" w:uiPriority="71" w:unhideWhenUsed="0"/>
+    <w:lsdException w:name="Colorful List Accent 5" w:semiHidden="0" w:uiPriority="72" w:unhideWhenUsed="0"/>
+    <w:lsdException w:name="Colorful Grid Accent 5" w:semiHidden="0" w:uiPriority="73" w:unhideWhenUsed="0"/>
+    <w:lsdException w:name="Light Shading Accent 6" w:semiHidden="0" w:uiPriority="60" w:unhideWhenUsed="0"/>
+    <w:lsdException w:name="Light List Accent 6" w:semiHidden="0" w:uiPriority="61" w:unhideWhenUsed="0"/>
+    <w:lsdException w:name="Light Grid Accent 6" w:semiHidden="0" w:uiPriority="62" w:unhideWhenUsed="0"/>
+    <w:lsdException w:name="Medium Shading 1 Accent 6" w:semiHidden="0" w:uiPriority="63" w:unhideWhenUsed="0"/>
+    <w:lsdException w:name="Medium Shading 2 Accent 6" w:semiHidden="0" w:uiPriority="64" w:unhideWhenUsed="0"/>
+    <w:lsdException w:name="Medium List 1 Accent 6" w:semiHidden="0" w:uiPriority="65" w:unhideWhenUsed="0"/>
+    <w:lsdException w:name="Medium List 2 Accent 6" w:semiHidden="0" w:uiPriority="66" w:unhideWhenUsed="0"/>
+    <w:lsdException w:name="Medium Grid 1 Accent 6" w:semiHidden="0" w:uiPriority="67" w:unhideWhenUsed="0"/>
+    <w:lsdException w:name="Medium Grid 2 Accent 6" w:semiHidden="0" w:uiPriority="68" w:unhideWhenUsed="0"/>
+    <w:lsdException w:name="Medium Grid 3 Accent 6" w:semiHidden="0" w:uiPriority="69" w:unhideWhenUsed="0"/>
+    <w:lsdException w:name="Dark List Accent 6" w:semiHidden="0" w:uiPriority="70" w:unhideWhenUsed="0"/>
+    <w:lsdException w:name="Colorful Shading Accent 6" w:semiHidden="0" w:uiPriority="71" w:unhideWhenUsed="0"/>
+    <w:lsdException w:name="Colorful List Accent 6" w:semiHidden="0" w:uiPriority="72" w:unhideWhenUsed="0"/>
+    <w:lsdException w:name="Colorful Grid Accent 6" w:semiHidden="0" w:uiPriority="73" w:unhideWhenUsed="0"/>
+    <w:lsdException w:name="Subtle Emphasis" w:semiHidden="0" w:uiPriority="19" w:unhideWhenUsed="0" w:qFormat="1"/>
+    <w:lsdException w:name="Intense Emphasis" w:semiHidden="0" w:uiPriority="21" w:unhideWhenUsed="0" w:qFormat="1"/>
+    <w:lsdException w:name="Subtle Reference" w:semiHidden="0" w:uiPriority="31" w:unhideWhenUsed="0" w:qFormat="1"/>
+    <w:lsdException w:name="Intense Reference" w:semiHidden="0" w:uiPriority="32" w:unhideWhenUsed="0" w:qFormat="1"/>
+    <w:lsdException w:name="Book Title" w:semiHidden="0" w:uiPriority="33" w:unhideWhenUsed="0" w:qFormat="1"/>
+    <w:lsdException w:name="Bibliography" w:uiPriority="37"/>
+    <w:lsdException w:name="TOC Heading" w:uiPriority="39" w:qFormat="1"/>
   </w:latentStyles>
   <w:style w:type="paragraph" w:default="1" w:styleId="Normal">
     <w:name w:val="Normal"/>
@@ -7761,6 +8660,483 @@
       <w:rFonts w:ascii="MS Sans Serif" w:hAnsi="MS Sans Serif"/>
     </w:rPr>
   </w:style>
+  <w:style w:type="paragraph" w:styleId="ListParagraph">
+    <w:name w:val="List Paragraph"/>
+    <w:basedOn w:val="Normal"/>
+    <w:uiPriority w:val="34"/>
+    <w:qFormat/>
+    <w:rsid w:val="006879B4"/>
+    <w:pPr>
+      <w:ind w:left="720"/>
+      <w:contextualSpacing/>
+    </w:pPr>
+  </w:style>
+</w:styles>
+</file>
+
+<file path=word/stylesWithEffects.xml><?xml version="1.0" encoding="utf-8"?>
+<w:styles xmlns:wpc="http://schemas.microsoft.com/office/word/2010/wordprocessingCanvas" xmlns:mc="http://schemas.openxmlformats.org/markup-compatibility/2006" xmlns:o="urn:schemas-microsoft-com:office:office" xmlns:r="http://schemas.openxmlformats.org/officeDocument/2006/relationships" xmlns:m="http://schemas.openxmlformats.org/officeDocument/2006/math" xmlns:v="urn:schemas-microsoft-com:vml" xmlns:wp14="http://schemas.microsoft.com/office/word/2010/wordprocessingDrawing" xmlns:wp="http://schemas.openxmlformats.org/drawingml/2006/wordprocessingDrawing" xmlns:w10="urn:schemas-microsoft-com:office:word" xmlns:w="http://schemas.openxmlformats.org/wordprocessingml/2006/main" xmlns:w14="http://schemas.microsoft.com/office/word/2010/wordml" xmlns:wpg="http://schemas.microsoft.com/office/word/2010/wordprocessingGroup" xmlns:wpi="http://schemas.microsoft.com/office/word/2010/wordprocessingInk" xmlns:wne="http://schemas.microsoft.com/office/word/2006/wordml" xmlns:wps="http://schemas.microsoft.com/office/word/2010/wordprocessingShape" mc:Ignorable="w14 wp14">
+  <w:docDefaults>
+    <w:rPrDefault>
+      <w:rPr>
+        <w:rFonts w:ascii="Times New Roman" w:eastAsia="Times New Roman" w:hAnsi="Times New Roman" w:cs="Times New Roman"/>
+        <w:lang w:val="en-US" w:eastAsia="en-US" w:bidi="ar-SA"/>
+      </w:rPr>
+    </w:rPrDefault>
+    <w:pPrDefault/>
+  </w:docDefaults>
+  <w:latentStyles w:defLockedState="0" w:defUIPriority="99" w:defSemiHidden="1" w:defUnhideWhenUsed="1" w:defQFormat="0" w:count="267">
+    <w:lsdException w:name="Normal" w:semiHidden="0" w:uiPriority="0" w:unhideWhenUsed="0" w:qFormat="1"/>
+    <w:lsdException w:name="heading 1" w:semiHidden="0" w:uiPriority="9" w:unhideWhenUsed="0" w:qFormat="1"/>
+    <w:lsdException w:name="heading 2" w:semiHidden="0" w:uiPriority="9" w:unhideWhenUsed="0" w:qFormat="1"/>
+    <w:lsdException w:name="heading 3" w:semiHidden="0" w:uiPriority="9" w:unhideWhenUsed="0" w:qFormat="1"/>
+    <w:lsdException w:name="heading 4" w:semiHidden="0" w:uiPriority="9" w:unhideWhenUsed="0" w:qFormat="1"/>
+    <w:lsdException w:name="heading 5" w:semiHidden="0" w:uiPriority="9" w:unhideWhenUsed="0" w:qFormat="1"/>
+    <w:lsdException w:name="heading 6" w:semiHidden="0" w:uiPriority="9" w:unhideWhenUsed="0" w:qFormat="1"/>
+    <w:lsdException w:name="heading 7" w:semiHidden="0" w:uiPriority="9" w:unhideWhenUsed="0" w:qFormat="1"/>
+    <w:lsdException w:name="heading 8" w:semiHidden="0" w:uiPriority="9" w:unhideWhenUsed="0" w:qFormat="1"/>
+    <w:lsdException w:name="heading 9" w:semiHidden="0" w:uiPriority="9" w:unhideWhenUsed="0" w:qFormat="1"/>
+    <w:lsdException w:name="toc 1" w:uiPriority="39"/>
+    <w:lsdException w:name="toc 2" w:uiPriority="39"/>
+    <w:lsdException w:name="toc 3" w:uiPriority="39"/>
+    <w:lsdException w:name="toc 4" w:uiPriority="39"/>
+    <w:lsdException w:name="toc 5" w:uiPriority="39"/>
+    <w:lsdException w:name="toc 6" w:uiPriority="39"/>
+    <w:lsdException w:name="toc 7" w:uiPriority="39"/>
+    <w:lsdException w:name="toc 8" w:uiPriority="39"/>
+    <w:lsdException w:name="toc 9" w:uiPriority="39"/>
+    <w:lsdException w:name="caption" w:uiPriority="35" w:qFormat="1"/>
+    <w:lsdException w:name="Title" w:semiHidden="0" w:uiPriority="10" w:unhideWhenUsed="0" w:qFormat="1"/>
+    <w:lsdException w:name="Default Paragraph Font" w:uiPriority="1"/>
+    <w:lsdException w:name="Subtitle" w:semiHidden="0" w:uiPriority="11" w:unhideWhenUsed="0" w:qFormat="1"/>
+    <w:lsdException w:name="Strong" w:semiHidden="0" w:uiPriority="22" w:unhideWhenUsed="0" w:qFormat="1"/>
+    <w:lsdException w:name="Emphasis" w:semiHidden="0" w:uiPriority="20" w:unhideWhenUsed="0" w:qFormat="1"/>
+    <w:lsdException w:name="Table Grid" w:semiHidden="0" w:uiPriority="59" w:unhideWhenUsed="0"/>
+    <w:lsdException w:name="Placeholder Text" w:unhideWhenUsed="0"/>
+    <w:lsdException w:name="No Spacing" w:semiHidden="0" w:uiPriority="1" w:unhideWhenUsed="0" w:qFormat="1"/>
+    <w:lsdException w:name="Light Shading" w:semiHidden="0" w:uiPriority="60" w:unhideWhenUsed="0"/>
+    <w:lsdException w:name="Light List" w:semiHidden="0" w:uiPriority="61" w:unhideWhenUsed="0"/>
+    <w:lsdException w:name="Light Grid" w:semiHidden="0" w:uiPriority="62" w:unhideWhenUsed="0"/>
+    <w:lsdException w:name="Medium Shading 1" w:semiHidden="0" w:uiPriority="63" w:unhideWhenUsed="0"/>
+    <w:lsdException w:name="Medium Shading 2" w:semiHidden="0" w:uiPriority="64" w:unhideWhenUsed="0"/>
+    <w:lsdException w:name="Medium List 1" w:semiHidden="0" w:uiPriority="65" w:unhideWhenUsed="0"/>
+    <w:lsdException w:name="Medium List 2" w:semiHidden="0" w:uiPriority="66" w:unhideWhenUsed="0"/>
+    <w:lsdException w:name="Medium Grid 1" w:semiHidden="0" w:uiPriority="67" w:unhideWhenUsed="0"/>
+    <w:lsdException w:name="Medium Grid 2" w:semiHidden="0" w:uiPriority="68" w:unhideWhenUsed="0"/>
+    <w:lsdException w:name="Medium Grid 3" w:semiHidden="0" w:uiPriority="69" w:unhideWhenUsed="0"/>
+    <w:lsdException w:name="Dark List" w:semiHidden="0" w:uiPriority="70" w:unhideWhenUsed="0"/>
+    <w:lsdException w:name="Colorful Shading" w:semiHidden="0" w:uiPriority="71" w:unhideWhenUsed="0"/>
+    <w:lsdException w:name="Colorful List" w:semiHidden="0" w:uiPriority="72" w:unhideWhenUsed="0"/>
+    <w:lsdException w:name="Colorful Grid" w:semiHidden="0" w:uiPriority="73" w:unhideWhenUsed="0"/>
+    <w:lsdException w:name="Light Shading Accent 1" w:semiHidden="0" w:uiPriority="60" w:unhideWhenUsed="0"/>
+    <w:lsdException w:name="Light List Accent 1" w:semiHidden="0" w:uiPriority="61" w:unhideWhenUsed="0"/>
+    <w:lsdException w:name="Light Grid Accent 1" w:semiHidden="0" w:uiPriority="62" w:unhideWhenUsed="0"/>
+    <w:lsdException w:name="Medium Shading 1 Accent 1" w:semiHidden="0" w:uiPriority="63" w:unhideWhenUsed="0"/>
+    <w:lsdException w:name="Medium Shading 2 Accent 1" w:semiHidden="0" w:uiPriority="64" w:unhideWhenUsed="0"/>
+    <w:lsdException w:name="Medium List 1 Accent 1" w:semiHidden="0" w:uiPriority="65" w:unhideWhenUsed="0"/>
+    <w:lsdException w:name="Revision" w:unhideWhenUsed="0"/>
+    <w:lsdException w:name="List Paragraph" w:semiHidden="0" w:uiPriority="34" w:unhideWhenUsed="0" w:qFormat="1"/>
+    <w:lsdException w:name="Quote" w:semiHidden="0" w:uiPriority="29" w:unhideWhenUsed="0" w:qFormat="1"/>
+    <w:lsdException w:name="Intense Quote" w:semiHidden="0" w:uiPriority="30" w:unhideWhenUsed="0" w:qFormat="1"/>
+    <w:lsdException w:name="Medium List 2 Accent 1" w:semiHidden="0" w:uiPriority="66" w:unhideWhenUsed="0"/>
+    <w:lsdException w:name="Medium Grid 1 Accent 1" w:semiHidden="0" w:uiPriority="67" w:unhideWhenUsed="0"/>
+    <w:lsdException w:name="Medium Grid 2 Accent 1" w:semiHidden="0" w:uiPriority="68" w:unhideWhenUsed="0"/>
+    <w:lsdException w:name="Medium Grid 3 Accent 1" w:semiHidden="0" w:uiPriority="69" w:unhideWhenUsed="0"/>
+    <w:lsdException w:name="Dark List Accent 1" w:semiHidden="0" w:uiPriority="70" w:unhideWhenUsed="0"/>
+    <w:lsdException w:name="Colorful Shading Accent 1" w:semiHidden="0" w:uiPriority="71" w:unhideWhenUsed="0"/>
+    <w:lsdException w:name="Colorful List Accent 1" w:semiHidden="0" w:uiPriority="72" w:unhideWhenUsed="0"/>
+    <w:lsdException w:name="Colorful Grid Accent 1" w:semiHidden="0" w:uiPriority="73" w:unhideWhenUsed="0"/>
+    <w:lsdException w:name="Light Shading Accent 2" w:semiHidden="0" w:uiPriority="60" w:unhideWhenUsed="0"/>
+    <w:lsdException w:name="Light List Accent 2" w:semiHidden="0" w:uiPriority="61" w:unhideWhenUsed="0"/>
+    <w:lsdException w:name="Light Grid Accent 2" w:semiHidden="0" w:uiPriority="62" w:unhideWhenUsed="0"/>
+    <w:lsdException w:name="Medium Shading 1 Accent 2" w:semiHidden="0" w:uiPriority="63" w:unhideWhenUsed="0"/>
+    <w:lsdException w:name="Medium Shading 2 Accent 2" w:semiHidden="0" w:uiPriority="64" w:unhideWhenUsed="0"/>
+    <w:lsdException w:name="Medium List 1 Accent 2" w:semiHidden="0" w:uiPriority="65" w:unhideWhenUsed="0"/>
+    <w:lsdException w:name="Medium List 2 Accent 2" w:semiHidden="0" w:uiPriority="66" w:unhideWhenUsed="0"/>
+    <w:lsdException w:name="Medium Grid 1 Accent 2" w:semiHidden="0" w:uiPriority="67" w:unhideWhenUsed="0"/>
+    <w:lsdException w:name="Medium Grid 2 Accent 2" w:semiHidden="0" w:uiPriority="68" w:unhideWhenUsed="0"/>
+    <w:lsdException w:name="Medium Grid 3 Accent 2" w:semiHidden="0" w:uiPriority="69" w:unhideWhenUsed="0"/>
+    <w:lsdException w:name="Dark List Accent 2" w:semiHidden="0" w:uiPriority="70" w:unhideWhenUsed="0"/>
+    <w:lsdException w:name="Colorful Shading Accent 2" w:semiHidden="0" w:uiPriority="71" w:unhideWhenUsed="0"/>
+    <w:lsdException w:name="Colorful List Accent 2" w:semiHidden="0" w:uiPriority="72" w:unhideWhenUsed="0"/>
+    <w:lsdException w:name="Colorful Grid Accent 2" w:semiHidden="0" w:uiPriority="73" w:unhideWhenUsed="0"/>
+    <w:lsdException w:name="Light Shading Accent 3" w:semiHidden="0" w:uiPriority="60" w:unhideWhenUsed="0"/>
+    <w:lsdException w:name="Light List Accent 3" w:semiHidden="0" w:uiPriority="61" w:unhideWhenUsed="0"/>
+    <w:lsdException w:name="Light Grid Accent 3" w:semiHidden="0" w:uiPriority="62" w:unhideWhenUsed="0"/>
+    <w:lsdException w:name="Medium Shading 1 Accent 3" w:semiHidden="0" w:uiPriority="63" w:unhideWhenUsed="0"/>
+    <w:lsdException w:name="Medium Shading 2 Accent 3" w:semiHidden="0" w:uiPriority="64" w:unhideWhenUsed="0"/>
+    <w:lsdException w:name="Medium List 1 Accent 3" w:semiHidden="0" w:uiPriority="65" w:unhideWhenUsed="0"/>
+    <w:lsdException w:name="Medium List 2 Accent 3" w:semiHidden="0" w:uiPriority="66" w:unhideWhenUsed="0"/>
+    <w:lsdException w:name="Medium Grid 1 Accent 3" w:semiHidden="0" w:uiPriority="67" w:unhideWhenUsed="0"/>
+    <w:lsdException w:name="Medium Grid 2 Accent 3" w:semiHidden="0" w:uiPriority="68" w:unhideWhenUsed="0"/>
+    <w:lsdException w:name="Medium Grid 3 Accent 3" w:semiHidden="0" w:uiPriority="69" w:unhideWhenUsed="0"/>
+    <w:lsdException w:name="Dark List Accent 3" w:semiHidden="0" w:uiPriority="70" w:unhideWhenUsed="0"/>
+    <w:lsdException w:name="Colorful Shading Accent 3" w:semiHidden="0" w:uiPriority="71" w:unhideWhenUsed="0"/>
+    <w:lsdException w:name="Colorful List Accent 3" w:semiHidden="0" w:uiPriority="72" w:unhideWhenUsed="0"/>
+    <w:lsdException w:name="Colorful Grid Accent 3" w:semiHidden="0" w:uiPriority="73" w:unhideWhenUsed="0"/>
+    <w:lsdException w:name="Light Shading Accent 4" w:semiHidden="0" w:uiPriority="60" w:unhideWhenUsed="0"/>
+    <w:lsdException w:name="Light List Accent 4" w:semiHidden="0" w:uiPriority="61" w:unhideWhenUsed="0"/>
+    <w:lsdException w:name="Light Grid Accent 4" w:semiHidden="0" w:uiPriority="62" w:unhideWhenUsed="0"/>
+    <w:lsdException w:name="Medium Shading 1 Accent 4" w:semiHidden="0" w:uiPriority="63" w:unhideWhenUsed="0"/>
+    <w:lsdException w:name="Medium Shading 2 Accent 4" w:semiHidden="0" w:uiPriority="64" w:unhideWhenUsed="0"/>
+    <w:lsdException w:name="Medium List 1 Accent 4" w:semiHidden="0" w:uiPriority="65" w:unhideWhenUsed="0"/>
+    <w:lsdException w:name="Medium List 2 Accent 4" w:semiHidden="0" w:uiPriority="66" w:unhideWhenUsed="0"/>
+    <w:lsdException w:name="Medium Grid 1 Accent 4" w:semiHidden="0" w:uiPriority="67" w:unhideWhenUsed="0"/>
+    <w:lsdException w:name="Medium Grid 2 Accent 4" w:semiHidden="0" w:uiPriority="68" w:unhideWhenUsed="0"/>
+    <w:lsdException w:name="Medium Grid 3 Accent 4" w:semiHidden="0" w:uiPriority="69" w:unhideWhenUsed="0"/>
+    <w:lsdException w:name="Dark List Accent 4" w:semiHidden="0" w:uiPriority="70" w:unhideWhenUsed="0"/>
+    <w:lsdException w:name="Colorful Shading Accent 4" w:semiHidden="0" w:uiPriority="71" w:unhideWhenUsed="0"/>
+    <w:lsdException w:name="Colorful List Accent 4" w:semiHidden="0" w:uiPriority="72" w:unhideWhenUsed="0"/>
+    <w:lsdException w:name="Colorful Grid Accent 4" w:semiHidden="0" w:uiPriority="73" w:unhideWhenUsed="0"/>
+    <w:lsdException w:name="Light Shading Accent 5" w:semiHidden="0" w:uiPriority="60" w:unhideWhenUsed="0"/>
+    <w:lsdException w:name="Light List Accent 5" w:semiHidden="0" w:uiPriority="61" w:unhideWhenUsed="0"/>
+    <w:lsdException w:name="Light Grid Accent 5" w:semiHidden="0" w:uiPriority="62" w:unhideWhenUsed="0"/>
+    <w:lsdException w:name="Medium Shading 1 Accent 5" w:semiHidden="0" w:uiPriority="63" w:unhideWhenUsed="0"/>
+    <w:lsdException w:name="Medium Shading 2 Accent 5" w:semiHidden="0" w:uiPriority="64" w:unhideWhenUsed="0"/>
+    <w:lsdException w:name="Medium List 1 Accent 5" w:semiHidden="0" w:uiPriority="65" w:unhideWhenUsed="0"/>
+    <w:lsdException w:name="Medium List 2 Accent 5" w:semiHidden="0" w:uiPriority="66" w:unhideWhenUsed="0"/>
+    <w:lsdException w:name="Medium Grid 1 Accent 5" w:semiHidden="0" w:uiPriority="67" w:unhideWhenUsed="0"/>
+    <w:lsdException w:name="Medium Grid 2 Accent 5" w:semiHidden="0" w:uiPriority="68" w:unhideWhenUsed="0"/>
+    <w:lsdException w:name="Medium Grid 3 Accent 5" w:semiHidden="0" w:uiPriority="69" w:unhideWhenUsed="0"/>
+    <w:lsdException w:name="Dark List Accent 5" w:semiHidden="0" w:uiPriority="70" w:unhideWhenUsed="0"/>
+    <w:lsdException w:name="Colorful Shading Accent 5" w:semiHidden="0" w:uiPriority="71" w:unhideWhenUsed="0"/>
+    <w:lsdException w:name="Colorful List Accent 5" w:semiHidden="0" w:uiPriority="72" w:unhideWhenUsed="0"/>
+    <w:lsdException w:name="Colorful Grid Accent 5" w:semiHidden="0" w:uiPriority="73" w:unhideWhenUsed="0"/>
+    <w:lsdException w:name="Light Shading Accent 6" w:semiHidden="0" w:uiPriority="60" w:unhideWhenUsed="0"/>
+    <w:lsdException w:name="Light List Accent 6" w:semiHidden="0" w:uiPriority="61" w:unhideWhenUsed="0"/>
+    <w:lsdException w:name="Light Grid Accent 6" w:semiHidden="0" w:uiPriority="62" w:unhideWhenUsed="0"/>
+    <w:lsdException w:name="Medium Shading 1 Accent 6" w:semiHidden="0" w:uiPriority="63" w:unhideWhenUsed="0"/>
+    <w:lsdException w:name="Medium Shading 2 Accent 6" w:semiHidden="0" w:uiPriority="64" w:unhideWhenUsed="0"/>
+    <w:lsdException w:name="Medium List 1 Accent 6" w:semiHidden="0" w:uiPriority="65" w:unhideWhenUsed="0"/>
+    <w:lsdException w:name="Medium List 2 Accent 6" w:semiHidden="0" w:uiPriority="66" w:unhideWhenUsed="0"/>
+    <w:lsdException w:name="Medium Grid 1 Accent 6" w:semiHidden="0" w:uiPriority="67" w:unhideWhenUsed="0"/>
+    <w:lsdException w:name="Medium Grid 2 Accent 6" w:semiHidden="0" w:uiPriority="68" w:unhideWhenUsed="0"/>
+    <w:lsdException w:name="Medium Grid 3 Accent 6" w:semiHidden="0" w:uiPriority="69" w:unhideWhenUsed="0"/>
+    <w:lsdException w:name="Dark List Accent 6" w:semiHidden="0" w:uiPriority="70" w:unhideWhenUsed="0"/>
+    <w:lsdException w:name="Colorful Shading Accent 6" w:semiHidden="0" w:uiPriority="71" w:unhideWhenUsed="0"/>
+    <w:lsdException w:name="Colorful List Accent 6" w:semiHidden="0" w:uiPriority="72" w:unhideWhenUsed="0"/>
+    <w:lsdException w:name="Colorful Grid Accent 6" w:semiHidden="0" w:uiPriority="73" w:unhideWhenUsed="0"/>
+    <w:lsdException w:name="Subtle Emphasis" w:semiHidden="0" w:uiPriority="19" w:unhideWhenUsed="0" w:qFormat="1"/>
+    <w:lsdException w:name="Intense Emphasis" w:semiHidden="0" w:uiPriority="21" w:unhideWhenUsed="0" w:qFormat="1"/>
+    <w:lsdException w:name="Subtle Reference" w:semiHidden="0" w:uiPriority="31" w:unhideWhenUsed="0" w:qFormat="1"/>
+    <w:lsdException w:name="Intense Reference" w:semiHidden="0" w:uiPriority="32" w:unhideWhenUsed="0" w:qFormat="1"/>
+    <w:lsdException w:name="Book Title" w:semiHidden="0" w:uiPriority="33" w:unhideWhenUsed="0" w:qFormat="1"/>
+    <w:lsdException w:name="Bibliography" w:uiPriority="37"/>
+    <w:lsdException w:name="TOC Heading" w:uiPriority="39" w:qFormat="1"/>
+  </w:latentStyles>
+  <w:style w:type="paragraph" w:default="1" w:styleId="Normal">
+    <w:name w:val="Normal"/>
+    <w:qFormat/>
+  </w:style>
+  <w:style w:type="paragraph" w:styleId="Heading1">
+    <w:name w:val="heading 1"/>
+    <w:basedOn w:val="Normal"/>
+    <w:next w:val="Normal"/>
+    <w:qFormat/>
+    <w:pPr>
+      <w:keepNext/>
+      <w:jc w:val="both"/>
+      <w:outlineLvl w:val="0"/>
+    </w:pPr>
+    <w:rPr>
+      <w:b/>
+      <w:bCs/>
+    </w:rPr>
+  </w:style>
+  <w:style w:type="paragraph" w:styleId="Heading2">
+    <w:name w:val="heading 2"/>
+    <w:basedOn w:val="Normal"/>
+    <w:next w:val="Normal"/>
+    <w:qFormat/>
+    <w:pPr>
+      <w:keepNext/>
+      <w:spacing w:before="240" w:after="60"/>
+      <w:outlineLvl w:val="1"/>
+    </w:pPr>
+    <w:rPr>
+      <w:rFonts w:ascii="Arial" w:hAnsi="Arial" w:cs="Arial"/>
+      <w:b/>
+      <w:bCs/>
+      <w:i/>
+      <w:iCs/>
+      <w:sz w:val="28"/>
+      <w:szCs w:val="28"/>
+    </w:rPr>
+  </w:style>
+  <w:style w:type="paragraph" w:styleId="Heading3">
+    <w:name w:val="heading 3"/>
+    <w:basedOn w:val="Normal"/>
+    <w:next w:val="Normal"/>
+    <w:qFormat/>
+    <w:pPr>
+      <w:keepNext/>
+      <w:spacing w:before="240" w:after="60"/>
+      <w:outlineLvl w:val="2"/>
+    </w:pPr>
+    <w:rPr>
+      <w:rFonts w:ascii="Arial" w:hAnsi="Arial" w:cs="Arial"/>
+      <w:b/>
+      <w:bCs/>
+      <w:sz w:val="26"/>
+      <w:szCs w:val="26"/>
+    </w:rPr>
+  </w:style>
+  <w:style w:type="paragraph" w:styleId="Heading4">
+    <w:name w:val="heading 4"/>
+    <w:basedOn w:val="Normal"/>
+    <w:next w:val="Normal"/>
+    <w:qFormat/>
+    <w:pPr>
+      <w:keepNext/>
+      <w:spacing w:before="240" w:after="60"/>
+      <w:outlineLvl w:val="3"/>
+    </w:pPr>
+    <w:rPr>
+      <w:b/>
+      <w:bCs/>
+      <w:sz w:val="28"/>
+      <w:szCs w:val="28"/>
+    </w:rPr>
+  </w:style>
+  <w:style w:type="paragraph" w:styleId="Heading5">
+    <w:name w:val="heading 5"/>
+    <w:basedOn w:val="Normal"/>
+    <w:next w:val="Normal"/>
+    <w:qFormat/>
+    <w:pPr>
+      <w:spacing w:before="240" w:after="60"/>
+      <w:outlineLvl w:val="4"/>
+    </w:pPr>
+    <w:rPr>
+      <w:b/>
+      <w:bCs/>
+      <w:i/>
+      <w:iCs/>
+      <w:sz w:val="26"/>
+      <w:szCs w:val="26"/>
+    </w:rPr>
+  </w:style>
+  <w:style w:type="paragraph" w:styleId="Heading6">
+    <w:name w:val="heading 6"/>
+    <w:basedOn w:val="Normal"/>
+    <w:next w:val="Normal"/>
+    <w:qFormat/>
+    <w:pPr>
+      <w:keepNext/>
+      <w:outlineLvl w:val="5"/>
+    </w:pPr>
+    <w:rPr>
+      <w:b/>
+      <w:bCs/>
+      <w:sz w:val="24"/>
+      <w:szCs w:val="24"/>
+    </w:rPr>
+  </w:style>
+  <w:style w:type="paragraph" w:styleId="Heading7">
+    <w:name w:val="heading 7"/>
+    <w:basedOn w:val="Normal"/>
+    <w:next w:val="Normal"/>
+    <w:qFormat/>
+    <w:pPr>
+      <w:keepNext/>
+      <w:outlineLvl w:val="6"/>
+    </w:pPr>
+    <w:rPr>
+      <w:b/>
+      <w:bCs/>
+    </w:rPr>
+  </w:style>
+  <w:style w:type="paragraph" w:styleId="Heading8">
+    <w:name w:val="heading 8"/>
+    <w:basedOn w:val="Normal"/>
+    <w:next w:val="Normal"/>
+    <w:qFormat/>
+    <w:pPr>
+      <w:keepNext/>
+      <w:jc w:val="center"/>
+      <w:outlineLvl w:val="7"/>
+    </w:pPr>
+    <w:rPr>
+      <w:b/>
+      <w:bCs/>
+    </w:rPr>
+  </w:style>
+  <w:style w:type="paragraph" w:styleId="Heading9">
+    <w:name w:val="heading 9"/>
+    <w:basedOn w:val="Normal"/>
+    <w:next w:val="Normal"/>
+    <w:qFormat/>
+    <w:pPr>
+      <w:keepNext/>
+      <w:outlineLvl w:val="8"/>
+    </w:pPr>
+    <w:rPr>
+      <w:b/>
+      <w:bCs/>
+      <w:smallCaps/>
+      <w:sz w:val="22"/>
+      <w:szCs w:val="22"/>
+    </w:rPr>
+  </w:style>
+  <w:style w:type="character" w:default="1" w:styleId="DefaultParagraphFont">
+    <w:name w:val="Default Paragraph Font"/>
+    <w:uiPriority w:val="1"/>
+    <w:semiHidden/>
+    <w:unhideWhenUsed/>
+  </w:style>
+  <w:style w:type="table" w:default="1" w:styleId="TableNormal">
+    <w:name w:val="Normal Table"/>
+    <w:uiPriority w:val="99"/>
+    <w:semiHidden/>
+    <w:unhideWhenUsed/>
+    <w:tblPr>
+      <w:tblInd w:w="0" w:type="dxa"/>
+      <w:tblCellMar>
+        <w:top w:w="0" w:type="dxa"/>
+        <w:left w:w="108" w:type="dxa"/>
+        <w:bottom w:w="0" w:type="dxa"/>
+        <w:right w:w="108" w:type="dxa"/>
+      </w:tblCellMar>
+    </w:tblPr>
+  </w:style>
+  <w:style w:type="numbering" w:default="1" w:styleId="NoList">
+    <w:name w:val="No List"/>
+    <w:uiPriority w:val="99"/>
+    <w:semiHidden/>
+    <w:unhideWhenUsed/>
+  </w:style>
+  <w:style w:type="character" w:styleId="Hyperlink">
+    <w:name w:val="Hyperlink"/>
+    <w:basedOn w:val="DefaultParagraphFont"/>
+    <w:rPr>
+      <w:color w:val="0000FF"/>
+      <w:u w:val="single"/>
+    </w:rPr>
+  </w:style>
+  <w:style w:type="paragraph" w:styleId="BodyText">
+    <w:name w:val="Body Text"/>
+    <w:basedOn w:val="Normal"/>
+    <w:pPr>
+      <w:jc w:val="both"/>
+    </w:pPr>
+    <w:rPr>
+      <w:sz w:val="24"/>
+      <w:szCs w:val="24"/>
+    </w:rPr>
+  </w:style>
+  <w:style w:type="paragraph" w:styleId="Header">
+    <w:name w:val="header"/>
+    <w:basedOn w:val="Normal"/>
+    <w:pPr>
+      <w:tabs>
+        <w:tab w:val="center" w:pos="4320"/>
+        <w:tab w:val="right" w:pos="8640"/>
+      </w:tabs>
+    </w:pPr>
+  </w:style>
+  <w:style w:type="paragraph" w:styleId="Footer">
+    <w:name w:val="footer"/>
+    <w:basedOn w:val="Normal"/>
+    <w:pPr>
+      <w:tabs>
+        <w:tab w:val="center" w:pos="4320"/>
+        <w:tab w:val="right" w:pos="8640"/>
+      </w:tabs>
+    </w:pPr>
+  </w:style>
+  <w:style w:type="character" w:styleId="PageNumber">
+    <w:name w:val="page number"/>
+    <w:basedOn w:val="DefaultParagraphFont"/>
+  </w:style>
+  <w:style w:type="character" w:styleId="FollowedHyperlink">
+    <w:name w:val="FollowedHyperlink"/>
+    <w:basedOn w:val="DefaultParagraphFont"/>
+    <w:rPr>
+      <w:color w:val="800080"/>
+      <w:u w:val="single"/>
+    </w:rPr>
+  </w:style>
+  <w:style w:type="paragraph" w:styleId="Title">
+    <w:name w:val="Title"/>
+    <w:basedOn w:val="Normal"/>
+    <w:qFormat/>
+    <w:pPr>
+      <w:jc w:val="center"/>
+    </w:pPr>
+    <w:rPr>
+      <w:b/>
+      <w:bCs/>
+      <w:sz w:val="28"/>
+    </w:rPr>
+  </w:style>
+  <w:style w:type="paragraph" w:customStyle="1" w:styleId="Achievement">
+    <w:name w:val="Achievement"/>
+    <w:basedOn w:val="BodyText"/>
+    <w:pPr>
+      <w:numPr>
+        <w:numId w:val="19"/>
+      </w:numPr>
+      <w:spacing w:after="60" w:line="220" w:lineRule="atLeast"/>
+    </w:pPr>
+    <w:rPr>
+      <w:rFonts w:ascii="Arial" w:hAnsi="Arial"/>
+      <w:spacing w:val="-5"/>
+      <w:sz w:val="20"/>
+      <w:szCs w:val="20"/>
+    </w:rPr>
+  </w:style>
+  <w:style w:type="paragraph" w:customStyle="1" w:styleId="JobTitle">
+    <w:name w:val="Job Title"/>
+    <w:next w:val="Achievement"/>
+    <w:pPr>
+      <w:spacing w:after="60" w:line="220" w:lineRule="atLeast"/>
+    </w:pPr>
+    <w:rPr>
+      <w:rFonts w:ascii="Arial Black" w:hAnsi="Arial Black"/>
+      <w:spacing w:val="-10"/>
+    </w:rPr>
+  </w:style>
+  <w:style w:type="paragraph" w:styleId="BalloonText">
+    <w:name w:val="Balloon Text"/>
+    <w:basedOn w:val="Normal"/>
+    <w:semiHidden/>
+    <w:rsid w:val="00B90A9C"/>
+    <w:rPr>
+      <w:rFonts w:ascii="Tahoma" w:hAnsi="Tahoma" w:cs="Tahoma"/>
+      <w:sz w:val="16"/>
+      <w:szCs w:val="16"/>
+    </w:rPr>
+  </w:style>
+  <w:style w:type="paragraph" w:styleId="ListBullet">
+    <w:name w:val="List Bullet"/>
+    <w:basedOn w:val="Normal"/>
+    <w:autoRedefine/>
+    <w:rsid w:val="00153129"/>
+    <w:pPr>
+      <w:numPr>
+        <w:numId w:val="42"/>
+      </w:numPr>
+      <w:overflowPunct w:val="0"/>
+      <w:autoSpaceDE w:val="0"/>
+      <w:autoSpaceDN w:val="0"/>
+      <w:adjustRightInd w:val="0"/>
+      <w:textAlignment w:val="baseline"/>
+    </w:pPr>
+    <w:rPr>
+      <w:rFonts w:ascii="MS Sans Serif" w:hAnsi="MS Sans Serif"/>
+    </w:rPr>
+  </w:style>
+  <w:style w:type="paragraph" w:styleId="ListParagraph">
+    <w:name w:val="List Paragraph"/>
+    <w:basedOn w:val="Normal"/>
+    <w:uiPriority w:val="34"/>
+    <w:qFormat/>
+    <w:rsid w:val="006879B4"/>
+    <w:pPr>
+      <w:ind w:left="720"/>
+      <w:contextualSpacing/>
+    </w:pPr>
+  </w:style>
 </w:styles>
 </file>
 

</xml_diff>

<commit_message>
updated description of ABBI
</commit_message>
<xml_diff>
--- a/mark-ott-resume.docx
+++ b/mark-ott-resume.docx
@@ -18,8 +18,18 @@
           <w:sz w:val="32"/>
           <w:szCs w:val="32"/>
         </w:rPr>
-        <w:t>Mark Ott</w:t>
-      </w:r>
+        <w:t xml:space="preserve">Mark </w:t>
+      </w:r>
+      <w:proofErr w:type="spellStart"/>
+      <w:r>
+        <w:rPr>
+          <w:rFonts w:ascii="Arial" w:hAnsi="Arial" w:cs="Arial"/>
+          <w:sz w:val="32"/>
+          <w:szCs w:val="32"/>
+        </w:rPr>
+        <w:t>Ott</w:t>
+      </w:r>
+      <w:proofErr w:type="spellEnd"/>
     </w:p>
     <w:p>
       <w:pPr>
@@ -80,8 +90,9 @@
           <w:sz w:val="18"/>
           <w:szCs w:val="18"/>
         </w:rPr>
-        <w:t>12370 Alameda Trace Circle #935,</w:t>
-      </w:r>
+        <w:t>12370 Alameda Trace Circle #935</w:t>
+      </w:r>
+      <w:proofErr w:type="gramStart"/>
       <w:r>
         <w:rPr>
           <w:rFonts w:ascii="Arial" w:hAnsi="Arial" w:cs="Arial"/>
@@ -89,7 +100,7 @@
           <w:sz w:val="18"/>
           <w:szCs w:val="18"/>
         </w:rPr>
-        <w:t xml:space="preserve"> </w:t>
+        <w:t>,</w:t>
       </w:r>
       <w:r>
         <w:rPr>
@@ -98,7 +109,26 @@
           <w:sz w:val="18"/>
           <w:szCs w:val="18"/>
         </w:rPr>
-        <w:t xml:space="preserve"> Austin, TX 78727</w:t>
+        <w:t xml:space="preserve"> </w:t>
+      </w:r>
+      <w:r>
+        <w:rPr>
+          <w:rFonts w:ascii="Arial" w:hAnsi="Arial" w:cs="Arial"/>
+          <w:b w:val="0"/>
+          <w:sz w:val="18"/>
+          <w:szCs w:val="18"/>
+        </w:rPr>
+        <w:t xml:space="preserve"> Austin</w:t>
+      </w:r>
+      <w:proofErr w:type="gramEnd"/>
+      <w:r>
+        <w:rPr>
+          <w:rFonts w:ascii="Arial" w:hAnsi="Arial" w:cs="Arial"/>
+          <w:b w:val="0"/>
+          <w:sz w:val="18"/>
+          <w:szCs w:val="18"/>
+        </w:rPr>
+        <w:t>, TX 78727</w:t>
       </w:r>
       <w:r>
         <w:rPr>
@@ -283,6 +313,7 @@
           <w:rFonts w:ascii="Arial" w:hAnsi="Arial" w:cs="Arial"/>
         </w:rPr>
       </w:pPr>
+      <w:bookmarkStart w:id="0" w:name="_GoBack"/>
       <w:r>
         <w:rPr>
           <w:rFonts w:ascii="Arial" w:hAnsi="Arial" w:cs="Arial"/>
@@ -307,37 +338,45 @@
         </w:rPr>
         <w:t xml:space="preserve"> </w:t>
       </w:r>
+    </w:p>
+    <w:bookmarkEnd w:id="0"/>
+    <w:p>
+      <w:pPr>
+        <w:rPr>
+          <w:rFonts w:ascii="Arial" w:hAnsi="Arial" w:cs="Arial"/>
+        </w:rPr>
+      </w:pPr>
     </w:p>
     <w:p>
       <w:pPr>
-        <w:rPr>
-          <w:rFonts w:ascii="Arial" w:hAnsi="Arial" w:cs="Arial"/>
-        </w:rPr>
-      </w:pPr>
+        <w:pStyle w:val="Heading9"/>
+        <w:rPr>
+          <w:rFonts w:ascii="Arial" w:hAnsi="Arial" w:cs="Arial"/>
+          <w:caps/>
+          <w:smallCaps w:val="0"/>
+          <w:sz w:val="20"/>
+          <w:szCs w:val="20"/>
+          <w:u w:val="single"/>
+        </w:rPr>
+      </w:pPr>
+      <w:r>
+        <w:rPr>
+          <w:rFonts w:ascii="Arial" w:hAnsi="Arial" w:cs="Arial"/>
+          <w:caps/>
+          <w:smallCaps w:val="0"/>
+          <w:sz w:val="20"/>
+          <w:szCs w:val="20"/>
+          <w:u w:val="single"/>
+        </w:rPr>
+        <w:t>Technical Skills</w:t>
+      </w:r>
     </w:p>
     <w:p>
       <w:pPr>
-        <w:pStyle w:val="Heading9"/>
-        <w:rPr>
-          <w:rFonts w:ascii="Arial" w:hAnsi="Arial" w:cs="Arial"/>
-          <w:caps/>
-          <w:smallCaps w:val="0"/>
-          <w:sz w:val="20"/>
-          <w:szCs w:val="20"/>
-          <w:u w:val="single"/>
-        </w:rPr>
-      </w:pPr>
-      <w:r>
-        <w:rPr>
-          <w:rFonts w:ascii="Arial" w:hAnsi="Arial" w:cs="Arial"/>
-          <w:caps/>
-          <w:smallCaps w:val="0"/>
-          <w:sz w:val="20"/>
-          <w:szCs w:val="20"/>
-          <w:u w:val="single"/>
-        </w:rPr>
-        <w:t>Technical Skills</w:t>
-      </w:r>
+        <w:rPr>
+          <w:rFonts w:ascii="Arial" w:hAnsi="Arial" w:cs="Arial"/>
+        </w:rPr>
+      </w:pPr>
     </w:p>
     <w:p>
       <w:pPr>
@@ -345,6 +384,42 @@
           <w:rFonts w:ascii="Arial" w:hAnsi="Arial" w:cs="Arial"/>
         </w:rPr>
       </w:pPr>
+      <w:r>
+        <w:rPr>
+          <w:rFonts w:ascii="Arial" w:hAnsi="Arial" w:cs="Arial"/>
+        </w:rPr>
+        <w:t xml:space="preserve">Operating Systems         </w:t>
+      </w:r>
+      <w:r>
+        <w:rPr>
+          <w:rFonts w:ascii="Arial" w:hAnsi="Arial" w:cs="Arial"/>
+        </w:rPr>
+        <w:tab/>
+      </w:r>
+      <w:r>
+        <w:rPr>
+          <w:rFonts w:ascii="Arial" w:hAnsi="Arial" w:cs="Arial"/>
+        </w:rPr>
+        <w:t>Windows XP</w:t>
+      </w:r>
+      <w:r>
+        <w:rPr>
+          <w:rFonts w:ascii="Arial" w:hAnsi="Arial" w:cs="Arial"/>
+        </w:rPr>
+        <w:t>, 7, 8</w:t>
+      </w:r>
+      <w:r>
+        <w:rPr>
+          <w:rFonts w:ascii="Arial" w:hAnsi="Arial" w:cs="Arial"/>
+        </w:rPr>
+        <w:t>, Linux</w:t>
+      </w:r>
+      <w:r>
+        <w:rPr>
+          <w:rFonts w:ascii="Arial" w:hAnsi="Arial" w:cs="Arial"/>
+        </w:rPr>
+        <w:t xml:space="preserve"> </w:t>
+      </w:r>
     </w:p>
     <w:p>
       <w:pPr>
@@ -356,7 +431,7 @@
         <w:rPr>
           <w:rFonts w:ascii="Arial" w:hAnsi="Arial" w:cs="Arial"/>
         </w:rPr>
-        <w:t xml:space="preserve">Operating Systems         </w:t>
+        <w:t>Development Environments</w:t>
       </w:r>
       <w:r>
         <w:rPr>
@@ -364,42 +439,46 @@
         </w:rPr>
         <w:tab/>
       </w:r>
-      <w:r>
-        <w:rPr>
-          <w:rFonts w:ascii="Arial" w:hAnsi="Arial" w:cs="Arial"/>
-        </w:rPr>
-        <w:t>Windows XP</w:t>
-      </w:r>
-      <w:r>
-        <w:rPr>
-          <w:rFonts w:ascii="Arial" w:hAnsi="Arial" w:cs="Arial"/>
-        </w:rPr>
-        <w:t>, 7, 8</w:t>
-      </w:r>
-      <w:r>
-        <w:rPr>
-          <w:rFonts w:ascii="Arial" w:hAnsi="Arial" w:cs="Arial"/>
-        </w:rPr>
-        <w:t>, Linux</w:t>
-      </w:r>
-      <w:r>
-        <w:rPr>
-          <w:rFonts w:ascii="Arial" w:hAnsi="Arial" w:cs="Arial"/>
-        </w:rPr>
-        <w:t xml:space="preserve"> </w:t>
+      <w:proofErr w:type="spellStart"/>
+      <w:r>
+        <w:rPr>
+          <w:rFonts w:ascii="Arial" w:hAnsi="Arial" w:cs="Arial"/>
+        </w:rPr>
+        <w:t>IntelliJ</w:t>
+      </w:r>
+      <w:proofErr w:type="spellEnd"/>
+      <w:r>
+        <w:rPr>
+          <w:rFonts w:ascii="Arial" w:hAnsi="Arial" w:cs="Arial"/>
+        </w:rPr>
+        <w:t xml:space="preserve"> Idea, MySQL Workbench, </w:t>
+      </w:r>
+      <w:r>
+        <w:rPr>
+          <w:rFonts w:ascii="Arial" w:hAnsi="Arial" w:cs="Arial"/>
+        </w:rPr>
+        <w:t>Visual Studio</w:t>
+      </w:r>
+      <w:r>
+        <w:rPr>
+          <w:rFonts w:ascii="Arial" w:hAnsi="Arial" w:cs="Arial"/>
+        </w:rPr>
+        <w:t>, SSMS</w:t>
       </w:r>
     </w:p>
     <w:p>
       <w:pPr>
         <w:rPr>
           <w:rFonts w:ascii="Arial" w:hAnsi="Arial" w:cs="Arial"/>
-        </w:rPr>
-      </w:pPr>
-      <w:r>
-        <w:rPr>
-          <w:rFonts w:ascii="Arial" w:hAnsi="Arial" w:cs="Arial"/>
-        </w:rPr>
-        <w:t>Development Environments</w:t>
+          <w:i/>
+          <w:color w:val="FF0000"/>
+        </w:rPr>
+      </w:pPr>
+      <w:r>
+        <w:rPr>
+          <w:rFonts w:ascii="Arial" w:hAnsi="Arial" w:cs="Arial"/>
+        </w:rPr>
+        <w:t>Languages</w:t>
       </w:r>
       <w:r>
         <w:rPr>
@@ -411,34 +490,57 @@
         <w:rPr>
           <w:rFonts w:ascii="Arial" w:hAnsi="Arial" w:cs="Arial"/>
         </w:rPr>
-        <w:t xml:space="preserve">IntelliJ Idea, MySQL Workbench, </w:t>
-      </w:r>
-      <w:r>
-        <w:rPr>
-          <w:rFonts w:ascii="Arial" w:hAnsi="Arial" w:cs="Arial"/>
-        </w:rPr>
-        <w:t>Visual Studio</w:t>
-      </w:r>
-      <w:r>
-        <w:rPr>
-          <w:rFonts w:ascii="Arial" w:hAnsi="Arial" w:cs="Arial"/>
-        </w:rPr>
-        <w:t>, SSMS</w:t>
+        <w:tab/>
+      </w:r>
+      <w:r>
+        <w:rPr>
+          <w:rFonts w:ascii="Arial" w:hAnsi="Arial" w:cs="Arial"/>
+        </w:rPr>
+        <w:tab/>
+        <w:t>JavaScript/HTML/CSS</w:t>
+      </w:r>
+      <w:r>
+        <w:rPr>
+          <w:rFonts w:ascii="Arial" w:hAnsi="Arial" w:cs="Arial"/>
+        </w:rPr>
+        <w:t>, Java</w:t>
+      </w:r>
+      <w:r>
+        <w:rPr>
+          <w:rFonts w:ascii="Arial" w:hAnsi="Arial" w:cs="Arial"/>
+        </w:rPr>
+        <w:t>, C#</w:t>
+      </w:r>
+      <w:r>
+        <w:rPr>
+          <w:rFonts w:ascii="Arial" w:hAnsi="Arial" w:cs="Arial"/>
+        </w:rPr>
+        <w:t xml:space="preserve">, </w:t>
+      </w:r>
+      <w:r>
+        <w:rPr>
+          <w:rFonts w:ascii="Arial" w:hAnsi="Arial" w:cs="Arial"/>
+        </w:rPr>
+        <w:t>PHP, T-SQL</w:t>
+      </w:r>
+      <w:r>
+        <w:rPr>
+          <w:rFonts w:ascii="Arial" w:hAnsi="Arial" w:cs="Arial"/>
+        </w:rPr>
+        <w:t>, PowerShell</w:t>
       </w:r>
     </w:p>
     <w:p>
       <w:pPr>
         <w:rPr>
           <w:rFonts w:ascii="Arial" w:hAnsi="Arial" w:cs="Arial"/>
-          <w:i/>
-          <w:color w:val="FF0000"/>
-        </w:rPr>
-      </w:pPr>
-      <w:r>
-        <w:rPr>
-          <w:rFonts w:ascii="Arial" w:hAnsi="Arial" w:cs="Arial"/>
-        </w:rPr>
-        <w:t>Languages</w:t>
+        </w:rPr>
+      </w:pPr>
+      <w:r>
+        <w:rPr>
+          <w:rFonts w:ascii="Arial" w:hAnsi="Arial" w:cs="Arial"/>
+        </w:rPr>
+        <w:t>JavaScript Frameworks</w:t>
       </w:r>
       <w:r>
         <w:rPr>
@@ -456,39 +558,28 @@
         <w:rPr>
           <w:rFonts w:ascii="Arial" w:hAnsi="Arial" w:cs="Arial"/>
         </w:rPr>
-        <w:tab/>
-        <w:t>JavaScript/HTML/CSS</w:t>
-      </w:r>
-      <w:r>
-        <w:rPr>
-          <w:rFonts w:ascii="Arial" w:hAnsi="Arial" w:cs="Arial"/>
-        </w:rPr>
-        <w:t>, Java</w:t>
-      </w:r>
-      <w:r>
-        <w:rPr>
-          <w:rFonts w:ascii="Arial" w:hAnsi="Arial" w:cs="Arial"/>
-        </w:rPr>
-        <w:t>, C#</w:t>
-      </w:r>
-      <w:r>
-        <w:rPr>
-          <w:rFonts w:ascii="Arial" w:hAnsi="Arial" w:cs="Arial"/>
-        </w:rPr>
-        <w:t xml:space="preserve">, </w:t>
-      </w:r>
-      <w:r>
-        <w:rPr>
-          <w:rFonts w:ascii="Arial" w:hAnsi="Arial" w:cs="Arial"/>
-        </w:rPr>
-        <w:t>PHP, T-SQL</w:t>
-      </w:r>
-      <w:r>
-        <w:rPr>
-          <w:rFonts w:ascii="Arial" w:hAnsi="Arial" w:cs="Arial"/>
-        </w:rPr>
-        <w:t>, PowerShell</w:t>
-      </w:r>
+        <w:t xml:space="preserve">JQuery, </w:t>
+      </w:r>
+      <w:r>
+        <w:rPr>
+          <w:rFonts w:ascii="Arial" w:hAnsi="Arial" w:cs="Arial"/>
+        </w:rPr>
+        <w:t xml:space="preserve">Backbone, Bootstrap, </w:t>
+      </w:r>
+      <w:r>
+        <w:rPr>
+          <w:rFonts w:ascii="Arial" w:hAnsi="Arial" w:cs="Arial"/>
+        </w:rPr>
+        <w:t xml:space="preserve">Underscore, </w:t>
+      </w:r>
+      <w:proofErr w:type="spellStart"/>
+      <w:r>
+        <w:rPr>
+          <w:rFonts w:ascii="Arial" w:hAnsi="Arial" w:cs="Arial"/>
+        </w:rPr>
+        <w:t>ExtJS</w:t>
+      </w:r>
+      <w:proofErr w:type="spellEnd"/>
     </w:p>
     <w:p>
       <w:pPr>
@@ -500,7 +591,7 @@
         <w:rPr>
           <w:rFonts w:ascii="Arial" w:hAnsi="Arial" w:cs="Arial"/>
         </w:rPr>
-        <w:t>JavaScript Frameworks</w:t>
+        <w:t>Version Control</w:t>
       </w:r>
       <w:r>
         <w:rPr>
@@ -518,25 +609,21 @@
         <w:rPr>
           <w:rFonts w:ascii="Arial" w:hAnsi="Arial" w:cs="Arial"/>
         </w:rPr>
-        <w:t xml:space="preserve">JQuery, </w:t>
-      </w:r>
-      <w:r>
-        <w:rPr>
-          <w:rFonts w:ascii="Arial" w:hAnsi="Arial" w:cs="Arial"/>
-        </w:rPr>
-        <w:t xml:space="preserve">Backbone, Bootstrap, </w:t>
-      </w:r>
-      <w:r>
-        <w:rPr>
-          <w:rFonts w:ascii="Arial" w:hAnsi="Arial" w:cs="Arial"/>
-        </w:rPr>
-        <w:t xml:space="preserve">Underscore, </w:t>
-      </w:r>
-      <w:r>
-        <w:rPr>
-          <w:rFonts w:ascii="Arial" w:hAnsi="Arial" w:cs="Arial"/>
-        </w:rPr>
-        <w:t>ExtJS</w:t>
+        <w:tab/>
+      </w:r>
+      <w:proofErr w:type="spellStart"/>
+      <w:r>
+        <w:rPr>
+          <w:rFonts w:ascii="Arial" w:hAnsi="Arial" w:cs="Arial"/>
+        </w:rPr>
+        <w:t>Git</w:t>
+      </w:r>
+      <w:proofErr w:type="spellEnd"/>
+      <w:r>
+        <w:rPr>
+          <w:rFonts w:ascii="Arial" w:hAnsi="Arial" w:cs="Arial"/>
+        </w:rPr>
+        <w:t>, Subversion</w:t>
       </w:r>
     </w:p>
     <w:p>
@@ -549,43 +636,6 @@
         <w:rPr>
           <w:rFonts w:ascii="Arial" w:hAnsi="Arial" w:cs="Arial"/>
         </w:rPr>
-        <w:t>Version Control</w:t>
-      </w:r>
-      <w:r>
-        <w:rPr>
-          <w:rFonts w:ascii="Arial" w:hAnsi="Arial" w:cs="Arial"/>
-        </w:rPr>
-        <w:tab/>
-      </w:r>
-      <w:r>
-        <w:rPr>
-          <w:rFonts w:ascii="Arial" w:hAnsi="Arial" w:cs="Arial"/>
-        </w:rPr>
-        <w:tab/>
-      </w:r>
-      <w:r>
-        <w:rPr>
-          <w:rFonts w:ascii="Arial" w:hAnsi="Arial" w:cs="Arial"/>
-        </w:rPr>
-        <w:tab/>
-      </w:r>
-      <w:r>
-        <w:rPr>
-          <w:rFonts w:ascii="Arial" w:hAnsi="Arial" w:cs="Arial"/>
-        </w:rPr>
-        <w:t>Git, Subversion</w:t>
-      </w:r>
-    </w:p>
-    <w:p>
-      <w:pPr>
-        <w:rPr>
-          <w:rFonts w:ascii="Arial" w:hAnsi="Arial" w:cs="Arial"/>
-        </w:rPr>
-      </w:pPr>
-      <w:r>
-        <w:rPr>
-          <w:rFonts w:ascii="Arial" w:hAnsi="Arial" w:cs="Arial"/>
-        </w:rPr>
         <w:t>Testing</w:t>
       </w:r>
       <w:r>
@@ -611,13 +661,41 @@
         <w:rPr>
           <w:rFonts w:ascii="Arial" w:hAnsi="Arial" w:cs="Arial"/>
         </w:rPr>
-        <w:t xml:space="preserve">Mocha, JUnit, </w:t>
-      </w:r>
-      <w:r>
-        <w:rPr>
-          <w:rFonts w:ascii="Arial" w:hAnsi="Arial" w:cs="Arial"/>
-        </w:rPr>
-        <w:t>Jasmine, NUnit,</w:t>
+        <w:t xml:space="preserve">Mocha, </w:t>
+      </w:r>
+      <w:proofErr w:type="spellStart"/>
+      <w:r>
+        <w:rPr>
+          <w:rFonts w:ascii="Arial" w:hAnsi="Arial" w:cs="Arial"/>
+        </w:rPr>
+        <w:t>JUnit</w:t>
+      </w:r>
+      <w:proofErr w:type="spellEnd"/>
+      <w:r>
+        <w:rPr>
+          <w:rFonts w:ascii="Arial" w:hAnsi="Arial" w:cs="Arial"/>
+        </w:rPr>
+        <w:t xml:space="preserve">, </w:t>
+      </w:r>
+      <w:r>
+        <w:rPr>
+          <w:rFonts w:ascii="Arial" w:hAnsi="Arial" w:cs="Arial"/>
+        </w:rPr>
+        <w:t xml:space="preserve">Jasmine, </w:t>
+      </w:r>
+      <w:proofErr w:type="spellStart"/>
+      <w:r>
+        <w:rPr>
+          <w:rFonts w:ascii="Arial" w:hAnsi="Arial" w:cs="Arial"/>
+        </w:rPr>
+        <w:t>NUnit</w:t>
+      </w:r>
+      <w:proofErr w:type="spellEnd"/>
+      <w:r>
+        <w:rPr>
+          <w:rFonts w:ascii="Arial" w:hAnsi="Arial" w:cs="Arial"/>
+        </w:rPr>
+        <w:t>,</w:t>
       </w:r>
       <w:r>
         <w:rPr>
@@ -775,8 +853,18 @@
           <w:b/>
           <w:i/>
         </w:rPr>
-        <w:t xml:space="preserve"> through KForce</w:t>
-      </w:r>
+        <w:t xml:space="preserve"> through </w:t>
+      </w:r>
+      <w:proofErr w:type="spellStart"/>
+      <w:r>
+        <w:rPr>
+          <w:rFonts w:ascii="Arial" w:hAnsi="Arial" w:cs="Arial"/>
+          <w:b/>
+          <w:i/>
+        </w:rPr>
+        <w:t>KForce</w:t>
+      </w:r>
+      <w:proofErr w:type="spellEnd"/>
     </w:p>
     <w:p>
       <w:pPr>
@@ -808,7 +896,23 @@
           <w:b/>
           <w:i/>
         </w:rPr>
-        <w:t xml:space="preserve"> single-page application (ABBI) </w:t>
+        <w:t xml:space="preserve"> single-page application (</w:t>
+      </w:r>
+      <w:r>
+        <w:rPr>
+          <w:rFonts w:ascii="Arial" w:hAnsi="Arial" w:cs="Arial"/>
+          <w:b/>
+          <w:i/>
+        </w:rPr>
+        <w:t>ABBI content authoring and banking web application</w:t>
+      </w:r>
+      <w:r>
+        <w:rPr>
+          <w:rFonts w:ascii="Arial" w:hAnsi="Arial" w:cs="Arial"/>
+          <w:b/>
+          <w:i/>
+        </w:rPr>
+        <w:t xml:space="preserve">) </w:t>
       </w:r>
     </w:p>
     <w:p>
@@ -1292,8 +1396,6 @@
         </w:rPr>
         <w:t xml:space="preserve"> </w:t>
       </w:r>
-      <w:bookmarkStart w:id="0" w:name="_GoBack"/>
-      <w:bookmarkEnd w:id="0"/>
       <w:r>
         <w:rPr>
           <w:rFonts w:ascii="Arial" w:hAnsi="Arial" w:cs="Arial"/>
@@ -1412,34 +1514,36 @@
           <w:sz w:val="20"/>
           <w:szCs w:val="20"/>
         </w:rPr>
-        <w:t xml:space="preserve">Backbone, Bootstrap, HTML, CSS, JQTI, QTI, XML, XSLT, JSON, Maven, NodeJS, Grunt, Bower, Yeoman, </w:t>
-      </w:r>
-      <w:r>
-        <w:rPr>
-          <w:rFonts w:ascii="Arial" w:hAnsi="Arial" w:cs="Arial"/>
-          <w:b w:val="0"/>
-          <w:sz w:val="20"/>
-          <w:szCs w:val="20"/>
-        </w:rPr>
-        <w:t xml:space="preserve">Rally, </w:t>
-      </w:r>
-      <w:r>
-        <w:rPr>
-          <w:rFonts w:ascii="Arial" w:hAnsi="Arial" w:cs="Arial"/>
-          <w:b w:val="0"/>
-          <w:sz w:val="20"/>
-          <w:szCs w:val="20"/>
-        </w:rPr>
-        <w:t xml:space="preserve">REST, </w:t>
-      </w:r>
-      <w:r>
-        <w:rPr>
-          <w:rFonts w:ascii="Arial" w:hAnsi="Arial" w:cs="Arial"/>
-          <w:b w:val="0"/>
-          <w:sz w:val="20"/>
-          <w:szCs w:val="20"/>
-        </w:rPr>
-        <w:t xml:space="preserve">Confluence, </w:t>
+        <w:t xml:space="preserve">Backbone, Bootstrap, HTML, CSS, JQTI, QTI, XML, XSLT, JSON, Maven, </w:t>
+      </w:r>
+      <w:proofErr w:type="spellStart"/>
+      <w:r>
+        <w:rPr>
+          <w:rFonts w:ascii="Arial" w:hAnsi="Arial" w:cs="Arial"/>
+          <w:b w:val="0"/>
+          <w:sz w:val="20"/>
+          <w:szCs w:val="20"/>
+        </w:rPr>
+        <w:t>NodeJS</w:t>
+      </w:r>
+      <w:proofErr w:type="spellEnd"/>
+      <w:r>
+        <w:rPr>
+          <w:rFonts w:ascii="Arial" w:hAnsi="Arial" w:cs="Arial"/>
+          <w:b w:val="0"/>
+          <w:sz w:val="20"/>
+          <w:szCs w:val="20"/>
+        </w:rPr>
+        <w:t xml:space="preserve">, Grunt, Bower, Yeoman, </w:t>
+      </w:r>
+      <w:r>
+        <w:rPr>
+          <w:rFonts w:ascii="Arial" w:hAnsi="Arial" w:cs="Arial"/>
+          <w:b w:val="0"/>
+          <w:sz w:val="20"/>
+          <w:szCs w:val="20"/>
+        </w:rPr>
+        <w:t xml:space="preserve">Rally, REST, Confluence, </w:t>
       </w:r>
       <w:r>
         <w:rPr>
@@ -1502,7 +1606,47 @@
           <w:sz w:val="20"/>
           <w:szCs w:val="20"/>
         </w:rPr>
-        <w:t xml:space="preserve"> bash, ssh, scp,</w:t>
+        <w:t xml:space="preserve"> bash, </w:t>
+      </w:r>
+      <w:proofErr w:type="spellStart"/>
+      <w:r>
+        <w:rPr>
+          <w:rFonts w:ascii="Arial" w:hAnsi="Arial" w:cs="Arial"/>
+          <w:b w:val="0"/>
+          <w:sz w:val="20"/>
+          <w:szCs w:val="20"/>
+        </w:rPr>
+        <w:t>ssh</w:t>
+      </w:r>
+      <w:proofErr w:type="spellEnd"/>
+      <w:r>
+        <w:rPr>
+          <w:rFonts w:ascii="Arial" w:hAnsi="Arial" w:cs="Arial"/>
+          <w:b w:val="0"/>
+          <w:sz w:val="20"/>
+          <w:szCs w:val="20"/>
+        </w:rPr>
+        <w:t xml:space="preserve">, </w:t>
+      </w:r>
+      <w:proofErr w:type="spellStart"/>
+      <w:r>
+        <w:rPr>
+          <w:rFonts w:ascii="Arial" w:hAnsi="Arial" w:cs="Arial"/>
+          <w:b w:val="0"/>
+          <w:sz w:val="20"/>
+          <w:szCs w:val="20"/>
+        </w:rPr>
+        <w:t>scp</w:t>
+      </w:r>
+      <w:proofErr w:type="spellEnd"/>
+      <w:r>
+        <w:rPr>
+          <w:rFonts w:ascii="Arial" w:hAnsi="Arial" w:cs="Arial"/>
+          <w:b w:val="0"/>
+          <w:sz w:val="20"/>
+          <w:szCs w:val="20"/>
+        </w:rPr>
+        <w:t>,</w:t>
       </w:r>
       <w:r>
         <w:rPr>
@@ -1694,13 +1838,23 @@
           <w:i/>
         </w:rPr>
       </w:pPr>
+      <w:proofErr w:type="gramStart"/>
       <w:r>
         <w:rPr>
           <w:rFonts w:ascii="Arial" w:hAnsi="Arial" w:cs="Arial"/>
           <w:b/>
           <w:i/>
         </w:rPr>
-        <w:t xml:space="preserve">Responsible for maintenance and development of legacy systems.  Contribute to requirements gathering, design and development of new systems. </w:t>
+        <w:t>Responsible for maintenance and development of legacy systems.</w:t>
+      </w:r>
+      <w:proofErr w:type="gramEnd"/>
+      <w:r>
+        <w:rPr>
+          <w:rFonts w:ascii="Arial" w:hAnsi="Arial" w:cs="Arial"/>
+          <w:b/>
+          <w:i/>
+        </w:rPr>
+        <w:t xml:space="preserve">  Contribute to requirements gathering, design and development of new systems. </w:t>
       </w:r>
     </w:p>
     <w:p>
@@ -1775,7 +1929,21 @@
         <w:rPr>
           <w:rFonts w:ascii="Arial" w:hAnsi="Arial" w:cs="Arial"/>
         </w:rPr>
-        <w:t>Developed the ‘interlab’ process</w:t>
+        <w:t>Developed the ‘</w:t>
+      </w:r>
+      <w:proofErr w:type="spellStart"/>
+      <w:r>
+        <w:rPr>
+          <w:rFonts w:ascii="Arial" w:hAnsi="Arial" w:cs="Arial"/>
+        </w:rPr>
+        <w:t>interlab</w:t>
+      </w:r>
+      <w:proofErr w:type="spellEnd"/>
+      <w:r>
+        <w:rPr>
+          <w:rFonts w:ascii="Arial" w:hAnsi="Arial" w:cs="Arial"/>
+        </w:rPr>
+        <w:t>’ process</w:t>
       </w:r>
       <w:r>
         <w:rPr>
@@ -1886,7 +2054,21 @@
         <w:rPr>
           <w:rFonts w:ascii="Arial" w:hAnsi="Arial" w:cs="Arial"/>
         </w:rPr>
-        <w:t xml:space="preserve"> manually on the client by using string concatenation, transmitting data from the client to the back end using JSON instead of XML, and giving the back end PHP code the responsibility of creating XML to send to the database.</w:t>
+        <w:t xml:space="preserve"> manually on the client by using string </w:t>
+      </w:r>
+      <w:proofErr w:type="gramStart"/>
+      <w:r>
+        <w:rPr>
+          <w:rFonts w:ascii="Arial" w:hAnsi="Arial" w:cs="Arial"/>
+        </w:rPr>
+        <w:t>concatenation,</w:t>
+      </w:r>
+      <w:proofErr w:type="gramEnd"/>
+      <w:r>
+        <w:rPr>
+          <w:rFonts w:ascii="Arial" w:hAnsi="Arial" w:cs="Arial"/>
+        </w:rPr>
+        <w:t xml:space="preserve"> transmitting data from the client to the back end using JSON instead of XML, and giving the back end PHP code the responsibility of creating XML to send to the database.</w:t>
       </w:r>
     </w:p>
     <w:p>
@@ -2008,7 +2190,21 @@
         <w:rPr>
           <w:rFonts w:ascii="Arial" w:hAnsi="Arial" w:cs="Arial"/>
         </w:rPr>
-        <w:t>.  The first one is the Excel Mining System (ExMS) w</w:t>
+        <w:t>.  The first one is the Excel Mining System (</w:t>
+      </w:r>
+      <w:proofErr w:type="spellStart"/>
+      <w:r>
+        <w:rPr>
+          <w:rFonts w:ascii="Arial" w:hAnsi="Arial" w:cs="Arial"/>
+        </w:rPr>
+        <w:t>ExMS</w:t>
+      </w:r>
+      <w:proofErr w:type="spellEnd"/>
+      <w:r>
+        <w:rPr>
+          <w:rFonts w:ascii="Arial" w:hAnsi="Arial" w:cs="Arial"/>
+        </w:rPr>
+        <w:t>) w</w:t>
       </w:r>
       <w:r>
         <w:rPr>
@@ -2089,7 +2285,21 @@
         <w:rPr>
           <w:rFonts w:ascii="Arial" w:hAnsi="Arial" w:cs="Arial"/>
         </w:rPr>
-        <w:t xml:space="preserve">Kept the template definitions in XML files and maintained those files in Subversion.  Regulatory Compliance can use the Excel Definition Editor to commit the changes, which are immediately picked up by ExMS. </w:t>
+        <w:t xml:space="preserve">Kept the template definitions in XML files and maintained those files in Subversion.  Regulatory Compliance can use the Excel Definition Editor to commit the changes, which are immediately picked up by </w:t>
+      </w:r>
+      <w:proofErr w:type="spellStart"/>
+      <w:r>
+        <w:rPr>
+          <w:rFonts w:ascii="Arial" w:hAnsi="Arial" w:cs="Arial"/>
+        </w:rPr>
+        <w:t>ExMS</w:t>
+      </w:r>
+      <w:proofErr w:type="spellEnd"/>
+      <w:r>
+        <w:rPr>
+          <w:rFonts w:ascii="Arial" w:hAnsi="Arial" w:cs="Arial"/>
+        </w:rPr>
+        <w:t xml:space="preserve">. </w:t>
       </w:r>
     </w:p>
     <w:p>
@@ -2209,7 +2419,49 @@
         <w:rPr>
           <w:rFonts w:ascii="Arial" w:hAnsi="Arial" w:cs="Arial"/>
         </w:rPr>
-        <w:t>Extensively researched and provided a report to management of different functional testing software including Telerik Test Studio, Selenium, Watir, WatiN, QTP and Silk Test.</w:t>
+        <w:t xml:space="preserve">Extensively researched and provided a report to management of different functional testing software including </w:t>
+      </w:r>
+      <w:proofErr w:type="spellStart"/>
+      <w:r>
+        <w:rPr>
+          <w:rFonts w:ascii="Arial" w:hAnsi="Arial" w:cs="Arial"/>
+        </w:rPr>
+        <w:t>Telerik</w:t>
+      </w:r>
+      <w:proofErr w:type="spellEnd"/>
+      <w:r>
+        <w:rPr>
+          <w:rFonts w:ascii="Arial" w:hAnsi="Arial" w:cs="Arial"/>
+        </w:rPr>
+        <w:t xml:space="preserve"> Test Studio, Selenium, </w:t>
+      </w:r>
+      <w:proofErr w:type="spellStart"/>
+      <w:r>
+        <w:rPr>
+          <w:rFonts w:ascii="Arial" w:hAnsi="Arial" w:cs="Arial"/>
+        </w:rPr>
+        <w:t>Watir</w:t>
+      </w:r>
+      <w:proofErr w:type="spellEnd"/>
+      <w:r>
+        <w:rPr>
+          <w:rFonts w:ascii="Arial" w:hAnsi="Arial" w:cs="Arial"/>
+        </w:rPr>
+        <w:t xml:space="preserve">, </w:t>
+      </w:r>
+      <w:proofErr w:type="spellStart"/>
+      <w:r>
+        <w:rPr>
+          <w:rFonts w:ascii="Arial" w:hAnsi="Arial" w:cs="Arial"/>
+        </w:rPr>
+        <w:t>WatiN</w:t>
+      </w:r>
+      <w:proofErr w:type="spellEnd"/>
+      <w:r>
+        <w:rPr>
+          <w:rFonts w:ascii="Arial" w:hAnsi="Arial" w:cs="Arial"/>
+        </w:rPr>
+        <w:t>, QTP and Silk Test.</w:t>
       </w:r>
     </w:p>
     <w:p>
@@ -2474,8 +2726,59 @@
           <w:sz w:val="20"/>
           <w:szCs w:val="20"/>
         </w:rPr>
-        <w:t>, bcp, dtexec, osql</w:t>
-      </w:r>
+        <w:t xml:space="preserve">, </w:t>
+      </w:r>
+      <w:proofErr w:type="spellStart"/>
+      <w:r>
+        <w:rPr>
+          <w:rFonts w:ascii="Arial" w:hAnsi="Arial" w:cs="Arial"/>
+          <w:b w:val="0"/>
+          <w:sz w:val="20"/>
+          <w:szCs w:val="20"/>
+        </w:rPr>
+        <w:t>bcp</w:t>
+      </w:r>
+      <w:proofErr w:type="spellEnd"/>
+      <w:r>
+        <w:rPr>
+          <w:rFonts w:ascii="Arial" w:hAnsi="Arial" w:cs="Arial"/>
+          <w:b w:val="0"/>
+          <w:sz w:val="20"/>
+          <w:szCs w:val="20"/>
+        </w:rPr>
+        <w:t xml:space="preserve">, </w:t>
+      </w:r>
+      <w:proofErr w:type="spellStart"/>
+      <w:r>
+        <w:rPr>
+          <w:rFonts w:ascii="Arial" w:hAnsi="Arial" w:cs="Arial"/>
+          <w:b w:val="0"/>
+          <w:sz w:val="20"/>
+          <w:szCs w:val="20"/>
+        </w:rPr>
+        <w:t>dtexec</w:t>
+      </w:r>
+      <w:proofErr w:type="spellEnd"/>
+      <w:r>
+        <w:rPr>
+          <w:rFonts w:ascii="Arial" w:hAnsi="Arial" w:cs="Arial"/>
+          <w:b w:val="0"/>
+          <w:sz w:val="20"/>
+          <w:szCs w:val="20"/>
+        </w:rPr>
+        <w:t xml:space="preserve">, </w:t>
+      </w:r>
+      <w:proofErr w:type="spellStart"/>
+      <w:r>
+        <w:rPr>
+          <w:rFonts w:ascii="Arial" w:hAnsi="Arial" w:cs="Arial"/>
+          <w:b w:val="0"/>
+          <w:sz w:val="20"/>
+          <w:szCs w:val="20"/>
+        </w:rPr>
+        <w:t>osql</w:t>
+      </w:r>
+      <w:proofErr w:type="spellEnd"/>
       <w:r>
         <w:rPr>
           <w:rFonts w:ascii="Arial" w:hAnsi="Arial" w:cs="Arial"/>
@@ -2501,16 +2804,67 @@
           <w:sz w:val="20"/>
           <w:szCs w:val="20"/>
         </w:rPr>
-        <w:t xml:space="preserve">, Hyper-V, VMWare, Jenkins CI, Eventum, Trello, Confluence, Apache, IIS, </w:t>
-      </w:r>
-      <w:r>
-        <w:rPr>
-          <w:rFonts w:ascii="Arial" w:hAnsi="Arial" w:cs="Arial"/>
-          <w:b w:val="0"/>
-          <w:sz w:val="20"/>
-          <w:szCs w:val="20"/>
-        </w:rPr>
-        <w:t xml:space="preserve">FreeTDS, ODBC, </w:t>
+        <w:t xml:space="preserve">, Hyper-V, VMWare, Jenkins CI, </w:t>
+      </w:r>
+      <w:proofErr w:type="spellStart"/>
+      <w:r>
+        <w:rPr>
+          <w:rFonts w:ascii="Arial" w:hAnsi="Arial" w:cs="Arial"/>
+          <w:b w:val="0"/>
+          <w:sz w:val="20"/>
+          <w:szCs w:val="20"/>
+        </w:rPr>
+        <w:t>Eventum</w:t>
+      </w:r>
+      <w:proofErr w:type="spellEnd"/>
+      <w:r>
+        <w:rPr>
+          <w:rFonts w:ascii="Arial" w:hAnsi="Arial" w:cs="Arial"/>
+          <w:b w:val="0"/>
+          <w:sz w:val="20"/>
+          <w:szCs w:val="20"/>
+        </w:rPr>
+        <w:t xml:space="preserve">, </w:t>
+      </w:r>
+      <w:proofErr w:type="spellStart"/>
+      <w:r>
+        <w:rPr>
+          <w:rFonts w:ascii="Arial" w:hAnsi="Arial" w:cs="Arial"/>
+          <w:b w:val="0"/>
+          <w:sz w:val="20"/>
+          <w:szCs w:val="20"/>
+        </w:rPr>
+        <w:t>Trello</w:t>
+      </w:r>
+      <w:proofErr w:type="spellEnd"/>
+      <w:r>
+        <w:rPr>
+          <w:rFonts w:ascii="Arial" w:hAnsi="Arial" w:cs="Arial"/>
+          <w:b w:val="0"/>
+          <w:sz w:val="20"/>
+          <w:szCs w:val="20"/>
+        </w:rPr>
+        <w:t xml:space="preserve">, Confluence, Apache, IIS, </w:t>
+      </w:r>
+      <w:proofErr w:type="spellStart"/>
+      <w:r>
+        <w:rPr>
+          <w:rFonts w:ascii="Arial" w:hAnsi="Arial" w:cs="Arial"/>
+          <w:b w:val="0"/>
+          <w:sz w:val="20"/>
+          <w:szCs w:val="20"/>
+        </w:rPr>
+        <w:t>FreeTDS</w:t>
+      </w:r>
+      <w:proofErr w:type="spellEnd"/>
+      <w:r>
+        <w:rPr>
+          <w:rFonts w:ascii="Arial" w:hAnsi="Arial" w:cs="Arial"/>
+          <w:b w:val="0"/>
+          <w:sz w:val="20"/>
+          <w:szCs w:val="20"/>
+        </w:rPr>
+        <w:t xml:space="preserve">, ODBC, </w:t>
       </w:r>
       <w:r>
         <w:rPr>
@@ -2555,16 +2909,27 @@
           <w:sz w:val="20"/>
           <w:szCs w:val="20"/>
         </w:rPr>
-        <w:t>2010/2012, ReSharper 7</w:t>
-      </w:r>
-      <w:r>
-        <w:rPr>
-          <w:rFonts w:ascii="Arial" w:hAnsi="Arial" w:cs="Arial"/>
-          <w:b w:val="0"/>
-          <w:sz w:val="20"/>
-          <w:szCs w:val="20"/>
-        </w:rPr>
-        <w:t>, NuGet</w:t>
+        <w:t xml:space="preserve">2010/2012, </w:t>
+      </w:r>
+      <w:proofErr w:type="spellStart"/>
+      <w:r>
+        <w:rPr>
+          <w:rFonts w:ascii="Arial" w:hAnsi="Arial" w:cs="Arial"/>
+          <w:b w:val="0"/>
+          <w:sz w:val="20"/>
+          <w:szCs w:val="20"/>
+        </w:rPr>
+        <w:t>ReSharper</w:t>
+      </w:r>
+      <w:proofErr w:type="spellEnd"/>
+      <w:r>
+        <w:rPr>
+          <w:rFonts w:ascii="Arial" w:hAnsi="Arial" w:cs="Arial"/>
+          <w:b w:val="0"/>
+          <w:sz w:val="20"/>
+          <w:szCs w:val="20"/>
+        </w:rPr>
+        <w:t xml:space="preserve"> 7</w:t>
       </w:r>
       <w:r>
         <w:rPr>
@@ -2575,24 +2940,86 @@
         </w:rPr>
         <w:t xml:space="preserve">, </w:t>
       </w:r>
-      <w:r>
-        <w:rPr>
-          <w:rFonts w:ascii="Arial" w:hAnsi="Arial" w:cs="Arial"/>
-          <w:b w:val="0"/>
-          <w:sz w:val="20"/>
-          <w:szCs w:val="20"/>
-        </w:rPr>
-        <w:t>Zend Server, Zend Studio</w:t>
-      </w:r>
-      <w:r>
-        <w:rPr>
-          <w:rFonts w:ascii="Arial" w:hAnsi="Arial" w:cs="Arial"/>
-          <w:b w:val="0"/>
-          <w:sz w:val="20"/>
-          <w:szCs w:val="20"/>
-        </w:rPr>
-        <w:t>, PhpStorm</w:t>
-      </w:r>
+      <w:proofErr w:type="spellStart"/>
+      <w:r>
+        <w:rPr>
+          <w:rFonts w:ascii="Arial" w:hAnsi="Arial" w:cs="Arial"/>
+          <w:b w:val="0"/>
+          <w:sz w:val="20"/>
+          <w:szCs w:val="20"/>
+        </w:rPr>
+        <w:t>NuGet</w:t>
+      </w:r>
+      <w:proofErr w:type="spellEnd"/>
+      <w:r>
+        <w:rPr>
+          <w:rFonts w:ascii="Arial" w:hAnsi="Arial" w:cs="Arial"/>
+          <w:b w:val="0"/>
+          <w:sz w:val="20"/>
+          <w:szCs w:val="20"/>
+        </w:rPr>
+        <w:t xml:space="preserve">, </w:t>
+      </w:r>
+      <w:proofErr w:type="spellStart"/>
+      <w:r>
+        <w:rPr>
+          <w:rFonts w:ascii="Arial" w:hAnsi="Arial" w:cs="Arial"/>
+          <w:b w:val="0"/>
+          <w:sz w:val="20"/>
+          <w:szCs w:val="20"/>
+        </w:rPr>
+        <w:t>Zend</w:t>
+      </w:r>
+      <w:proofErr w:type="spellEnd"/>
+      <w:r>
+        <w:rPr>
+          <w:rFonts w:ascii="Arial" w:hAnsi="Arial" w:cs="Arial"/>
+          <w:b w:val="0"/>
+          <w:sz w:val="20"/>
+          <w:szCs w:val="20"/>
+        </w:rPr>
+        <w:t xml:space="preserve"> Server, </w:t>
+      </w:r>
+      <w:proofErr w:type="spellStart"/>
+      <w:r>
+        <w:rPr>
+          <w:rFonts w:ascii="Arial" w:hAnsi="Arial" w:cs="Arial"/>
+          <w:b w:val="0"/>
+          <w:sz w:val="20"/>
+          <w:szCs w:val="20"/>
+        </w:rPr>
+        <w:t>Zend</w:t>
+      </w:r>
+      <w:proofErr w:type="spellEnd"/>
+      <w:r>
+        <w:rPr>
+          <w:rFonts w:ascii="Arial" w:hAnsi="Arial" w:cs="Arial"/>
+          <w:b w:val="0"/>
+          <w:sz w:val="20"/>
+          <w:szCs w:val="20"/>
+        </w:rPr>
+        <w:t xml:space="preserve"> Studio</w:t>
+      </w:r>
+      <w:r>
+        <w:rPr>
+          <w:rFonts w:ascii="Arial" w:hAnsi="Arial" w:cs="Arial"/>
+          <w:b w:val="0"/>
+          <w:sz w:val="20"/>
+          <w:szCs w:val="20"/>
+        </w:rPr>
+        <w:t xml:space="preserve">, </w:t>
+      </w:r>
+      <w:proofErr w:type="spellStart"/>
+      <w:r>
+        <w:rPr>
+          <w:rFonts w:ascii="Arial" w:hAnsi="Arial" w:cs="Arial"/>
+          <w:b w:val="0"/>
+          <w:sz w:val="20"/>
+          <w:szCs w:val="20"/>
+        </w:rPr>
+        <w:t>PhpStorm</w:t>
+      </w:r>
+      <w:proofErr w:type="spellEnd"/>
       <w:r>
         <w:rPr>
           <w:rFonts w:ascii="Arial" w:hAnsi="Arial" w:cs="Arial"/>
@@ -2645,8 +3072,39 @@
           <w:sz w:val="20"/>
           <w:szCs w:val="20"/>
         </w:rPr>
-        <w:t xml:space="preserve"> TortoiseSVN, AnkhSVN</w:t>
-      </w:r>
+        <w:t xml:space="preserve"> </w:t>
+      </w:r>
+      <w:proofErr w:type="spellStart"/>
+      <w:r>
+        <w:rPr>
+          <w:rFonts w:ascii="Arial" w:hAnsi="Arial" w:cs="Arial"/>
+          <w:b w:val="0"/>
+          <w:sz w:val="20"/>
+          <w:szCs w:val="20"/>
+        </w:rPr>
+        <w:t>TortoiseSVN</w:t>
+      </w:r>
+      <w:proofErr w:type="spellEnd"/>
+      <w:r>
+        <w:rPr>
+          <w:rFonts w:ascii="Arial" w:hAnsi="Arial" w:cs="Arial"/>
+          <w:b w:val="0"/>
+          <w:sz w:val="20"/>
+          <w:szCs w:val="20"/>
+        </w:rPr>
+        <w:t xml:space="preserve">, </w:t>
+      </w:r>
+      <w:proofErr w:type="spellStart"/>
+      <w:r>
+        <w:rPr>
+          <w:rFonts w:ascii="Arial" w:hAnsi="Arial" w:cs="Arial"/>
+          <w:b w:val="0"/>
+          <w:sz w:val="20"/>
+          <w:szCs w:val="20"/>
+        </w:rPr>
+        <w:t>AnkhSVN</w:t>
+      </w:r>
+      <w:proofErr w:type="spellEnd"/>
       <w:r>
         <w:rPr>
           <w:rFonts w:ascii="Arial" w:hAnsi="Arial" w:cs="Arial"/>
@@ -2656,14 +3114,25 @@
         </w:rPr>
         <w:t xml:space="preserve">, Sandcastle, </w:t>
       </w:r>
-      <w:r>
-        <w:rPr>
-          <w:rFonts w:ascii="Arial" w:hAnsi="Arial" w:cs="Arial"/>
-          <w:b w:val="0"/>
-          <w:sz w:val="20"/>
-          <w:szCs w:val="20"/>
-        </w:rPr>
-        <w:t>JSDuck, R</w:t>
+      <w:proofErr w:type="spellStart"/>
+      <w:r>
+        <w:rPr>
+          <w:rFonts w:ascii="Arial" w:hAnsi="Arial" w:cs="Arial"/>
+          <w:b w:val="0"/>
+          <w:sz w:val="20"/>
+          <w:szCs w:val="20"/>
+        </w:rPr>
+        <w:t>JSDuck</w:t>
+      </w:r>
+      <w:proofErr w:type="spellEnd"/>
+      <w:r>
+        <w:rPr>
+          <w:rFonts w:ascii="Arial" w:hAnsi="Arial" w:cs="Arial"/>
+          <w:b w:val="0"/>
+          <w:sz w:val="20"/>
+          <w:szCs w:val="20"/>
+        </w:rPr>
+        <w:t>, R</w:t>
       </w:r>
       <w:r>
         <w:rPr>
@@ -2690,17 +3159,79 @@
           <w:sz w:val="20"/>
           <w:szCs w:val="20"/>
         </w:rPr>
-        <w:t xml:space="preserve">-Zip, Beyond Compare, Java, PowerShell, Chocolatey, </w:t>
-      </w:r>
-      <w:r>
-        <w:rPr>
-          <w:rFonts w:ascii="Arial" w:hAnsi="Arial" w:cs="Arial"/>
-          <w:b w:val="0"/>
-          <w:sz w:val="20"/>
-          <w:szCs w:val="20"/>
-        </w:rPr>
-        <w:t>NUnit, Jasmine, JSTestDriver, ssh</w:t>
-      </w:r>
+        <w:t xml:space="preserve">-Zip, Beyond Compare, Java, PowerShell, </w:t>
+      </w:r>
+      <w:proofErr w:type="spellStart"/>
+      <w:r>
+        <w:rPr>
+          <w:rFonts w:ascii="Arial" w:hAnsi="Arial" w:cs="Arial"/>
+          <w:b w:val="0"/>
+          <w:sz w:val="20"/>
+          <w:szCs w:val="20"/>
+        </w:rPr>
+        <w:t>Chocolatey</w:t>
+      </w:r>
+      <w:proofErr w:type="spellEnd"/>
+      <w:r>
+        <w:rPr>
+          <w:rFonts w:ascii="Arial" w:hAnsi="Arial" w:cs="Arial"/>
+          <w:b w:val="0"/>
+          <w:sz w:val="20"/>
+          <w:szCs w:val="20"/>
+        </w:rPr>
+        <w:t xml:space="preserve">, </w:t>
+      </w:r>
+      <w:proofErr w:type="spellStart"/>
+      <w:r>
+        <w:rPr>
+          <w:rFonts w:ascii="Arial" w:hAnsi="Arial" w:cs="Arial"/>
+          <w:b w:val="0"/>
+          <w:sz w:val="20"/>
+          <w:szCs w:val="20"/>
+        </w:rPr>
+        <w:t>NUnit</w:t>
+      </w:r>
+      <w:proofErr w:type="spellEnd"/>
+      <w:r>
+        <w:rPr>
+          <w:rFonts w:ascii="Arial" w:hAnsi="Arial" w:cs="Arial"/>
+          <w:b w:val="0"/>
+          <w:sz w:val="20"/>
+          <w:szCs w:val="20"/>
+        </w:rPr>
+        <w:t xml:space="preserve">, Jasmine, </w:t>
+      </w:r>
+      <w:proofErr w:type="spellStart"/>
+      <w:r>
+        <w:rPr>
+          <w:rFonts w:ascii="Arial" w:hAnsi="Arial" w:cs="Arial"/>
+          <w:b w:val="0"/>
+          <w:sz w:val="20"/>
+          <w:szCs w:val="20"/>
+        </w:rPr>
+        <w:t>JSTestDriver</w:t>
+      </w:r>
+      <w:proofErr w:type="spellEnd"/>
+      <w:r>
+        <w:rPr>
+          <w:rFonts w:ascii="Arial" w:hAnsi="Arial" w:cs="Arial"/>
+          <w:b w:val="0"/>
+          <w:sz w:val="20"/>
+          <w:szCs w:val="20"/>
+        </w:rPr>
+        <w:t xml:space="preserve">, </w:t>
+      </w:r>
+      <w:proofErr w:type="spellStart"/>
+      <w:r>
+        <w:rPr>
+          <w:rFonts w:ascii="Arial" w:hAnsi="Arial" w:cs="Arial"/>
+          <w:b w:val="0"/>
+          <w:sz w:val="20"/>
+          <w:szCs w:val="20"/>
+        </w:rPr>
+        <w:t>ssh</w:t>
+      </w:r>
+      <w:proofErr w:type="spellEnd"/>
       <w:r>
         <w:rPr>
           <w:rFonts w:ascii="Arial" w:hAnsi="Arial" w:cs="Arial"/>
@@ -2726,8 +3257,19 @@
           <w:sz w:val="20"/>
           <w:szCs w:val="20"/>
         </w:rPr>
-        <w:t>, LinqToSql</w:t>
-      </w:r>
+        <w:t xml:space="preserve">, </w:t>
+      </w:r>
+      <w:proofErr w:type="spellStart"/>
+      <w:r>
+        <w:rPr>
+          <w:rFonts w:ascii="Arial" w:hAnsi="Arial" w:cs="Arial"/>
+          <w:b w:val="0"/>
+          <w:sz w:val="20"/>
+          <w:szCs w:val="20"/>
+        </w:rPr>
+        <w:t>LinqToSql</w:t>
+      </w:r>
+      <w:proofErr w:type="spellEnd"/>
       <w:r>
         <w:rPr>
           <w:rFonts w:ascii="Arial" w:hAnsi="Arial" w:cs="Arial"/>
@@ -2853,8 +3395,18 @@
           <w:b/>
           <w:i/>
         </w:rPr>
-        <w:t>Provided support to overseas laboratories.  Contributed to maintenance and development of legacy systems.</w:t>
-      </w:r>
+        <w:t xml:space="preserve">Provided support to overseas laboratories.  </w:t>
+      </w:r>
+      <w:proofErr w:type="gramStart"/>
+      <w:r>
+        <w:rPr>
+          <w:rFonts w:ascii="Arial" w:hAnsi="Arial" w:cs="Arial"/>
+          <w:b/>
+          <w:i/>
+        </w:rPr>
+        <w:t>Contributed to maintenance and development of legacy systems.</w:t>
+      </w:r>
+      <w:proofErr w:type="gramEnd"/>
     </w:p>
     <w:p>
       <w:pPr>

</xml_diff>

<commit_message>
Added patent no to resume
</commit_message>
<xml_diff>
--- a/mark-ott-resume.docx
+++ b/mark-ott-resume.docx
@@ -44,47 +44,7 @@
             <w:sz w:val="18"/>
             <w:szCs w:val="18"/>
           </w:rPr>
-          <w:t>mark</w:t>
-        </w:r>
-        <w:r>
-          <w:rPr>
-            <w:rStyle w:val="InternetLink"/>
-            <w:rFonts w:cs="Arial" w:ascii="Arial" w:hAnsi="Arial"/>
-            <w:b w:val="false"/>
-            <w:sz w:val="18"/>
-            <w:szCs w:val="18"/>
-          </w:rPr>
-          <w:t>gilbert</w:t>
-        </w:r>
-        <w:r>
-          <w:rPr>
-            <w:rStyle w:val="InternetLink"/>
-            <w:rFonts w:cs="Arial" w:ascii="Arial" w:hAnsi="Arial"/>
-            <w:b w:val="false"/>
-            <w:sz w:val="18"/>
-            <w:szCs w:val="18"/>
-          </w:rPr>
-          <w:t>ott@</w:t>
-        </w:r>
-        <w:r>
-          <w:rPr>
-            <w:rStyle w:val="InternetLink"/>
-            <w:rFonts w:cs="Arial" w:ascii="Arial" w:hAnsi="Arial"/>
-            <w:b w:val="false"/>
-            <w:sz w:val="18"/>
-            <w:szCs w:val="18"/>
-          </w:rPr>
-          <w:t>gmail</w:t>
-        </w:r>
-        <w:r>
-          <w:rPr>
-            <w:rStyle w:val="InternetLink"/>
-            <w:rFonts w:cs="Arial" w:ascii="Arial" w:hAnsi="Arial"/>
-            <w:b w:val="false"/>
-            <w:sz w:val="18"/>
-            <w:szCs w:val="18"/>
-          </w:rPr>
-          <w:t>.com</w:t>
+          <w:t>markgilbertott@gmail.com</w:t>
         </w:r>
       </w:hyperlink>
       <w:r>
@@ -110,34 +70,7 @@
           <w:sz w:val="18"/>
           <w:szCs w:val="18"/>
         </w:rPr>
-        <w:t>12617 Cinchring Lane</w:t>
-      </w:r>
-      <w:r>
-        <w:rPr>
-          <w:rFonts w:cs="Arial" w:ascii="Arial" w:hAnsi="Arial"/>
-          <w:b w:val="false"/>
-          <w:sz w:val="18"/>
-          <w:szCs w:val="18"/>
-        </w:rPr>
-        <w:t>,  Austin, TX 78727 (</w:t>
-      </w:r>
-      <w:r>
-        <w:rPr>
-          <w:rFonts w:cs="Arial" w:ascii="Arial" w:hAnsi="Arial"/>
-          <w:b w:val="false"/>
-          <w:sz w:val="18"/>
-          <w:szCs w:val="18"/>
-        </w:rPr>
-        <w:t>512-986-2135</w:t>
-      </w:r>
-      <w:r>
-        <w:rPr>
-          <w:rFonts w:cs="Arial" w:ascii="Arial" w:hAnsi="Arial"/>
-          <w:b w:val="false"/>
-          <w:sz w:val="18"/>
-          <w:szCs w:val="18"/>
-        </w:rPr>
-        <w:t>)</w:t>
+        <w:t>12617 Cinchring Lane,  Austin, TX 78727 (512-986-2135)</w:t>
       </w:r>
     </w:p>
     <w:p>
@@ -192,25 +125,7 @@
         <w:rPr>
           <w:rFonts w:cs="Arial" w:ascii="Arial" w:hAnsi="Arial"/>
         </w:rPr>
-        <w:t>Over a decade's experience</w:t>
-      </w:r>
-      <w:r>
-        <w:rPr>
-          <w:rFonts w:cs="Arial" w:ascii="Arial" w:hAnsi="Arial"/>
-        </w:rPr>
-        <w:t xml:space="preserve"> in </w:t>
-      </w:r>
-      <w:r>
-        <w:rPr>
-          <w:rFonts w:cs="Arial" w:ascii="Arial" w:hAnsi="Arial"/>
-        </w:rPr>
-        <w:t>desktop and web</w:t>
-      </w:r>
-      <w:r>
-        <w:rPr>
-          <w:rFonts w:cs="Arial" w:ascii="Arial" w:hAnsi="Arial"/>
-        </w:rPr>
-        <w:t xml:space="preserve"> application development</w:t>
+        <w:t>Over a decade's experience in desktop and web application development</w:t>
       </w:r>
     </w:p>
     <w:p>
@@ -417,15 +332,7 @@
           <w:i/>
           <w:iCs/>
         </w:rPr>
-        <w:t xml:space="preserve">Implemented and helped design </w:t>
-      </w:r>
-      <w:r>
-        <w:rPr>
-          <w:rFonts w:cs="Arial" w:ascii="Arial" w:hAnsi="Arial"/>
-          <w:i/>
-          <w:iCs/>
-        </w:rPr>
-        <w:t>the scoring</w:t>
+        <w:t>Implemented and helped design the scoring</w:t>
       </w:r>
       <w:r>
         <w:rPr>
@@ -439,8 +346,18 @@
           <w:spacing w:val="0"/>
           <w:sz w:val="18"/>
         </w:rPr>
-        <w:t xml:space="preserve"> </w:t>
-      </w:r>
+        <w:t xml:space="preserve"> functionality in ABBI, which allows a user to easily choose the type of scoring for an assessment item and automatically configures the responses and declarations in the QTI for the scoring with the interactions present in the item</w:t>
+      </w:r>
+    </w:p>
+    <w:p>
+      <w:pPr>
+        <w:pStyle w:val="ListParagraph"/>
+        <w:numPr>
+          <w:ilvl w:val="1"/>
+          <w:numId w:val="3"/>
+        </w:numPr>
+        <w:rPr/>
+      </w:pPr>
       <w:r>
         <w:rPr>
           <w:rFonts w:cs="Arial" w:ascii="Arial" w:hAnsi="Arial"/>
@@ -453,7 +370,7 @@
           <w:spacing w:val="0"/>
           <w:sz w:val="18"/>
         </w:rPr>
-        <w:t xml:space="preserve">functionality </w:t>
+        <w:t>C</w:t>
       </w:r>
       <w:r>
         <w:rPr>
@@ -467,7 +384,7 @@
           <w:spacing w:val="0"/>
           <w:sz w:val="18"/>
         </w:rPr>
-        <w:t>in</w:t>
+        <w:t xml:space="preserve">o-inventor on Pearson's Assessment Item Generation and Scoring patent </w:t>
       </w:r>
       <w:r>
         <w:rPr>
@@ -481,8 +398,22 @@
           <w:spacing w:val="0"/>
           <w:sz w:val="18"/>
         </w:rPr>
-        <w:t xml:space="preserve"> ABBI, which allows </w:t>
-      </w:r>
+        <w:t>(Patent No. US 9,454,584)</w:t>
+      </w:r>
+    </w:p>
+    <w:p>
+      <w:pPr>
+        <w:pStyle w:val="ListParagraph"/>
+        <w:numPr>
+          <w:ilvl w:val="1"/>
+          <w:numId w:val="3"/>
+        </w:numPr>
+        <w:rPr>
+          <w:i/>
+          <w:i/>
+          <w:iCs/>
+        </w:rPr>
+      </w:pPr>
       <w:r>
         <w:rPr>
           <w:rFonts w:cs="Arial" w:ascii="Arial" w:hAnsi="Arial"/>
@@ -495,7 +426,7 @@
           <w:spacing w:val="0"/>
           <w:sz w:val="18"/>
         </w:rPr>
-        <w:t>a user to easily choose the type of scoring for an assessment item and automatically configures the responses and declarations in the QTI for the scoring with the interactions present in the item</w:t>
+        <w:t>Provided group and personal instruction for new developers getting up to speed on ABBI and JavaScript development</w:t>
       </w:r>
     </w:p>
     <w:p>
@@ -505,53 +436,14 @@
           <w:ilvl w:val="1"/>
           <w:numId w:val="3"/>
         </w:numPr>
-        <w:rPr>
-          <w:i/>
-          <w:i/>
-          <w:iCs/>
-        </w:rPr>
-      </w:pPr>
-      <w:r>
-        <w:rPr>
-          <w:rFonts w:cs="Arial" w:ascii="Arial" w:hAnsi="Arial"/>
-          <w:b w:val="false"/>
-          <w:i/>
-          <w:iCs/>
-          <w:caps w:val="false"/>
-          <w:smallCaps w:val="false"/>
-          <w:color w:val="222222"/>
-          <w:spacing w:val="0"/>
-          <w:sz w:val="18"/>
-        </w:rPr>
-        <w:t xml:space="preserve">Named as co-inventor on Pearson's </w:t>
-      </w:r>
-      <w:r>
-        <w:rPr>
-          <w:rFonts w:cs="Arial" w:ascii="Arial" w:hAnsi="Arial"/>
-          <w:b w:val="false"/>
-          <w:i/>
-          <w:iCs/>
-          <w:caps w:val="false"/>
-          <w:smallCaps w:val="false"/>
-          <w:color w:val="222222"/>
-          <w:spacing w:val="0"/>
-          <w:sz w:val="18"/>
-        </w:rPr>
-        <w:t>Assessment Item Generation and Scoring</w:t>
-      </w:r>
-      <w:r>
-        <w:rPr>
-          <w:rFonts w:cs="Arial" w:ascii="Arial" w:hAnsi="Arial"/>
-          <w:b w:val="false"/>
-          <w:i/>
-          <w:iCs/>
-          <w:caps w:val="false"/>
-          <w:smallCaps w:val="false"/>
-          <w:color w:val="222222"/>
-          <w:spacing w:val="0"/>
-          <w:sz w:val="18"/>
-        </w:rPr>
-        <w:t xml:space="preserve"> patent application</w:t>
+        <w:rPr/>
+      </w:pPr>
+      <w:r>
+        <w:rPr>
+          <w:rFonts w:cs="Arial" w:ascii="Arial" w:hAnsi="Arial"/>
+          <w:i/>
+        </w:rPr>
+        <w:t>Built user interface for creating and manipulating 'field test' forms</w:t>
       </w:r>
     </w:p>
     <w:p>
@@ -561,39 +453,14 @@
           <w:ilvl w:val="1"/>
           <w:numId w:val="3"/>
         </w:numPr>
-        <w:rPr>
-          <w:i/>
-          <w:i/>
-          <w:iCs/>
-        </w:rPr>
-      </w:pPr>
-      <w:r>
-        <w:rPr>
-          <w:rFonts w:cs="Arial" w:ascii="Arial" w:hAnsi="Arial"/>
-          <w:b w:val="false"/>
-          <w:i/>
-          <w:iCs/>
-          <w:caps w:val="false"/>
-          <w:smallCaps w:val="false"/>
-          <w:color w:val="222222"/>
-          <w:spacing w:val="0"/>
-          <w:sz w:val="18"/>
-        </w:rPr>
-        <w:t>P</w:t>
-      </w:r>
-      <w:r>
-        <w:rPr>
-          <w:rFonts w:cs="Arial" w:ascii="Arial" w:hAnsi="Arial"/>
-          <w:b w:val="false"/>
-          <w:i/>
-          <w:iCs/>
-          <w:caps w:val="false"/>
-          <w:smallCaps w:val="false"/>
-          <w:color w:val="222222"/>
-          <w:spacing w:val="0"/>
-          <w:sz w:val="18"/>
-        </w:rPr>
-        <w:t>rovided group and personal instruction for new developers getting up to speed on ABBI and JavaScript development</w:t>
+        <w:rPr/>
+      </w:pPr>
+      <w:r>
+        <w:rPr>
+          <w:rFonts w:cs="Arial" w:ascii="Arial" w:hAnsi="Arial"/>
+          <w:i/>
+        </w:rPr>
+        <w:t>Integrated the WIRIS MathML editor into ABBI</w:t>
       </w:r>
     </w:p>
     <w:p>
@@ -610,7 +477,23 @@
           <w:rFonts w:cs="Arial" w:ascii="Arial" w:hAnsi="Arial"/>
           <w:i/>
         </w:rPr>
-        <w:t>Built user interface for creating and manipulating 'field test' forms</w:t>
+        <w:t>Built extensions for DataTables jQuery plugin to allow developers to easily integrate the tool into ABBI keeping ABBI's standard UX and styling, and to provide custom editing functionality</w:t>
+      </w:r>
+    </w:p>
+    <w:p>
+      <w:pPr>
+        <w:pStyle w:val="ListParagraph"/>
+        <w:numPr>
+          <w:ilvl w:val="0"/>
+          <w:numId w:val="3"/>
+        </w:numPr>
+        <w:rPr/>
+      </w:pPr>
+      <w:r>
+        <w:rPr>
+          <w:rFonts w:cs="Arial" w:ascii="Arial" w:hAnsi="Arial"/>
+        </w:rPr>
+        <w:t>Server-side development of ABBI</w:t>
       </w:r>
     </w:p>
     <w:p>
@@ -627,7 +510,7 @@
           <w:rFonts w:cs="Arial" w:ascii="Arial" w:hAnsi="Arial"/>
           <w:i/>
         </w:rPr>
-        <w:t>Integrated the WIRIS MathML editor into ABBI</w:t>
+        <w:t>Maintained ABBI's web server and REST API code, integrating the constantly growing and evolving API provided by the App Server</w:t>
       </w:r>
     </w:p>
     <w:p>
@@ -644,7 +527,24 @@
           <w:rFonts w:cs="Arial" w:ascii="Arial" w:hAnsi="Arial"/>
           <w:i/>
         </w:rPr>
-        <w:t>Built extensions for DataTables jQuery plugin to allow developers to easily integrate the tool into ABBI keeping ABBI's standard UX and styling, and to provide custom editing functionality</w:t>
+        <w:t>Built process to import items from external sources into ABBI</w:t>
+      </w:r>
+    </w:p>
+    <w:p>
+      <w:pPr>
+        <w:pStyle w:val="ListParagraph"/>
+        <w:numPr>
+          <w:ilvl w:val="1"/>
+          <w:numId w:val="3"/>
+        </w:numPr>
+        <w:rPr/>
+      </w:pPr>
+      <w:r>
+        <w:rPr>
+          <w:rFonts w:cs="Arial" w:ascii="Arial" w:hAnsi="Arial"/>
+          <w:i/>
+        </w:rPr>
+        <w:t>Deploy releases to the production web server</w:t>
       </w:r>
     </w:p>
     <w:p>
@@ -659,80 +559,9 @@
       <w:r>
         <w:rPr>
           <w:rFonts w:cs="Arial" w:ascii="Arial" w:hAnsi="Arial"/>
-        </w:rPr>
-        <w:t>Server-side development of ABBI</w:t>
-      </w:r>
-    </w:p>
-    <w:p>
-      <w:pPr>
-        <w:pStyle w:val="ListParagraph"/>
-        <w:numPr>
-          <w:ilvl w:val="1"/>
-          <w:numId w:val="3"/>
-        </w:numPr>
-        <w:rPr/>
-      </w:pPr>
-      <w:r>
-        <w:rPr>
-          <w:rFonts w:cs="Arial" w:ascii="Arial" w:hAnsi="Arial"/>
-          <w:i/>
-        </w:rPr>
-        <w:t>Maintained</w:t>
-      </w:r>
-      <w:r>
-        <w:rPr>
-          <w:rFonts w:cs="Arial" w:ascii="Arial" w:hAnsi="Arial"/>
-          <w:i/>
-        </w:rPr>
-        <w:t xml:space="preserve"> </w:t>
-      </w:r>
-      <w:r>
-        <w:rPr>
-          <w:rFonts w:cs="Arial" w:ascii="Arial" w:hAnsi="Arial"/>
-          <w:i/>
-        </w:rPr>
-        <w:t>ABBI's web server and REST API code, integrating the constantly growing and evolving API provided by the App Server</w:t>
-      </w:r>
-    </w:p>
-    <w:p>
-      <w:pPr>
-        <w:pStyle w:val="ListParagraph"/>
-        <w:numPr>
-          <w:ilvl w:val="1"/>
-          <w:numId w:val="3"/>
-        </w:numPr>
-        <w:rPr/>
-      </w:pPr>
-      <w:r>
-        <w:rPr>
-          <w:rFonts w:cs="Arial" w:ascii="Arial" w:hAnsi="Arial"/>
-          <w:i/>
-        </w:rPr>
-        <w:t>Built process to import items from external sources into ABBI</w:t>
-      </w:r>
-    </w:p>
-    <w:p>
-      <w:pPr>
-        <w:pStyle w:val="ListParagraph"/>
-        <w:numPr>
-          <w:ilvl w:val="1"/>
-          <w:numId w:val="3"/>
-        </w:numPr>
-        <w:rPr/>
-      </w:pPr>
-      <w:r>
-        <w:rPr>
-          <w:rFonts w:cs="Arial" w:ascii="Arial" w:hAnsi="Arial"/>
-          <w:i/>
-        </w:rPr>
-        <w:t>D</w:t>
-      </w:r>
-      <w:r>
-        <w:rPr>
-          <w:rFonts w:cs="Arial" w:ascii="Arial" w:hAnsi="Arial"/>
-          <w:i/>
-        </w:rPr>
-        <w:t>eploy releases to the production web server</w:t>
+          <w:i/>
+        </w:rPr>
+        <w:t>Continue to provide troubleshooting assistance, help in designing data structures and efficient algorithms, and encouraged object oriented design patterns</w:t>
       </w:r>
     </w:p>
     <w:p>
@@ -749,14 +578,7 @@
           <w:rFonts w:cs="Arial" w:ascii="Arial" w:hAnsi="Arial"/>
           <w:i/>
         </w:rPr>
-        <w:t>Continue to provide</w:t>
-      </w:r>
-      <w:r>
-        <w:rPr>
-          <w:rFonts w:cs="Arial" w:ascii="Arial" w:hAnsi="Arial"/>
-          <w:i/>
-        </w:rPr>
-        <w:t xml:space="preserve"> troubleshooting assistance, help in designing data structures and efficient algorithms, and encouraged object oriented design patterns</w:t>
+        <w:t>Collaborate with team members both locally and remotely to plan, document and implement solutions.  Work to integrate solutions developed remotely with local development efforts</w:t>
       </w:r>
     </w:p>
     <w:p>
@@ -773,7 +595,7 @@
           <w:rFonts w:cs="Arial" w:ascii="Arial" w:hAnsi="Arial"/>
           <w:i/>
         </w:rPr>
-        <w:t>Collaborate with team members both locally and remotely to plan, document and implement solutions.  Work to integrate solutions developed remotely with local development efforts</w:t>
+        <w:t>Review code, provide feedback, approve pull requests, help with merge conflicts</w:t>
       </w:r>
     </w:p>
     <w:p>
@@ -790,52 +612,7 @@
           <w:rFonts w:cs="Arial" w:ascii="Arial" w:hAnsi="Arial"/>
           <w:i/>
         </w:rPr>
-        <w:t>Review code, provide feedback, approve pull requests, help with merge conflicts</w:t>
-      </w:r>
-    </w:p>
-    <w:p>
-      <w:pPr>
-        <w:pStyle w:val="ListParagraph"/>
-        <w:numPr>
-          <w:ilvl w:val="0"/>
-          <w:numId w:val="3"/>
-        </w:numPr>
-        <w:rPr/>
-      </w:pPr>
-      <w:r>
-        <w:rPr>
-          <w:rFonts w:cs="Arial" w:ascii="Arial" w:hAnsi="Arial"/>
-          <w:i/>
-        </w:rPr>
-        <w:t xml:space="preserve">Participate in daily standups and Scrums, manage workflow in </w:t>
-      </w:r>
-      <w:r>
-        <w:rPr>
-          <w:rFonts w:cs="Arial" w:ascii="Arial" w:hAnsi="Arial"/>
-          <w:i/>
-        </w:rPr>
-        <w:t>Jira</w:t>
-      </w:r>
-      <w:r>
-        <w:rPr>
-          <w:rFonts w:cs="Arial" w:ascii="Arial" w:hAnsi="Arial"/>
-          <w:i/>
-        </w:rPr>
-        <w:t xml:space="preserve"> making sure stories and defects </w:t>
-      </w:r>
-      <w:r>
-        <w:rPr>
-          <w:rFonts w:cs="Arial" w:ascii="Arial" w:hAnsi="Arial"/>
-          <w:i/>
-        </w:rPr>
-        <w:t>are</w:t>
-      </w:r>
-      <w:r>
-        <w:rPr>
-          <w:rFonts w:cs="Arial" w:ascii="Arial" w:hAnsi="Arial"/>
-          <w:i/>
-        </w:rPr>
-        <w:t xml:space="preserve"> kept up-to-date and well documented</w:t>
+        <w:t>Participate in daily standups and Scrums, manage workflow in Jira making sure stories and defects are kept up-to-date and well documented</w:t>
       </w:r>
     </w:p>
     <w:p>
@@ -902,17 +679,7 @@
           <w:i w:val="false"/>
           <w:iCs w:val="false"/>
         </w:rPr>
-        <w:t xml:space="preserve">Implemented and helped design </w:t>
-      </w:r>
-      <w:r>
-        <w:rPr>
-          <w:rFonts w:cs="Arial" w:ascii="Arial" w:hAnsi="Arial"/>
-          <w:b w:val="false"/>
-          <w:bCs w:val="false"/>
-          <w:i w:val="false"/>
-          <w:iCs w:val="false"/>
-        </w:rPr>
-        <w:t>the scoring</w:t>
+        <w:t>Implemented and helped design the scoring</w:t>
       </w:r>
       <w:r>
         <w:rPr>
@@ -926,63 +693,7 @@
           <w:spacing w:val="0"/>
           <w:sz w:val="18"/>
         </w:rPr>
-        <w:t xml:space="preserve"> </w:t>
-      </w:r>
-      <w:r>
-        <w:rPr>
-          <w:rFonts w:cs="Arial" w:ascii="Arial" w:hAnsi="Arial"/>
-          <w:b w:val="false"/>
-          <w:i w:val="false"/>
-          <w:iCs w:val="false"/>
-          <w:caps w:val="false"/>
-          <w:smallCaps w:val="false"/>
-          <w:color w:val="222222"/>
-          <w:spacing w:val="0"/>
-          <w:sz w:val="18"/>
-        </w:rPr>
-        <w:t xml:space="preserve">functionality </w:t>
-      </w:r>
-      <w:r>
-        <w:rPr>
-          <w:rFonts w:cs="Arial" w:ascii="Arial" w:hAnsi="Arial"/>
-          <w:b w:val="false"/>
-          <w:i w:val="false"/>
-          <w:iCs w:val="false"/>
-          <w:caps w:val="false"/>
-          <w:smallCaps w:val="false"/>
-          <w:color w:val="222222"/>
-          <w:spacing w:val="0"/>
-          <w:sz w:val="18"/>
-        </w:rPr>
-        <w:t>in</w:t>
-      </w:r>
-      <w:r>
-        <w:rPr>
-          <w:rFonts w:cs="Arial" w:ascii="Arial" w:hAnsi="Arial"/>
-          <w:b w:val="false"/>
-          <w:i w:val="false"/>
-          <w:iCs w:val="false"/>
-          <w:caps w:val="false"/>
-          <w:smallCaps w:val="false"/>
-          <w:color w:val="222222"/>
-          <w:spacing w:val="0"/>
-          <w:sz w:val="18"/>
-        </w:rPr>
-        <w:t xml:space="preserve"> ABBI, which allows </w:t>
-      </w:r>
-      <w:r>
-        <w:rPr>
-          <w:rFonts w:cs="Arial" w:ascii="Arial" w:hAnsi="Arial"/>
-          <w:b w:val="false"/>
-          <w:i w:val="false"/>
-          <w:iCs w:val="false"/>
-          <w:caps w:val="false"/>
-          <w:smallCaps w:val="false"/>
-          <w:color w:val="222222"/>
-          <w:spacing w:val="0"/>
-          <w:sz w:val="18"/>
-        </w:rPr>
-        <w:t>a user to easily choose the type of scoring for an assessment item and automatically configures the responses and declarations in the QTI for the scoring with the interactions present in the item.</w:t>
+        <w:t xml:space="preserve"> functionality in ABBI, which allows a user to easily choose the type of scoring for an assessment item and automatically configures the responses and declarations in the QTI for the scoring with the interactions present in the item.</w:t>
       </w:r>
     </w:p>
     <w:p>
@@ -1023,7 +734,7 @@
           <w:sz w:val="20"/>
           <w:szCs w:val="20"/>
         </w:rPr>
-        <w:t xml:space="preserve">Java, Play Framework 2, JavaScript, Backbone, Bootstrap, HTML, CSS, JQTI, QTI, XML, </w:t>
+        <w:t xml:space="preserve">Java, Play Framework 2, JavaScript, Backbone, Bootstrap, HTML, CSS, JQTI, QTI, XML, XPath, JSON, SBT, </w:t>
       </w:r>
       <w:r>
         <w:rPr>
@@ -1032,7 +743,7 @@
           <w:sz w:val="20"/>
           <w:szCs w:val="20"/>
         </w:rPr>
-        <w:t>XPath</w:t>
+        <w:t xml:space="preserve">Java RMI, </w:t>
       </w:r>
       <w:r>
         <w:rPr>
@@ -1041,92 +752,23 @@
           <w:sz w:val="20"/>
           <w:szCs w:val="20"/>
         </w:rPr>
-        <w:t xml:space="preserve">, JSON, </w:t>
-      </w:r>
-      <w:r>
-        <w:rPr>
-          <w:rFonts w:cs="Arial" w:ascii="Arial" w:hAnsi="Arial"/>
-          <w:b w:val="false"/>
-          <w:sz w:val="20"/>
-          <w:szCs w:val="20"/>
-        </w:rPr>
-        <w:t>SBT</w:t>
-      </w:r>
-      <w:r>
-        <w:rPr>
-          <w:rFonts w:cs="Arial" w:ascii="Arial" w:hAnsi="Arial"/>
-          <w:b w:val="false"/>
-          <w:sz w:val="20"/>
-          <w:szCs w:val="20"/>
-        </w:rPr>
-        <w:t xml:space="preserve">, NodeJS, </w:t>
-      </w:r>
-      <w:r>
-        <w:rPr>
-          <w:rFonts w:cs="Arial" w:ascii="Arial" w:hAnsi="Arial"/>
-          <w:b w:val="false"/>
-          <w:sz w:val="20"/>
-          <w:szCs w:val="20"/>
-        </w:rPr>
-        <w:t xml:space="preserve">git, BitBucket/Stash, GitLab, </w:t>
-      </w:r>
-      <w:r>
-        <w:rPr>
-          <w:rFonts w:cs="Arial" w:ascii="Arial" w:hAnsi="Arial"/>
-          <w:b w:val="false"/>
-          <w:sz w:val="20"/>
-          <w:szCs w:val="20"/>
-        </w:rPr>
-        <w:t xml:space="preserve">Grunt, Bower, Yeoman, Jira, REST, Confluence, Linux, bash, ssh, scp, vim, Jenkins CI, </w:t>
-      </w:r>
-      <w:r>
-        <w:rPr>
-          <w:rFonts w:cs="Arial" w:ascii="Arial" w:hAnsi="Arial"/>
-          <w:b w:val="false"/>
-          <w:sz w:val="20"/>
-          <w:szCs w:val="20"/>
-        </w:rPr>
-        <w:t>AWS</w:t>
-      </w:r>
-      <w:r>
-        <w:rPr>
-          <w:rFonts w:cs="Arial" w:ascii="Arial" w:hAnsi="Arial"/>
-          <w:b w:val="false"/>
-          <w:sz w:val="20"/>
-          <w:szCs w:val="20"/>
-        </w:rPr>
-        <w:t xml:space="preserve">, Sublime Text, Beyond Compare, </w:t>
-      </w:r>
-      <w:r>
-        <w:rPr>
-          <w:rFonts w:cs="Arial" w:ascii="Arial" w:hAnsi="Arial"/>
-          <w:b w:val="false"/>
-          <w:sz w:val="20"/>
-          <w:szCs w:val="20"/>
-        </w:rPr>
-        <w:t xml:space="preserve">HipChat, </w:t>
-      </w:r>
-      <w:r>
-        <w:rPr>
-          <w:rFonts w:cs="Arial" w:ascii="Arial" w:hAnsi="Arial"/>
-          <w:b w:val="false"/>
-          <w:sz w:val="20"/>
-          <w:szCs w:val="20"/>
-        </w:rPr>
-        <w:t>Skype, Google Hangouts</w:t>
-      </w:r>
-    </w:p>
-    <w:p>
-      <w:pPr>
-        <w:pStyle w:val="Normal"/>
-        <w:rPr>
-          <w:rFonts w:ascii="Arial" w:hAnsi="Arial" w:cs="Arial"/>
-          <w:b/>
-          <w:b/>
-        </w:rPr>
-      </w:pPr>
-      <w:r>
-        <w:rPr/>
+        <w:t>NodeJS, git, BitBucket/Stash, GitLab, Grunt, Bower, Yeoman, Jira, REST, Confluence, Linux, bash, ssh, scp, vim, Jenkins CI, AWS, Sublime Text, Beyond Compare, HipChat, Skype, Google Hangouts</w:t>
+      </w:r>
+    </w:p>
+    <w:p>
+      <w:pPr>
+        <w:pStyle w:val="Normal"/>
+        <w:rPr>
+          <w:rFonts w:ascii="Arial" w:hAnsi="Arial" w:cs="Arial"/>
+          <w:b/>
+          <w:b/>
+        </w:rPr>
+      </w:pPr>
+      <w:r>
+        <w:rPr>
+          <w:rFonts w:cs="Arial" w:ascii="Arial" w:hAnsi="Arial"/>
+          <w:b/>
+        </w:rPr>
       </w:r>
     </w:p>
     <w:p>
@@ -1149,14 +791,7 @@
         <w:tab/>
         <w:tab/>
         <w:tab/>
-        <w:t xml:space="preserve">Sep 2013 – </w:t>
-      </w:r>
-      <w:r>
-        <w:rPr>
-          <w:rFonts w:cs="Arial" w:ascii="Arial" w:hAnsi="Arial"/>
-          <w:b/>
-        </w:rPr>
-        <w:t>Jun 2014</w:t>
+        <w:t>Sep 2013 – Jun 2014</w:t>
       </w:r>
     </w:p>
     <w:p>
@@ -2436,18 +2071,7 @@
         </w:rPr>
         <w:t xml:space="preserve">Operating Systems         </w:t>
         <w:tab/>
-      </w:r>
-      <w:r>
-        <w:rPr>
-          <w:rFonts w:cs="Arial" w:ascii="Arial" w:hAnsi="Arial"/>
-        </w:rPr>
-        <w:t>Linux, Windows</w:t>
-      </w:r>
-      <w:r>
-        <w:rPr>
-          <w:rFonts w:cs="Arial" w:ascii="Arial" w:hAnsi="Arial"/>
-        </w:rPr>
-        <w:t xml:space="preserve"> </w:t>
+        <w:t xml:space="preserve">Linux, Windows </w:t>
       </w:r>
     </w:p>
     <w:p>
@@ -2477,19 +2101,7 @@
         <w:tab/>
         <w:tab/>
         <w:tab/>
-        <w:t xml:space="preserve">JavaScript/HTML/CSS, Java, C#, PHP, T-SQL, </w:t>
-      </w:r>
-      <w:r>
-        <w:rPr>
-          <w:rFonts w:cs="Arial" w:ascii="Arial" w:hAnsi="Arial"/>
-        </w:rPr>
-        <w:t xml:space="preserve">Bash, </w:t>
-      </w:r>
-      <w:r>
-        <w:rPr>
-          <w:rFonts w:cs="Arial" w:ascii="Arial" w:hAnsi="Arial"/>
-        </w:rPr>
-        <w:t>PowerShell</w:t>
+        <w:t>JavaScript/HTML/CSS, Java, C#, PHP, T-SQL, Bash, PowerShell</w:t>
       </w:r>
     </w:p>
     <w:p>
@@ -2592,7 +2204,6 @@
     <w:p>
       <w:pPr>
         <w:pStyle w:val="Normal"/>
-        <w:pBdr/>
         <w:rPr/>
       </w:pPr>
       <w:r>
@@ -2620,7 +2231,7 @@
       <w:formProt w:val="false"/>
       <w:titlePg/>
       <w:textDirection w:val="lrTb"/>
-      <w:docGrid w:type="default" w:linePitch="240" w:charSpace="2047"/>
+      <w:docGrid w:type="default" w:linePitch="249" w:charSpace="2047"/>
     </w:sectPr>
   </w:body>
 </w:document>
@@ -2636,12 +2247,10 @@
     </w:pPr>
     <w:r>
       <w:rPr/>
-    </w:r>
-    <w:r>
       <mc:AlternateContent>
         <mc:Choice Requires="wps">
           <w:drawing>
-            <wp:anchor behindDoc="0" distT="0" distB="0" distL="0" distR="0" simplePos="0" locked="0" layoutInCell="1" allowOverlap="1" relativeHeight="4">
+            <wp:anchor behindDoc="1" distT="0" distB="0" distL="0" distR="0" simplePos="0" locked="0" layoutInCell="1" allowOverlap="1" relativeHeight="4">
               <wp:simplePos x="0" y="0"/>
               <wp:positionH relativeFrom="margin">
                 <wp:align>right</wp:align>
@@ -2649,37 +2258,45 @@
               <wp:positionV relativeFrom="paragraph">
                 <wp:posOffset>635</wp:posOffset>
               </wp:positionV>
-              <wp:extent cx="64135" cy="146050"/>
+              <wp:extent cx="64770" cy="146050"/>
               <wp:effectExtent l="0" t="0" r="0" b="0"/>
               <wp:wrapSquare wrapText="largest"/>
               <wp:docPr id="1" name="Frame1"/>
               <a:graphic xmlns:a="http://schemas.openxmlformats.org/drawingml/2006/main">
                 <a:graphicData uri="http://schemas.microsoft.com/office/word/2010/wordprocessingShape">
                   <wps:wsp>
-                    <wps:cNvSpPr txBox="1"/>
+                    <wps:cNvSpPr/>
                     <wps:spPr>
                       <a:xfrm>
                         <a:off x="0" y="0"/>
-                        <a:ext cx="64135" cy="146050"/>
+                        <a:ext cx="64080" cy="145440"/>
                       </a:xfrm>
-                      <a:prstGeom prst="rect"/>
-                      <a:solidFill>
-                        <a:srgbClr val="FFFFFF">
-                          <a:alpha val="0"/>
-                        </a:srgbClr>
-                      </a:solidFill>
+                      <a:prstGeom prst="rect">
+                        <a:avLst/>
+                      </a:prstGeom>
+                      <a:noFill/>
+                      <a:ln>
+                        <a:noFill/>
+                      </a:ln>
                     </wps:spPr>
+                    <wps:style>
+                      <a:lnRef idx="0"/>
+                      <a:fillRef idx="0"/>
+                      <a:effectRef idx="0"/>
+                      <a:fontRef idx="minor"/>
+                    </wps:style>
                     <wps:txbx>
                       <w:txbxContent>
                         <w:p>
                           <w:pPr>
                             <w:pStyle w:val="Footer"/>
-                            <w:pBdr/>
-                            <w:rPr/>
+                            <w:rPr>
+                              <w:color w:val="auto"/>
+                            </w:rPr>
                           </w:pPr>
                           <w:r>
                             <w:rPr>
-                              <w:rStyle w:val="Pagenumber"/>
+                              <w:color w:val="auto"/>
                             </w:rPr>
                             <w:fldChar w:fldCharType="begin"/>
                           </w:r>
@@ -2698,7 +2315,7 @@
                         </w:p>
                       </w:txbxContent>
                     </wps:txbx>
-                    <wps:bodyPr anchor="t" lIns="0" tIns="0" rIns="0" bIns="0">
+                    <wps:bodyPr lIns="0" rIns="0" tIns="0" bIns="0">
                       <a:spAutoFit/>
                     </wps:bodyPr>
                   </wps:wsp>
@@ -2709,19 +2326,22 @@
         </mc:Choice>
         <mc:Fallback>
           <w:pict>
-            <v:rect fillcolor="#FFFFFF" style="position:absolute;rotation:0;width:5.05pt;height:11.5pt;mso-wrap-distance-left:0pt;mso-wrap-distance-right:0pt;mso-wrap-distance-top:0pt;mso-wrap-distance-bottom:0pt;margin-top:0.05pt;mso-position-vertical-relative:text;margin-left:462.95pt;mso-position-horizontal:right;mso-position-horizontal-relative:margin">
-              <v:fill opacity="0f"/>
-              <v:textbox inset="0in,0in,0in,0in">
+            <v:rect id="shape_0" ID="Frame1" fillcolor="white" stroked="f" style="position:absolute;margin-left:462.9pt;margin-top:0.05pt;width:5pt;height:11.4pt;mso-position-horizontal:right;mso-position-horizontal-relative:margin">
+              <w10:wrap type="square"/>
+              <v:fill o:detectmouseclick="t" type="solid" color2="black" opacity="0"/>
+              <v:stroke color="#3465a4" joinstyle="round" endcap="flat"/>
+              <v:textbox>
                 <w:txbxContent>
                   <w:p>
                     <w:pPr>
                       <w:pStyle w:val="Footer"/>
-                      <w:pBdr/>
-                      <w:rPr/>
+                      <w:rPr>
+                        <w:color w:val="auto"/>
+                      </w:rPr>
                     </w:pPr>
                     <w:r>
                       <w:rPr>
-                        <w:rStyle w:val="Pagenumber"/>
+                        <w:color w:val="auto"/>
                       </w:rPr>
                       <w:fldChar w:fldCharType="begin"/>
                     </w:r>
@@ -2740,7 +2360,6 @@
                   </w:p>
                 </w:txbxContent>
               </v:textbox>
-              <w10:wrap type="square" side="largest"/>
             </v:rect>
           </w:pict>
         </mc:Fallback>
@@ -2766,6 +2385,7 @@
       </w:pPr>
       <w:rPr>
         <w:rFonts w:ascii="Symbol" w:hAnsi="Symbol" w:cs="Symbol" w:hint="default"/>
+        <w:rFonts w:cs="Symbol"/>
       </w:rPr>
     </w:lvl>
     <w:lvl w:ilvl="1">
@@ -2798,6 +2418,7 @@
       </w:pPr>
       <w:rPr>
         <w:rFonts w:ascii="Wingdings" w:hAnsi="Wingdings" w:cs="Wingdings" w:hint="default"/>
+        <w:rFonts w:cs="Wingdings"/>
       </w:rPr>
     </w:lvl>
     <w:lvl w:ilvl="3">
@@ -2813,6 +2434,7 @@
       </w:pPr>
       <w:rPr>
         <w:rFonts w:ascii="Symbol" w:hAnsi="Symbol" w:cs="Symbol" w:hint="default"/>
+        <w:rFonts w:cs="Symbol"/>
       </w:rPr>
     </w:lvl>
     <w:lvl w:ilvl="4">
@@ -2845,6 +2467,7 @@
       </w:pPr>
       <w:rPr>
         <w:rFonts w:ascii="Wingdings" w:hAnsi="Wingdings" w:cs="Wingdings" w:hint="default"/>
+        <w:rFonts w:cs="Wingdings"/>
       </w:rPr>
     </w:lvl>
     <w:lvl w:ilvl="6">
@@ -2860,6 +2483,7 @@
       </w:pPr>
       <w:rPr>
         <w:rFonts w:ascii="Symbol" w:hAnsi="Symbol" w:cs="Symbol" w:hint="default"/>
+        <w:rFonts w:cs="Symbol"/>
       </w:rPr>
     </w:lvl>
     <w:lvl w:ilvl="7">
@@ -2892,6 +2516,7 @@
       </w:pPr>
       <w:rPr>
         <w:rFonts w:ascii="Wingdings" w:hAnsi="Wingdings" w:cs="Wingdings" w:hint="default"/>
+        <w:rFonts w:cs="Wingdings"/>
       </w:rPr>
     </w:lvl>
   </w:abstractNum>
@@ -2909,6 +2534,7 @@
       </w:pPr>
       <w:rPr>
         <w:rFonts w:ascii="Symbol" w:hAnsi="Symbol" w:cs="Symbol" w:hint="default"/>
+        <w:rFonts w:cs="Symbol"/>
       </w:rPr>
     </w:lvl>
     <w:lvl w:ilvl="1">
@@ -2941,6 +2567,7 @@
       </w:pPr>
       <w:rPr>
         <w:rFonts w:ascii="Wingdings" w:hAnsi="Wingdings" w:cs="Wingdings" w:hint="default"/>
+        <w:rFonts w:cs="Wingdings"/>
       </w:rPr>
     </w:lvl>
     <w:lvl w:ilvl="3">
@@ -2956,6 +2583,7 @@
       </w:pPr>
       <w:rPr>
         <w:rFonts w:ascii="Symbol" w:hAnsi="Symbol" w:cs="Symbol" w:hint="default"/>
+        <w:rFonts w:cs="Symbol"/>
       </w:rPr>
     </w:lvl>
     <w:lvl w:ilvl="4">
@@ -2988,6 +2616,7 @@
       </w:pPr>
       <w:rPr>
         <w:rFonts w:ascii="Wingdings" w:hAnsi="Wingdings" w:cs="Wingdings" w:hint="default"/>
+        <w:rFonts w:cs="Wingdings"/>
       </w:rPr>
     </w:lvl>
     <w:lvl w:ilvl="6">
@@ -3003,6 +2632,7 @@
       </w:pPr>
       <w:rPr>
         <w:rFonts w:ascii="Symbol" w:hAnsi="Symbol" w:cs="Symbol" w:hint="default"/>
+        <w:rFonts w:cs="Symbol"/>
       </w:rPr>
     </w:lvl>
     <w:lvl w:ilvl="7">
@@ -3035,6 +2665,7 @@
       </w:pPr>
       <w:rPr>
         <w:rFonts w:ascii="Wingdings" w:hAnsi="Wingdings" w:cs="Wingdings" w:hint="default"/>
+        <w:rFonts w:cs="Wingdings"/>
       </w:rPr>
     </w:lvl>
   </w:abstractNum>
@@ -3049,6 +2680,8 @@
       </w:pPr>
       <w:rPr>
         <w:rFonts w:ascii="Symbol" w:hAnsi="Symbol" w:cs="Symbol" w:hint="default"/>
+        <w:b/>
+        <w:rFonts w:cs="Symbol"/>
       </w:rPr>
     </w:lvl>
     <w:lvl w:ilvl="1">
@@ -3075,6 +2708,7 @@
       </w:pPr>
       <w:rPr>
         <w:rFonts w:ascii="Wingdings" w:hAnsi="Wingdings" w:cs="Wingdings" w:hint="default"/>
+        <w:rFonts w:cs="Wingdings"/>
       </w:rPr>
     </w:lvl>
     <w:lvl w:ilvl="3">
@@ -3087,6 +2721,7 @@
       </w:pPr>
       <w:rPr>
         <w:rFonts w:ascii="Symbol" w:hAnsi="Symbol" w:cs="Symbol" w:hint="default"/>
+        <w:rFonts w:cs="Symbol"/>
       </w:rPr>
     </w:lvl>
     <w:lvl w:ilvl="4">
@@ -3113,6 +2748,7 @@
       </w:pPr>
       <w:rPr>
         <w:rFonts w:ascii="Wingdings" w:hAnsi="Wingdings" w:cs="Wingdings" w:hint="default"/>
+        <w:rFonts w:cs="Wingdings"/>
       </w:rPr>
     </w:lvl>
     <w:lvl w:ilvl="6">
@@ -3125,6 +2761,7 @@
       </w:pPr>
       <w:rPr>
         <w:rFonts w:ascii="Symbol" w:hAnsi="Symbol" w:cs="Symbol" w:hint="default"/>
+        <w:rFonts w:cs="Symbol"/>
       </w:rPr>
     </w:lvl>
     <w:lvl w:ilvl="7">
@@ -3151,6 +2788,7 @@
       </w:pPr>
       <w:rPr>
         <w:rFonts w:ascii="Wingdings" w:hAnsi="Wingdings" w:cs="Wingdings" w:hint="default"/>
+        <w:rFonts w:cs="Wingdings"/>
       </w:rPr>
     </w:lvl>
   </w:abstractNum>
@@ -3450,7 +3088,7 @@
     </w:pPr>
     <w:rPr>
       <w:rFonts w:ascii="Times New Roman" w:hAnsi="Times New Roman" w:eastAsia="Times New Roman" w:cs="Times New Roman"/>
-      <w:color w:val="auto"/>
+      <w:color w:val="00000A"/>
       <w:sz w:val="20"/>
       <w:szCs w:val="20"/>
       <w:lang w:val="en-US" w:eastAsia="en-US" w:bidi="ar-SA"/>
@@ -3652,6 +3290,205 @@
       <w:b/>
     </w:rPr>
   </w:style>
+  <w:style w:type="character" w:styleId="ListLabel3">
+    <w:name w:val="ListLabel 3"/>
+    <w:qFormat/>
+    <w:rPr>
+      <w:rFonts w:ascii="Arial" w:hAnsi="Arial" w:cs="Symbol"/>
+    </w:rPr>
+  </w:style>
+  <w:style w:type="character" w:styleId="ListLabel4">
+    <w:name w:val="ListLabel 4"/>
+    <w:qFormat/>
+    <w:rPr>
+      <w:rFonts w:ascii="Arial" w:hAnsi="Arial" w:cs="Courier New"/>
+      <w:b/>
+    </w:rPr>
+  </w:style>
+  <w:style w:type="character" w:styleId="ListLabel5">
+    <w:name w:val="ListLabel 5"/>
+    <w:qFormat/>
+    <w:rPr>
+      <w:rFonts w:cs="Wingdings"/>
+    </w:rPr>
+  </w:style>
+  <w:style w:type="character" w:styleId="ListLabel6">
+    <w:name w:val="ListLabel 6"/>
+    <w:qFormat/>
+    <w:rPr>
+      <w:rFonts w:cs="Symbol"/>
+    </w:rPr>
+  </w:style>
+  <w:style w:type="character" w:styleId="ListLabel7">
+    <w:name w:val="ListLabel 7"/>
+    <w:qFormat/>
+    <w:rPr>
+      <w:rFonts w:cs="Courier New"/>
+      <w:b/>
+    </w:rPr>
+  </w:style>
+  <w:style w:type="character" w:styleId="ListLabel8">
+    <w:name w:val="ListLabel 8"/>
+    <w:qFormat/>
+    <w:rPr>
+      <w:rFonts w:cs="Wingdings"/>
+    </w:rPr>
+  </w:style>
+  <w:style w:type="character" w:styleId="ListLabel9">
+    <w:name w:val="ListLabel 9"/>
+    <w:qFormat/>
+    <w:rPr>
+      <w:rFonts w:cs="Symbol"/>
+    </w:rPr>
+  </w:style>
+  <w:style w:type="character" w:styleId="ListLabel10">
+    <w:name w:val="ListLabel 10"/>
+    <w:qFormat/>
+    <w:rPr>
+      <w:rFonts w:cs="Courier New"/>
+      <w:b/>
+    </w:rPr>
+  </w:style>
+  <w:style w:type="character" w:styleId="ListLabel11">
+    <w:name w:val="ListLabel 11"/>
+    <w:qFormat/>
+    <w:rPr>
+      <w:rFonts w:cs="Wingdings"/>
+    </w:rPr>
+  </w:style>
+  <w:style w:type="character" w:styleId="ListLabel12">
+    <w:name w:val="ListLabel 12"/>
+    <w:qFormat/>
+    <w:rPr>
+      <w:rFonts w:ascii="Arial" w:hAnsi="Arial" w:cs="Symbol"/>
+    </w:rPr>
+  </w:style>
+  <w:style w:type="character" w:styleId="ListLabel13">
+    <w:name w:val="ListLabel 13"/>
+    <w:qFormat/>
+    <w:rPr>
+      <w:rFonts w:cs="Courier New"/>
+      <w:b/>
+    </w:rPr>
+  </w:style>
+  <w:style w:type="character" w:styleId="ListLabel14">
+    <w:name w:val="ListLabel 14"/>
+    <w:qFormat/>
+    <w:rPr>
+      <w:rFonts w:cs="Wingdings"/>
+    </w:rPr>
+  </w:style>
+  <w:style w:type="character" w:styleId="ListLabel15">
+    <w:name w:val="ListLabel 15"/>
+    <w:qFormat/>
+    <w:rPr>
+      <w:rFonts w:cs="Symbol"/>
+    </w:rPr>
+  </w:style>
+  <w:style w:type="character" w:styleId="ListLabel16">
+    <w:name w:val="ListLabel 16"/>
+    <w:qFormat/>
+    <w:rPr>
+      <w:rFonts w:cs="Courier New"/>
+      <w:b/>
+    </w:rPr>
+  </w:style>
+  <w:style w:type="character" w:styleId="ListLabel17">
+    <w:name w:val="ListLabel 17"/>
+    <w:qFormat/>
+    <w:rPr>
+      <w:rFonts w:cs="Wingdings"/>
+    </w:rPr>
+  </w:style>
+  <w:style w:type="character" w:styleId="ListLabel18">
+    <w:name w:val="ListLabel 18"/>
+    <w:qFormat/>
+    <w:rPr>
+      <w:rFonts w:cs="Symbol"/>
+    </w:rPr>
+  </w:style>
+  <w:style w:type="character" w:styleId="ListLabel19">
+    <w:name w:val="ListLabel 19"/>
+    <w:qFormat/>
+    <w:rPr>
+      <w:rFonts w:cs="Courier New"/>
+      <w:b/>
+    </w:rPr>
+  </w:style>
+  <w:style w:type="character" w:styleId="ListLabel20">
+    <w:name w:val="ListLabel 20"/>
+    <w:qFormat/>
+    <w:rPr>
+      <w:rFonts w:cs="Wingdings"/>
+    </w:rPr>
+  </w:style>
+  <w:style w:type="character" w:styleId="ListLabel21">
+    <w:name w:val="ListLabel 21"/>
+    <w:qFormat/>
+    <w:rPr>
+      <w:rFonts w:ascii="Arial" w:hAnsi="Arial" w:cs="Symbol"/>
+      <w:b/>
+    </w:rPr>
+  </w:style>
+  <w:style w:type="character" w:styleId="ListLabel22">
+    <w:name w:val="ListLabel 22"/>
+    <w:qFormat/>
+    <w:rPr>
+      <w:rFonts w:ascii="Arial" w:hAnsi="Arial" w:cs="Courier New"/>
+      <w:b/>
+    </w:rPr>
+  </w:style>
+  <w:style w:type="character" w:styleId="ListLabel23">
+    <w:name w:val="ListLabel 23"/>
+    <w:qFormat/>
+    <w:rPr>
+      <w:rFonts w:cs="Wingdings"/>
+    </w:rPr>
+  </w:style>
+  <w:style w:type="character" w:styleId="ListLabel24">
+    <w:name w:val="ListLabel 24"/>
+    <w:qFormat/>
+    <w:rPr>
+      <w:rFonts w:cs="Symbol"/>
+    </w:rPr>
+  </w:style>
+  <w:style w:type="character" w:styleId="ListLabel25">
+    <w:name w:val="ListLabel 25"/>
+    <w:qFormat/>
+    <w:rPr>
+      <w:rFonts w:cs="Courier New"/>
+      <w:b/>
+    </w:rPr>
+  </w:style>
+  <w:style w:type="character" w:styleId="ListLabel26">
+    <w:name w:val="ListLabel 26"/>
+    <w:qFormat/>
+    <w:rPr>
+      <w:rFonts w:cs="Wingdings"/>
+    </w:rPr>
+  </w:style>
+  <w:style w:type="character" w:styleId="ListLabel27">
+    <w:name w:val="ListLabel 27"/>
+    <w:qFormat/>
+    <w:rPr>
+      <w:rFonts w:cs="Symbol"/>
+    </w:rPr>
+  </w:style>
+  <w:style w:type="character" w:styleId="ListLabel28">
+    <w:name w:val="ListLabel 28"/>
+    <w:qFormat/>
+    <w:rPr>
+      <w:rFonts w:cs="Courier New"/>
+      <w:b/>
+    </w:rPr>
+  </w:style>
+  <w:style w:type="character" w:styleId="ListLabel29">
+    <w:name w:val="ListLabel 29"/>
+    <w:qFormat/>
+    <w:rPr>
+      <w:rFonts w:cs="Wingdings"/>
+    </w:rPr>
+  </w:style>
   <w:style w:type="paragraph" w:styleId="Heading">
     <w:name w:val="Heading"/>
     <w:basedOn w:val="Normal"/>
@@ -3668,7 +3505,7 @@
     </w:rPr>
   </w:style>
   <w:style w:type="paragraph" w:styleId="TextBody">
-    <w:name w:val="Text Body"/>
+    <w:name w:val="Body Text"/>
     <w:basedOn w:val="Normal"/>
     <w:pPr>
       <w:jc w:val="both"/>
@@ -3774,7 +3611,7 @@
     </w:pPr>
     <w:rPr>
       <w:rFonts w:ascii="Arial Black" w:hAnsi="Arial Black" w:eastAsia="Times New Roman" w:cs="Times New Roman"/>
-      <w:color w:val="auto"/>
+      <w:color w:val="00000A"/>
       <w:spacing w:val="0"/>
       <w:sz w:val="20"/>
       <w:szCs w:val="20"/>
@@ -3801,7 +3638,7 @@
     <w:qFormat/>
     <w:rsid w:val="00153129"/>
     <w:pPr>
-      <w:overflowPunct w:val="true"/>
+      <w:overflowPunct w:val="false"/>
       <w:textAlignment w:val="baseline"/>
     </w:pPr>
     <w:rPr>
@@ -3833,6 +3670,7 @@
     <w:uiPriority w:val="99"/>
     <w:semiHidden/>
     <w:unhideWhenUsed/>
+    <w:qFormat/>
   </w:style>
   <w:style w:type="table" w:default="1" w:styleId="TableNormal">
     <w:name w:val="Normal Table"/>

</xml_diff>